<commit_message>
Changed resume pdf title.
</commit_message>
<xml_diff>
--- a/Abhay Maniyar - CV.docx
+++ b/Abhay Maniyar - CV.docx
@@ -217,7 +217,7 @@
           <w:rFonts w:ascii="Georgia" w:hAnsi="Georgia" w:eastAsia="Calibri" w:cs="Calibri"/>
           <w:b w:val="0"/>
           <w:bCs w:val="0"/>
-          <w:color w:val="17375E" w:themeColor="text2" w:themeShade="BF"/>
+          <w:color w:val="17365D" w:themeColor="text2" w:themeShade="BF"/>
           <w:sz w:val="20"/>
           <w:szCs w:val="20"/>
           <w:lang w:eastAsia="zh-CN" w:bidi="zh-CN"/>
@@ -244,7 +244,7 @@
           <w:rFonts w:ascii="Georgia" w:hAnsi="Georgia" w:eastAsia="Calibri" w:cs="Calibri"/>
           <w:b w:val="0"/>
           <w:bCs w:val="0"/>
-          <w:color w:val="17375E" w:themeColor="text2" w:themeShade="BF"/>
+          <w:color w:val="17365D" w:themeColor="text2" w:themeShade="BF"/>
           <w:sz w:val="20"/>
           <w:szCs w:val="20"/>
           <w:lang w:eastAsia="zh-CN" w:bidi="zh-CN"/>
@@ -457,18 +457,7 @@
           <w:sz w:val="20"/>
           <w:szCs w:val="20"/>
         </w:rPr>
-        <w:t xml:space="preserve">Blog:       </w:t>
-      </w:r>
-      <w:r>
-        <w:rPr>
-          <w:rFonts w:ascii="Georgia" w:hAnsi="Georgia" w:eastAsia="Calibri" w:cs="Calibri"/>
-          <w:b/>
-          <w:bCs/>
-          <w:color w:val="666666"/>
-          <w:sz w:val="20"/>
-          <w:szCs w:val="20"/>
-        </w:rPr>
-        <w:t xml:space="preserve">   </w:t>
+        <w:t xml:space="preserve">Blog:          </w:t>
       </w:r>
       <w:r>
         <w:rPr>
@@ -4569,8 +4558,13 @@
     <w:p>
       <w:pPr>
         <w:numPr>
+          <w:ilvl w:val="0"/>
           <w:numId w:val="0"/>
         </w:numPr>
+        <w:tabs>
+          <w:tab w:val="clear" w:pos="420"/>
+          <w:tab w:val="clear" w:pos="432"/>
+        </w:tabs>
         <w:spacing w:line="240" w:lineRule="auto"/>
         <w:ind w:leftChars="0" w:right="0" w:rightChars="0"/>
         <w:jc w:val="both"/>
@@ -4578,8 +4572,6 @@
           <w:rFonts w:ascii="Georgia" w:hAnsi="Georgia"/>
         </w:rPr>
       </w:pPr>
-      <w:bookmarkStart w:id="0" w:name="_GoBack"/>
-      <w:bookmarkEnd w:id="0"/>
     </w:p>
     <w:p>
       <w:pPr>
@@ -5910,17 +5902,19 @@
           <w:tab w:val="clear" w:pos="432"/>
         </w:tabs>
         <w:spacing w:line="240" w:lineRule="auto"/>
-        <w:ind w:left="720" w:right="0" w:firstLine="0"/>
-        <w:jc w:val="both"/>
-        <w:rPr>
-          <w:rFonts w:ascii="Georgia" w:hAnsi="Georgia" w:eastAsia="Calibri" w:cs="Calibri"/>
-          <w:b w:val="0"/>
-          <w:bCs w:val="0"/>
-          <w:color w:val="444444"/>
-          <w:sz w:val="20"/>
-          <w:szCs w:val="20"/>
-        </w:rPr>
-      </w:pPr>
+        <w:ind w:right="0"/>
+        <w:jc w:val="both"/>
+        <w:rPr>
+          <w:rFonts w:ascii="Georgia" w:hAnsi="Georgia" w:eastAsia="Calibri" w:cs="Calibri"/>
+          <w:b w:val="0"/>
+          <w:bCs w:val="0"/>
+          <w:color w:val="444444"/>
+          <w:sz w:val="20"/>
+          <w:szCs w:val="20"/>
+        </w:rPr>
+      </w:pPr>
+      <w:bookmarkStart w:id="0" w:name="_GoBack"/>
+      <w:bookmarkEnd w:id="0"/>
     </w:p>
     <w:p>
       <w:pPr>
@@ -6038,8 +6032,8 @@
           <w:b w:val="0"/>
           <w:bCs w:val="0"/>
           <w:color w:val="444444"/>
-          <w:sz w:val="24"/>
-          <w:szCs w:val="24"/>
+          <w:sz w:val="20"/>
+          <w:szCs w:val="20"/>
         </w:rPr>
       </w:pPr>
       <w:r>
@@ -6053,6 +6047,24 @@
         </w:rPr>
         <w:t>Quick Learner</w:t>
       </w:r>
+    </w:p>
+    <w:p>
+      <w:pPr>
+        <w:numPr>
+          <w:numId w:val="0"/>
+        </w:numPr>
+        <w:spacing w:line="240" w:lineRule="auto"/>
+        <w:ind w:leftChars="0" w:right="0" w:rightChars="0"/>
+        <w:jc w:val="both"/>
+        <w:rPr>
+          <w:rFonts w:ascii="Georgia" w:hAnsi="Georgia" w:eastAsia="Calibri" w:cs="Calibri"/>
+          <w:b w:val="0"/>
+          <w:bCs w:val="0"/>
+          <w:color w:val="444444"/>
+          <w:sz w:val="28"/>
+          <w:szCs w:val="28"/>
+        </w:rPr>
+      </w:pPr>
     </w:p>
     <w:sectPr>
       <w:pgSz w:w="12240" w:h="15840"/>

</xml_diff>

<commit_message>
Changed: Modified CV(Team Lead).
</commit_message>
<xml_diff>
--- a/Abhay Maniyar - CV.docx
+++ b/Abhay Maniyar - CV.docx
@@ -24,8 +24,8 @@
           <w:b/>
           <w:bCs/>
           <w:color w:val="3D85C6"/>
-          <w:sz w:val="36"/>
-          <w:szCs w:val="36"/>
+          <w:sz w:val="32"/>
+          <w:szCs w:val="32"/>
         </w:rPr>
         <w:t>Abhay Maniyar</w:t>
       </w:r>
@@ -694,8 +694,8 @@
           <w:b/>
           <w:bCs/>
           <w:color w:val="3D85C6"/>
-          <w:sz w:val="24"/>
-          <w:szCs w:val="24"/>
+          <w:sz w:val="20"/>
+          <w:szCs w:val="20"/>
         </w:rPr>
       </w:pPr>
       <w:r>
@@ -709,27 +709,6 @@
         </w:rPr>
         <w:t>Educational Profile</w:t>
       </w:r>
-    </w:p>
-    <w:p>
-      <w:pPr>
-        <w:pageBreakBefore w:val="0"/>
-        <w:widowControl/>
-        <w:tabs>
-          <w:tab w:val="left" w:pos="2415"/>
-        </w:tabs>
-        <w:bidi w:val="0"/>
-        <w:spacing w:before="0" w:after="0" w:line="240" w:lineRule="auto"/>
-        <w:ind w:left="0" w:right="0" w:firstLine="0"/>
-        <w:jc w:val="both"/>
-        <w:rPr>
-          <w:rFonts w:ascii="Georgia" w:hAnsi="Georgia" w:eastAsia="Calibri" w:cs="Calibri"/>
-          <w:b/>
-          <w:bCs/>
-          <w:color w:val="3D85C6"/>
-          <w:sz w:val="20"/>
-          <w:szCs w:val="20"/>
-        </w:rPr>
-      </w:pPr>
       <w:r>
         <w:rPr>
           <w:rFonts w:ascii="Georgia" w:hAnsi="Georgia" w:eastAsia="Calibri" w:cs="Calibri"/>
@@ -794,97 +773,6 @@
         <w:ind w:left="0" w:right="0" w:hanging="1417"/>
         <w:jc w:val="both"/>
         <w:rPr>
-          <w:rFonts w:ascii="Georgia" w:hAnsi="Georgia"/>
-          <w:sz w:val="18"/>
-          <w:szCs w:val="18"/>
-        </w:rPr>
-      </w:pPr>
-      <w:r>
-        <w:rPr>
-          <w:rFonts w:ascii="Georgia" w:hAnsi="Georgia" w:eastAsia="Calibri" w:cs="Calibri"/>
-          <w:color w:val="444444"/>
-          <w:sz w:val="20"/>
-          <w:szCs w:val="20"/>
-        </w:rPr>
-        <w:tab/>
-      </w:r>
-      <w:r>
-        <w:rPr>
-          <w:rFonts w:ascii="Georgia" w:hAnsi="Georgia" w:eastAsia="Calibri" w:cs="Calibri"/>
-          <w:color w:val="666666"/>
-          <w:sz w:val="20"/>
-          <w:szCs w:val="20"/>
-        </w:rPr>
-        <w:t>Shri Vaishnav Institute of Technology and Science, Indore.</w:t>
-      </w:r>
-    </w:p>
-    <w:p>
-      <w:pPr>
-        <w:pageBreakBefore w:val="0"/>
-        <w:widowControl/>
-        <w:tabs>
-          <w:tab w:val="left" w:pos="1620"/>
-        </w:tabs>
-        <w:bidi w:val="0"/>
-        <w:spacing w:before="0" w:after="0" w:line="240" w:lineRule="auto"/>
-        <w:ind w:left="0" w:right="0" w:hanging="1417"/>
-        <w:jc w:val="both"/>
-        <w:rPr>
-          <w:rFonts w:ascii="Georgia" w:hAnsi="Georgia"/>
-          <w:sz w:val="18"/>
-          <w:szCs w:val="18"/>
-        </w:rPr>
-      </w:pPr>
-      <w:r>
-        <w:rPr>
-          <w:rFonts w:ascii="Georgia" w:hAnsi="Georgia" w:eastAsia="Calibri" w:cs="Calibri"/>
-          <w:color w:val="666666"/>
-          <w:sz w:val="20"/>
-          <w:szCs w:val="20"/>
-        </w:rPr>
-        <w:tab/>
-      </w:r>
-      <w:r>
-        <w:rPr>
-          <w:rFonts w:ascii="Georgia" w:hAnsi="Georgia" w:eastAsia="Calibri" w:cs="Calibri"/>
-          <w:color w:val="666666"/>
-          <w:sz w:val="20"/>
-          <w:szCs w:val="20"/>
-        </w:rPr>
-        <w:t>Computer Science &amp; Engineering(6</w:t>
-      </w:r>
-      <w:r>
-        <w:rPr>
-          <w:rFonts w:ascii="Georgia" w:hAnsi="Georgia" w:eastAsia="Calibri" w:cs="Calibri"/>
-          <w:color w:val="666666"/>
-          <w:sz w:val="20"/>
-          <w:szCs w:val="20"/>
-          <w:vertAlign w:val="superscript"/>
-        </w:rPr>
-        <w:t>th</w:t>
-      </w:r>
-      <w:r>
-        <w:rPr>
-          <w:rFonts w:ascii="Georgia" w:hAnsi="Georgia" w:eastAsia="Calibri" w:cs="Calibri"/>
-          <w:color w:val="666666"/>
-          <w:sz w:val="20"/>
-          <w:szCs w:val="20"/>
-        </w:rPr>
-        <w:t xml:space="preserve"> semester) </w:t>
-      </w:r>
-    </w:p>
-    <w:p>
-      <w:pPr>
-        <w:pageBreakBefore w:val="0"/>
-        <w:widowControl/>
-        <w:tabs>
-          <w:tab w:val="left" w:pos="1620"/>
-        </w:tabs>
-        <w:bidi w:val="0"/>
-        <w:spacing w:before="0" w:after="0" w:line="240" w:lineRule="auto"/>
-        <w:ind w:left="0" w:right="0" w:hanging="1417"/>
-        <w:jc w:val="both"/>
-        <w:rPr>
           <w:rFonts w:ascii="Georgia" w:hAnsi="Georgia" w:eastAsia="Calibri" w:cs="Calibri"/>
           <w:color w:val="666666"/>
           <w:sz w:val="20"/>
@@ -991,79 +879,6 @@
         <w:ind w:left="0" w:right="0" w:hanging="1417"/>
         <w:jc w:val="both"/>
         <w:rPr>
-          <w:rFonts w:ascii="Georgia" w:hAnsi="Georgia" w:eastAsia="Calibri" w:cs="Calibri"/>
-          <w:b w:val="0"/>
-          <w:bCs w:val="0"/>
-          <w:color w:val="444444"/>
-          <w:sz w:val="20"/>
-          <w:szCs w:val="20"/>
-        </w:rPr>
-      </w:pPr>
-      <w:r>
-        <w:rPr>
-          <w:rFonts w:ascii="Georgia" w:hAnsi="Georgia" w:eastAsia="Calibri" w:cs="Calibri"/>
-          <w:b w:val="0"/>
-          <w:bCs w:val="0"/>
-          <w:color w:val="444444"/>
-          <w:sz w:val="20"/>
-          <w:szCs w:val="20"/>
-        </w:rPr>
-        <w:tab/>
-      </w:r>
-      <w:r>
-        <w:rPr>
-          <w:rFonts w:ascii="Georgia" w:hAnsi="Georgia" w:eastAsia="Calibri" w:cs="Calibri"/>
-          <w:b w:val="0"/>
-          <w:bCs w:val="0"/>
-          <w:color w:val="444444"/>
-          <w:sz w:val="20"/>
-          <w:szCs w:val="20"/>
-        </w:rPr>
-        <w:t>State Board</w:t>
-      </w:r>
-    </w:p>
-    <w:p>
-      <w:pPr>
-        <w:pageBreakBefore w:val="0"/>
-        <w:widowControl/>
-        <w:bidi w:val="0"/>
-        <w:spacing w:before="0" w:after="0" w:line="240" w:lineRule="auto"/>
-        <w:ind w:left="0" w:right="0" w:hanging="1417"/>
-        <w:jc w:val="both"/>
-        <w:rPr>
-          <w:rFonts w:ascii="Georgia" w:hAnsi="Georgia"/>
-          <w:sz w:val="18"/>
-          <w:szCs w:val="18"/>
-        </w:rPr>
-      </w:pPr>
-      <w:r>
-        <w:rPr>
-          <w:rFonts w:ascii="Georgia" w:hAnsi="Georgia" w:eastAsia="Calibri" w:cs="Calibri"/>
-          <w:color w:val="444444"/>
-          <w:sz w:val="20"/>
-          <w:szCs w:val="20"/>
-        </w:rPr>
-        <w:tab/>
-      </w:r>
-      <w:r>
-        <w:rPr>
-          <w:rFonts w:ascii="Georgia" w:hAnsi="Georgia" w:eastAsia="Calibri" w:cs="Calibri"/>
-          <w:color w:val="666666"/>
-          <w:sz w:val="20"/>
-          <w:szCs w:val="20"/>
-        </w:rPr>
-        <w:t>Padmaja Higher Secondary School, Dewas, Madhya Pradesh, India</w:t>
-      </w:r>
-    </w:p>
-    <w:p>
-      <w:pPr>
-        <w:pageBreakBefore w:val="0"/>
-        <w:widowControl/>
-        <w:bidi w:val="0"/>
-        <w:spacing w:before="0" w:after="0" w:line="240" w:lineRule="auto"/>
-        <w:ind w:left="0" w:right="0" w:hanging="1417"/>
-        <w:jc w:val="both"/>
-        <w:rPr>
           <w:rFonts w:ascii="Georgia" w:hAnsi="Georgia"/>
           <w:sz w:val="18"/>
           <w:szCs w:val="18"/>
@@ -1131,68 +946,6 @@
           <w:szCs w:val="20"/>
         </w:rPr>
         <w:t>High School(2011-2012)</w:t>
-      </w:r>
-    </w:p>
-    <w:p>
-      <w:pPr>
-        <w:tabs>
-          <w:tab w:val="left" w:pos="825"/>
-        </w:tabs>
-        <w:spacing w:line="240" w:lineRule="auto"/>
-        <w:ind w:left="1620" w:right="0" w:hanging="1620"/>
-        <w:jc w:val="both"/>
-        <w:rPr>
-          <w:rFonts w:ascii="Georgia" w:hAnsi="Georgia" w:eastAsia="Calibri" w:cs="Calibri"/>
-          <w:b w:val="0"/>
-          <w:bCs w:val="0"/>
-          <w:color w:val="444444"/>
-          <w:sz w:val="20"/>
-          <w:szCs w:val="20"/>
-        </w:rPr>
-      </w:pPr>
-      <w:r>
-        <w:rPr>
-          <w:rFonts w:ascii="Georgia" w:hAnsi="Georgia" w:eastAsia="Calibri" w:cs="Calibri"/>
-          <w:b w:val="0"/>
-          <w:bCs w:val="0"/>
-          <w:color w:val="444444"/>
-          <w:sz w:val="20"/>
-          <w:szCs w:val="20"/>
-        </w:rPr>
-        <w:t>State Board</w:t>
-      </w:r>
-    </w:p>
-    <w:p>
-      <w:pPr>
-        <w:pageBreakBefore w:val="0"/>
-        <w:widowControl/>
-        <w:bidi w:val="0"/>
-        <w:spacing w:before="0" w:after="0" w:line="240" w:lineRule="auto"/>
-        <w:ind w:left="0" w:right="0" w:hanging="1417"/>
-        <w:jc w:val="both"/>
-        <w:rPr>
-          <w:rFonts w:ascii="Georgia" w:hAnsi="Georgia"/>
-          <w:sz w:val="18"/>
-          <w:szCs w:val="18"/>
-        </w:rPr>
-      </w:pPr>
-      <w:r>
-        <w:rPr>
-          <w:rFonts w:ascii="Georgia" w:hAnsi="Georgia" w:eastAsia="Calibri" w:cs="Calibri"/>
-          <w:color w:val="444444"/>
-          <w:sz w:val="20"/>
-          <w:szCs w:val="20"/>
-        </w:rPr>
-        <w:tab/>
-      </w:r>
-      <w:r>
-        <w:rPr>
-          <w:rFonts w:ascii="Georgia" w:hAnsi="Georgia" w:eastAsia="Calibri" w:cs="Calibri"/>
-          <w:color w:val="666666"/>
-          <w:sz w:val="20"/>
-          <w:szCs w:val="20"/>
-        </w:rPr>
-        <w:t>Padmaja Higher Secondary School, Dewas, Madhya Pradesh, India</w:t>
       </w:r>
     </w:p>
     <w:p>
@@ -1261,8 +1014,8 @@
           <w:b/>
           <w:bCs/>
           <w:color w:val="3D85C6"/>
-          <w:sz w:val="24"/>
-          <w:szCs w:val="24"/>
+          <w:sz w:val="20"/>
+          <w:szCs w:val="20"/>
         </w:rPr>
       </w:pPr>
       <w:r>
@@ -1275,35 +1028,6 @@
           <w:szCs w:val="24"/>
         </w:rPr>
         <w:t>Skills</w:t>
-      </w:r>
-    </w:p>
-    <w:p>
-      <w:pPr>
-        <w:pageBreakBefore w:val="0"/>
-        <w:widowControl/>
-        <w:bidi w:val="0"/>
-        <w:spacing w:before="0" w:after="0" w:line="240" w:lineRule="auto"/>
-        <w:ind w:left="825" w:right="0" w:hanging="1620"/>
-        <w:jc w:val="both"/>
-        <w:rPr>
-          <w:rFonts w:ascii="Georgia" w:hAnsi="Georgia" w:eastAsia="Calibri" w:cs="Calibri"/>
-          <w:b/>
-          <w:bCs/>
-          <w:color w:val="3D85C6"/>
-          <w:sz w:val="20"/>
-          <w:szCs w:val="20"/>
-        </w:rPr>
-      </w:pPr>
-      <w:r>
-        <w:rPr>
-          <w:rFonts w:ascii="Georgia" w:hAnsi="Georgia" w:eastAsia="Calibri" w:cs="Calibri"/>
-          <w:b/>
-          <w:bCs/>
-          <w:color w:val="3D85C6"/>
-          <w:sz w:val="20"/>
-          <w:szCs w:val="20"/>
-        </w:rPr>
-        <w:tab/>
       </w:r>
     </w:p>
     <w:p>
@@ -1437,6 +1161,17 @@
       <w:r>
         <w:rPr>
           <w:rFonts w:ascii="Georgia" w:hAnsi="Georgia" w:eastAsia="Calibri" w:cs="Calibri"/>
+          <w:b/>
+          <w:bCs/>
+          <w:color w:val="444444"/>
+          <w:sz w:val="20"/>
+          <w:szCs w:val="20"/>
+        </w:rPr>
+        <w:tab/>
+      </w:r>
+      <w:r>
+        <w:rPr>
+          <w:rFonts w:ascii="Georgia" w:hAnsi="Georgia" w:eastAsia="Calibri" w:cs="Calibri"/>
           <w:b w:val="0"/>
           <w:bCs w:val="0"/>
           <w:color w:val="444444"/>
@@ -1507,6 +1242,17 @@
       <w:r>
         <w:rPr>
           <w:rFonts w:ascii="Georgia" w:hAnsi="Georgia" w:eastAsia="Calibri" w:cs="Calibri"/>
+          <w:b/>
+          <w:bCs/>
+          <w:color w:val="444444"/>
+          <w:sz w:val="20"/>
+          <w:szCs w:val="20"/>
+        </w:rPr>
+        <w:tab/>
+      </w:r>
+      <w:r>
+        <w:rPr>
+          <w:rFonts w:ascii="Georgia" w:hAnsi="Georgia" w:eastAsia="Calibri" w:cs="Calibri"/>
           <w:b w:val="0"/>
           <w:bCs w:val="0"/>
           <w:color w:val="444444"/>
@@ -1577,6 +1323,17 @@
       <w:r>
         <w:rPr>
           <w:rFonts w:ascii="Georgia" w:hAnsi="Georgia" w:eastAsia="Calibri" w:cs="Calibri"/>
+          <w:b/>
+          <w:bCs/>
+          <w:color w:val="444444"/>
+          <w:sz w:val="20"/>
+          <w:szCs w:val="20"/>
+        </w:rPr>
+        <w:tab/>
+      </w:r>
+      <w:r>
+        <w:rPr>
+          <w:rFonts w:ascii="Georgia" w:hAnsi="Georgia" w:eastAsia="Calibri" w:cs="Calibri"/>
           <w:b w:val="0"/>
           <w:bCs w:val="0"/>
           <w:color w:val="444444"/>
@@ -1647,6 +1404,17 @@
       <w:r>
         <w:rPr>
           <w:rFonts w:ascii="Georgia" w:hAnsi="Georgia" w:eastAsia="Calibri" w:cs="Calibri"/>
+          <w:b/>
+          <w:bCs/>
+          <w:color w:val="444444"/>
+          <w:sz w:val="20"/>
+          <w:szCs w:val="20"/>
+        </w:rPr>
+        <w:tab/>
+      </w:r>
+      <w:r>
+        <w:rPr>
+          <w:rFonts w:ascii="Georgia" w:hAnsi="Georgia" w:eastAsia="Calibri" w:cs="Calibri"/>
           <w:b w:val="0"/>
           <w:bCs w:val="0"/>
           <w:color w:val="444444"/>
@@ -1794,8 +1562,8 @@
           <w:b w:val="0"/>
           <w:bCs w:val="0"/>
           <w:color w:val="666666"/>
-          <w:sz w:val="24"/>
-          <w:szCs w:val="24"/>
+          <w:sz w:val="20"/>
+          <w:szCs w:val="20"/>
         </w:rPr>
       </w:pPr>
       <w:r>
@@ -1951,8 +1719,8 @@
           <w:b/>
           <w:bCs/>
           <w:color w:val="3D85C6"/>
-          <w:sz w:val="24"/>
-          <w:szCs w:val="24"/>
+          <w:sz w:val="20"/>
+          <w:szCs w:val="20"/>
         </w:rPr>
       </w:pPr>
       <w:r>
@@ -1969,7 +1737,6 @@
     </w:p>
     <w:p>
       <w:pPr>
-        <w:pageBreakBefore w:val="0"/>
         <w:widowControl/>
         <w:bidi w:val="0"/>
         <w:spacing w:before="0" w:after="0" w:line="240" w:lineRule="auto"/>
@@ -1979,26 +1746,239 @@
           <w:rFonts w:ascii="Georgia" w:hAnsi="Georgia" w:eastAsia="Calibri" w:cs="Calibri"/>
           <w:b/>
           <w:bCs/>
-          <w:color w:val="3D85C6"/>
-          <w:sz w:val="20"/>
-          <w:szCs w:val="20"/>
-        </w:rPr>
-      </w:pPr>
-      <w:r>
-        <w:rPr>
-          <w:rFonts w:ascii="Georgia" w:hAnsi="Georgia" w:eastAsia="Calibri" w:cs="Calibri"/>
-          <w:b/>
-          <w:bCs/>
-          <w:color w:val="3D85C6"/>
-          <w:sz w:val="20"/>
-          <w:szCs w:val="20"/>
-        </w:rPr>
-        <w:tab/>
-      </w:r>
-    </w:p>
-    <w:p>
-      <w:pPr>
-        <w:pageBreakBefore w:val="0"/>
+          <w:color w:val="444444"/>
+          <w:sz w:val="20"/>
+          <w:szCs w:val="20"/>
+        </w:rPr>
+      </w:pPr>
+      <w:r>
+        <w:rPr>
+          <w:rFonts w:ascii="Georgia" w:hAnsi="Georgia" w:eastAsia="Calibri" w:cs="Calibri"/>
+          <w:b/>
+          <w:bCs/>
+          <w:color w:val="444444"/>
+          <w:sz w:val="20"/>
+          <w:szCs w:val="20"/>
+        </w:rPr>
+        <w:t>WittyFeed (</w:t>
+      </w:r>
+      <w:r>
+        <w:rPr>
+          <w:rFonts w:ascii="Georgia" w:hAnsi="Georgia" w:eastAsia="Calibri" w:cs="Calibri"/>
+          <w:b/>
+          <w:bCs/>
+          <w:color w:val="444444"/>
+          <w:sz w:val="20"/>
+          <w:szCs w:val="20"/>
+        </w:rPr>
+        <w:t>Mobile Team Lead</w:t>
+      </w:r>
+      <w:r>
+        <w:rPr>
+          <w:rFonts w:ascii="Georgia" w:hAnsi="Georgia" w:eastAsia="Calibri" w:cs="Calibri"/>
+          <w:b/>
+          <w:bCs/>
+          <w:color w:val="444444"/>
+          <w:sz w:val="20"/>
+          <w:szCs w:val="20"/>
+        </w:rPr>
+        <w:t>)</w:t>
+      </w:r>
+    </w:p>
+    <w:p>
+      <w:pPr>
+        <w:widowControl/>
+        <w:bidi w:val="0"/>
+        <w:spacing w:before="0" w:after="0" w:line="240" w:lineRule="auto"/>
+        <w:ind w:left="15" w:right="0" w:firstLine="0"/>
+        <w:jc w:val="both"/>
+        <w:rPr>
+          <w:rFonts w:ascii="Georgia" w:hAnsi="Georgia" w:eastAsia="Calibri" w:cs="Calibri"/>
+          <w:b w:val="0"/>
+          <w:bCs w:val="0"/>
+          <w:color w:val="444444"/>
+          <w:sz w:val="20"/>
+          <w:szCs w:val="20"/>
+        </w:rPr>
+      </w:pPr>
+      <w:r>
+        <w:rPr>
+          <w:rFonts w:ascii="Georgia" w:hAnsi="Georgia" w:eastAsia="Calibri" w:cs="Calibri"/>
+          <w:b w:val="0"/>
+          <w:bCs w:val="0"/>
+          <w:color w:val="444444"/>
+          <w:sz w:val="20"/>
+          <w:szCs w:val="20"/>
+        </w:rPr>
+        <w:t>Android, Laravel</w:t>
+      </w:r>
+    </w:p>
+    <w:p>
+      <w:pPr>
+        <w:widowControl/>
+        <w:bidi w:val="0"/>
+        <w:spacing w:before="0" w:after="0" w:line="240" w:lineRule="auto"/>
+        <w:ind w:right="0"/>
+        <w:jc w:val="both"/>
+        <w:rPr>
+          <w:rFonts w:ascii="Georgia" w:hAnsi="Georgia" w:eastAsia="Calibri" w:cs="Calibri"/>
+          <w:b w:val="0"/>
+          <w:bCs w:val="0"/>
+          <w:color w:val="444444"/>
+          <w:sz w:val="20"/>
+          <w:szCs w:val="20"/>
+        </w:rPr>
+      </w:pPr>
+      <w:r>
+        <w:rPr>
+          <w:rFonts w:ascii="Georgia" w:hAnsi="Georgia" w:eastAsia="Calibri" w:cs="Calibri"/>
+          <w:b w:val="0"/>
+          <w:bCs w:val="0"/>
+          <w:color w:val="444444"/>
+          <w:sz w:val="20"/>
+          <w:szCs w:val="20"/>
+        </w:rPr>
+        <w:drawing>
+          <wp:inline distT="0" distB="0" distL="0" distR="0">
+            <wp:extent cx="5904230" cy="19050"/>
+            <wp:effectExtent l="0" t="0" r="0" b="0"/>
+            <wp:docPr id="4" name="Image2"/>
+            <wp:cNvGraphicFramePr>
+              <a:graphicFrameLocks xmlns:a="http://schemas.openxmlformats.org/drawingml/2006/main" noChangeAspect="1"/>
+            </wp:cNvGraphicFramePr>
+            <a:graphic xmlns:a="http://schemas.openxmlformats.org/drawingml/2006/main">
+              <a:graphicData uri="http://schemas.openxmlformats.org/drawingml/2006/picture">
+                <pic:pic xmlns:pic="http://schemas.openxmlformats.org/drawingml/2006/picture">
+                  <pic:nvPicPr>
+                    <pic:cNvPr id="4" name="Image2"/>
+                    <pic:cNvPicPr>
+                      <a:picLocks noChangeAspect="1" noChangeArrowheads="1"/>
+                    </pic:cNvPicPr>
+                  </pic:nvPicPr>
+                  <pic:blipFill>
+                    <a:blip r:embed="rId4"/>
+                    <a:stretch>
+                      <a:fillRect/>
+                    </a:stretch>
+                  </pic:blipFill>
+                  <pic:spPr>
+                    <a:xfrm>
+                      <a:off x="0" y="0"/>
+                      <a:ext cx="5904230" cy="19050"/>
+                    </a:xfrm>
+                    <a:prstGeom prst="rect">
+                      <a:avLst/>
+                    </a:prstGeom>
+                  </pic:spPr>
+                </pic:pic>
+              </a:graphicData>
+            </a:graphic>
+          </wp:inline>
+        </w:drawing>
+      </w:r>
+    </w:p>
+    <w:p>
+      <w:pPr>
+        <w:widowControl/>
+        <w:bidi w:val="0"/>
+        <w:spacing w:before="0" w:after="0" w:line="240" w:lineRule="auto"/>
+        <w:ind w:left="15" w:right="0" w:firstLine="0"/>
+        <w:jc w:val="both"/>
+        <w:rPr>
+          <w:rFonts w:ascii="Georgia" w:hAnsi="Georgia" w:eastAsia="Calibri" w:cs="Calibri"/>
+          <w:b/>
+          <w:bCs/>
+          <w:color w:val="444444"/>
+          <w:sz w:val="20"/>
+          <w:szCs w:val="20"/>
+        </w:rPr>
+      </w:pPr>
+    </w:p>
+    <w:p>
+      <w:pPr>
+        <w:widowControl/>
+        <w:bidi w:val="0"/>
+        <w:spacing w:before="0" w:after="0" w:line="240" w:lineRule="auto"/>
+        <w:ind w:left="15" w:right="0" w:firstLine="0"/>
+        <w:jc w:val="both"/>
+        <w:rPr>
+          <w:rFonts w:ascii="Georgia" w:hAnsi="Georgia"/>
+          <w:b/>
+          <w:bCs/>
+          <w:sz w:val="18"/>
+          <w:szCs w:val="18"/>
+        </w:rPr>
+      </w:pPr>
+      <w:r>
+        <w:rPr>
+          <w:rFonts w:ascii="Georgia" w:hAnsi="Georgia" w:eastAsia="Calibri" w:cs="Calibri"/>
+          <w:b/>
+          <w:bCs/>
+          <w:color w:val="444444"/>
+          <w:sz w:val="20"/>
+          <w:szCs w:val="20"/>
+        </w:rPr>
+        <w:t>HotWax Systems Pvt. Ltd.</w:t>
+      </w:r>
+      <w:r>
+        <w:rPr>
+          <w:rFonts w:ascii="Georgia" w:hAnsi="Georgia" w:eastAsia="Calibri" w:cs="Calibri"/>
+          <w:b/>
+          <w:bCs/>
+          <w:color w:val="444444"/>
+          <w:sz w:val="20"/>
+          <w:szCs w:val="20"/>
+        </w:rPr>
+        <w:t>(Intern)</w:t>
+      </w:r>
+    </w:p>
+    <w:p>
+      <w:pPr>
+        <w:spacing w:line="240" w:lineRule="auto"/>
+        <w:ind w:left="1620" w:right="0" w:hanging="1620"/>
+        <w:jc w:val="both"/>
+        <w:rPr>
+          <w:rFonts w:ascii="Georgia" w:hAnsi="Georgia"/>
+          <w:sz w:val="18"/>
+          <w:szCs w:val="18"/>
+        </w:rPr>
+      </w:pPr>
+      <w:r>
+        <w:rPr>
+          <w:rFonts w:ascii="Georgia" w:hAnsi="Georgia" w:eastAsia="Calibri" w:cs="Calibri"/>
+          <w:b w:val="0"/>
+          <w:bCs w:val="0"/>
+          <w:color w:val="444444"/>
+          <w:sz w:val="20"/>
+          <w:szCs w:val="20"/>
+        </w:rPr>
+        <w:t>Raspberry Pi, WiFi,</w:t>
+      </w:r>
+      <w:r>
+        <w:rPr>
+          <w:rFonts w:ascii="Georgia" w:hAnsi="Georgia" w:eastAsia="Calibri" w:cs="Calibri"/>
+          <w:b/>
+          <w:bCs/>
+          <w:color w:val="444444"/>
+          <w:sz w:val="20"/>
+          <w:szCs w:val="20"/>
+        </w:rPr>
+        <w:t xml:space="preserve"> </w:t>
+      </w:r>
+      <w:r>
+        <w:rPr>
+          <w:rFonts w:ascii="Georgia" w:hAnsi="Georgia" w:eastAsia="Calibri" w:cs="Calibri"/>
+          <w:b w:val="0"/>
+          <w:bCs w:val="0"/>
+          <w:color w:val="444444"/>
+          <w:sz w:val="20"/>
+          <w:szCs w:val="20"/>
+        </w:rPr>
+        <w:t>Android, Retrofit 2.x</w:t>
+      </w:r>
+    </w:p>
+    <w:p>
+      <w:pPr>
         <w:widowControl/>
         <w:bidi w:val="0"/>
         <w:spacing w:before="0" w:after="0" w:line="240" w:lineRule="auto"/>
@@ -2013,486 +1993,13 @@
       <w:r>
         <w:rPr>
           <w:rFonts w:ascii="Georgia" w:hAnsi="Georgia" w:eastAsia="Calibri" w:cs="Calibri"/>
-          <w:b/>
-          <w:bCs/>
-          <w:color w:val="444444"/>
-          <w:sz w:val="20"/>
-          <w:szCs w:val="20"/>
-        </w:rPr>
-        <w:tab/>
-      </w:r>
-      <w:r>
-        <w:rPr>
-          <w:rFonts w:ascii="Georgia" w:hAnsi="Georgia" w:eastAsia="Calibri" w:cs="Calibri"/>
-          <w:b/>
-          <w:bCs/>
-          <w:color w:val="444444"/>
-          <w:sz w:val="20"/>
-          <w:szCs w:val="20"/>
-        </w:rPr>
-        <w:t>Organisation:</w:t>
-      </w:r>
-      <w:r>
-        <w:rPr>
-          <w:rFonts w:ascii="Georgia" w:hAnsi="Georgia" w:eastAsia="Calibri" w:cs="Calibri"/>
-          <w:b/>
-          <w:bCs/>
-          <w:color w:val="444444"/>
-          <w:sz w:val="20"/>
-          <w:szCs w:val="20"/>
-        </w:rPr>
-        <w:tab/>
-      </w:r>
-      <w:r>
-        <w:rPr>
-          <w:rFonts w:ascii="Georgia" w:hAnsi="Georgia" w:eastAsia="Calibri" w:cs="Calibri"/>
-          <w:b w:val="0"/>
-          <w:bCs w:val="0"/>
-          <w:color w:val="444444"/>
-          <w:sz w:val="20"/>
-          <w:szCs w:val="20"/>
-        </w:rPr>
-        <w:t>Blood Donors United</w:t>
-      </w:r>
-    </w:p>
-    <w:p>
-      <w:pPr>
-        <w:widowControl/>
-        <w:bidi w:val="0"/>
-        <w:spacing w:before="0" w:after="0" w:line="240" w:lineRule="auto"/>
-        <w:ind w:left="0" w:right="0" w:hanging="1587"/>
-        <w:jc w:val="both"/>
-        <w:rPr>
-          <w:rFonts w:ascii="Georgia" w:hAnsi="Georgia"/>
-          <w:sz w:val="18"/>
-          <w:szCs w:val="18"/>
-        </w:rPr>
-      </w:pPr>
-      <w:r>
-        <w:rPr>
-          <w:rFonts w:ascii="Georgia" w:hAnsi="Georgia" w:eastAsia="Calibri" w:cs="Calibri"/>
-          <w:b/>
-          <w:bCs/>
-          <w:color w:val="444444"/>
-          <w:sz w:val="20"/>
-          <w:szCs w:val="20"/>
-        </w:rPr>
-        <w:tab/>
-      </w:r>
-      <w:r>
-        <w:rPr>
-          <w:rFonts w:ascii="Georgia" w:hAnsi="Georgia" w:eastAsia="Calibri" w:cs="Calibri"/>
-          <w:b/>
-          <w:bCs/>
-          <w:color w:val="444444"/>
-          <w:sz w:val="20"/>
-          <w:szCs w:val="20"/>
-        </w:rPr>
-        <w:t>Technology:</w:t>
-      </w:r>
-      <w:r>
-        <w:rPr>
-          <w:rFonts w:ascii="Georgia" w:hAnsi="Georgia" w:eastAsia="Calibri" w:cs="Calibri"/>
-          <w:b/>
-          <w:bCs/>
-          <w:color w:val="444444"/>
-          <w:sz w:val="20"/>
-          <w:szCs w:val="20"/>
-        </w:rPr>
-        <w:tab/>
-      </w:r>
-      <w:r>
-        <w:rPr>
-          <w:rFonts w:ascii="Georgia" w:hAnsi="Georgia" w:eastAsia="Calibri" w:cs="Calibri"/>
-          <w:b w:val="0"/>
-          <w:bCs w:val="0"/>
-          <w:color w:val="444444"/>
-          <w:sz w:val="20"/>
-          <w:szCs w:val="20"/>
-        </w:rPr>
-        <w:t>Android</w:t>
-      </w:r>
-    </w:p>
-    <w:p>
-      <w:pPr>
-        <w:pageBreakBefore w:val="0"/>
-        <w:widowControl/>
-        <w:bidi w:val="0"/>
-        <w:spacing w:before="0" w:after="0" w:line="240" w:lineRule="auto"/>
-        <w:ind w:left="0" w:right="0" w:hanging="1587"/>
-        <w:jc w:val="both"/>
-        <w:rPr>
-          <w:rFonts w:ascii="Georgia" w:hAnsi="Georgia"/>
-          <w:sz w:val="18"/>
-          <w:szCs w:val="18"/>
-        </w:rPr>
-      </w:pPr>
-      <w:r>
-        <w:rPr>
-          <w:rFonts w:ascii="Georgia" w:hAnsi="Georgia" w:eastAsia="Calibri" w:cs="Calibri"/>
-          <w:b w:val="0"/>
-          <w:bCs w:val="0"/>
-          <w:color w:val="444444"/>
-          <w:sz w:val="20"/>
-          <w:szCs w:val="20"/>
-        </w:rPr>
-        <w:tab/>
-      </w:r>
-      <w:r>
-        <w:rPr>
-          <w:rFonts w:ascii="Georgia" w:hAnsi="Georgia" w:eastAsia="Calibri" w:cs="Calibri"/>
-          <w:b/>
-          <w:bCs/>
-          <w:color w:val="444444"/>
-          <w:sz w:val="20"/>
-          <w:szCs w:val="20"/>
-        </w:rPr>
-        <w:t>Role:</w:t>
-      </w:r>
-      <w:r>
-        <w:rPr>
-          <w:rFonts w:ascii="Georgia" w:hAnsi="Georgia" w:eastAsia="Calibri" w:cs="Calibri"/>
-          <w:b/>
-          <w:bCs/>
-          <w:color w:val="444444"/>
-          <w:sz w:val="20"/>
-          <w:szCs w:val="20"/>
-        </w:rPr>
-        <w:tab/>
-      </w:r>
-      <w:r>
-        <w:rPr>
-          <w:rFonts w:ascii="Georgia" w:hAnsi="Georgia" w:eastAsia="Calibri" w:cs="Calibri"/>
-          <w:b/>
-          <w:bCs/>
-          <w:color w:val="444444"/>
-          <w:sz w:val="20"/>
-          <w:szCs w:val="20"/>
-        </w:rPr>
-        <w:tab/>
-      </w:r>
-      <w:r>
-        <w:rPr>
-          <w:rFonts w:ascii="Georgia" w:hAnsi="Georgia" w:eastAsia="Calibri" w:cs="Calibri"/>
-          <w:b/>
-          <w:bCs/>
-          <w:color w:val="444444"/>
-          <w:sz w:val="20"/>
-          <w:szCs w:val="20"/>
-        </w:rPr>
-        <w:tab/>
-      </w:r>
-      <w:r>
-        <w:rPr>
-          <w:rFonts w:ascii="Georgia" w:hAnsi="Georgia" w:eastAsia="Calibri" w:cs="Calibri"/>
-          <w:b w:val="0"/>
-          <w:bCs w:val="0"/>
-          <w:color w:val="444444"/>
-          <w:sz w:val="20"/>
-          <w:szCs w:val="20"/>
-        </w:rPr>
-        <w:t>Application Developer</w:t>
-      </w:r>
-    </w:p>
-    <w:p>
-      <w:pPr>
-        <w:pageBreakBefore w:val="0"/>
-        <w:widowControl/>
-        <w:bidi w:val="0"/>
-        <w:spacing w:before="0" w:after="0" w:line="240" w:lineRule="auto"/>
-        <w:ind w:left="0" w:right="0" w:hanging="1587"/>
-        <w:jc w:val="both"/>
-        <w:rPr>
-          <w:rFonts w:ascii="Georgia" w:hAnsi="Georgia"/>
-          <w:sz w:val="18"/>
-          <w:szCs w:val="18"/>
-        </w:rPr>
-      </w:pPr>
-      <w:r>
-        <w:rPr>
-          <w:rFonts w:ascii="Georgia" w:hAnsi="Georgia" w:eastAsia="Calibri" w:cs="Calibri"/>
-          <w:b w:val="0"/>
-          <w:bCs w:val="0"/>
-          <w:color w:val="444444"/>
-          <w:sz w:val="20"/>
-          <w:szCs w:val="20"/>
-        </w:rPr>
-        <w:tab/>
-      </w:r>
-      <w:r>
-        <w:rPr>
-          <w:rFonts w:ascii="Georgia" w:hAnsi="Georgia" w:eastAsia="Calibri" w:cs="Calibri"/>
-          <w:b/>
-          <w:bCs/>
-          <w:color w:val="444444"/>
-          <w:sz w:val="20"/>
-          <w:szCs w:val="20"/>
-        </w:rPr>
-        <w:t xml:space="preserve">Work brief: </w:t>
-      </w:r>
-      <w:r>
-        <w:rPr>
-          <w:rFonts w:ascii="Georgia" w:hAnsi="Georgia" w:eastAsia="Calibri" w:cs="Calibri"/>
-          <w:b/>
-          <w:bCs/>
-          <w:color w:val="444444"/>
-          <w:sz w:val="20"/>
-          <w:szCs w:val="20"/>
-        </w:rPr>
-        <w:tab/>
-      </w:r>
-      <w:r>
-        <w:rPr>
-          <w:rFonts w:ascii="Georgia" w:hAnsi="Georgia" w:eastAsia="Calibri" w:cs="Calibri"/>
-          <w:b w:val="0"/>
-          <w:bCs w:val="0"/>
-          <w:color w:val="444444"/>
-          <w:sz w:val="20"/>
-          <w:szCs w:val="20"/>
-        </w:rPr>
-        <w:t xml:space="preserve">Developed open source </w:t>
-      </w:r>
-      <w:r>
-        <w:rPr>
-          <w:rFonts w:ascii="Georgia" w:hAnsi="Georgia" w:eastAsia="Calibri" w:cs="Calibri"/>
-          <w:b/>
-          <w:bCs/>
-          <w:color w:val="444444"/>
-          <w:sz w:val="20"/>
-          <w:szCs w:val="20"/>
-        </w:rPr>
-        <w:t>Blood Donors United</w:t>
-      </w:r>
-      <w:r>
-        <w:rPr>
-          <w:rFonts w:ascii="Georgia" w:hAnsi="Georgia" w:eastAsia="Calibri" w:cs="Calibri"/>
-          <w:b w:val="0"/>
-          <w:bCs w:val="0"/>
-          <w:color w:val="444444"/>
-          <w:sz w:val="20"/>
-          <w:szCs w:val="20"/>
-        </w:rPr>
-        <w:t xml:space="preserve"> android app for </w:t>
-      </w:r>
-      <w:r>
-        <w:rPr>
-          <w:rFonts w:ascii="Georgia" w:hAnsi="Georgia" w:eastAsia="Calibri" w:cs="Calibri"/>
-          <w:b w:val="0"/>
-          <w:bCs w:val="0"/>
-          <w:color w:val="444444"/>
-          <w:sz w:val="20"/>
-          <w:szCs w:val="20"/>
-        </w:rPr>
-        <w:tab/>
-      </w:r>
-      <w:r>
-        <w:rPr>
-          <w:rFonts w:ascii="Georgia" w:hAnsi="Georgia" w:eastAsia="Calibri" w:cs="Calibri"/>
-          <w:b w:val="0"/>
-          <w:bCs w:val="0"/>
-          <w:color w:val="444444"/>
-          <w:sz w:val="20"/>
-          <w:szCs w:val="20"/>
-        </w:rPr>
-        <w:tab/>
-      </w:r>
-      <w:r>
-        <w:rPr>
-          <w:rFonts w:ascii="Georgia" w:hAnsi="Georgia" w:eastAsia="Calibri" w:cs="Calibri"/>
-          <w:b w:val="0"/>
-          <w:bCs w:val="0"/>
-          <w:color w:val="444444"/>
-          <w:sz w:val="20"/>
-          <w:szCs w:val="20"/>
-        </w:rPr>
-        <w:tab/>
-      </w:r>
-      <w:r>
-        <w:rPr>
-          <w:rFonts w:ascii="Georgia" w:hAnsi="Georgia" w:eastAsia="Calibri" w:cs="Calibri"/>
-          <w:b w:val="0"/>
-          <w:bCs w:val="0"/>
-          <w:color w:val="444444"/>
-          <w:sz w:val="20"/>
-          <w:szCs w:val="20"/>
-        </w:rPr>
-        <w:tab/>
-      </w:r>
-      <w:r>
-        <w:rPr>
-          <w:rFonts w:ascii="Georgia" w:hAnsi="Georgia" w:eastAsia="Calibri" w:cs="Calibri"/>
-          <w:b w:val="0"/>
-          <w:bCs w:val="0"/>
-          <w:color w:val="444444"/>
-          <w:sz w:val="20"/>
-          <w:szCs w:val="20"/>
-        </w:rPr>
-        <w:t>people to search blood donors and register as a donor.</w:t>
-      </w:r>
-    </w:p>
-    <w:p>
-      <w:pPr>
-        <w:widowControl/>
-        <w:bidi w:val="0"/>
-        <w:spacing w:before="0" w:after="0" w:line="240" w:lineRule="auto"/>
-        <w:ind w:left="0" w:right="0" w:hanging="1587"/>
-        <w:jc w:val="both"/>
-        <w:rPr>
-          <w:rFonts w:ascii="Georgia" w:hAnsi="Georgia" w:eastAsia="Calibri" w:cs="Calibri"/>
-          <w:b/>
-          <w:bCs/>
-          <w:i w:val="0"/>
-          <w:caps w:val="0"/>
-          <w:smallCaps w:val="0"/>
-          <w:color w:val="004586"/>
-          <w:spacing w:val="0"/>
-          <w:sz w:val="20"/>
-          <w:szCs w:val="20"/>
-        </w:rPr>
-      </w:pPr>
-      <w:r>
-        <w:rPr>
-          <w:rFonts w:ascii="Georgia" w:hAnsi="Georgia" w:eastAsia="Calibri" w:cs="Calibri"/>
-          <w:b/>
-          <w:bCs/>
-          <w:color w:val="444444"/>
-          <w:sz w:val="20"/>
-          <w:szCs w:val="20"/>
-        </w:rPr>
-        <w:tab/>
-      </w:r>
-      <w:r>
-        <w:rPr>
-          <w:rFonts w:ascii="Georgia" w:hAnsi="Georgia" w:eastAsia="Calibri" w:cs="Calibri"/>
-          <w:b/>
-          <w:bCs/>
-          <w:color w:val="444444"/>
-          <w:sz w:val="20"/>
-          <w:szCs w:val="20"/>
-        </w:rPr>
-        <w:t xml:space="preserve">Link: </w:t>
-      </w:r>
-      <w:r>
-        <w:rPr>
-          <w:rFonts w:ascii="Georgia" w:hAnsi="Georgia" w:eastAsia="Calibri" w:cs="Calibri"/>
-          <w:b/>
-          <w:bCs/>
-          <w:color w:val="444444"/>
-          <w:sz w:val="20"/>
-          <w:szCs w:val="20"/>
-        </w:rPr>
-        <w:tab/>
-      </w:r>
-      <w:r>
-        <w:rPr>
-          <w:rFonts w:ascii="Georgia" w:hAnsi="Georgia" w:eastAsia="Calibri" w:cs="Calibri"/>
-          <w:b/>
-          <w:bCs/>
-          <w:color w:val="444444"/>
-          <w:sz w:val="20"/>
-          <w:szCs w:val="20"/>
-        </w:rPr>
-        <w:t xml:space="preserve">     </w:t>
-      </w:r>
-      <w:r>
-        <w:rPr>
-          <w:rFonts w:ascii="Georgia" w:hAnsi="Georgia" w:eastAsia="Calibri" w:cs="Calibri"/>
-          <w:b/>
-          <w:bCs/>
-          <w:color w:val="444444"/>
-          <w:sz w:val="20"/>
-          <w:szCs w:val="20"/>
-        </w:rPr>
-        <w:tab/>
-      </w:r>
-      <w:r>
-        <w:rPr>
-          <w:sz w:val="18"/>
-          <w:szCs w:val="18"/>
-        </w:rPr>
-        <w:fldChar w:fldCharType="begin"/>
-      </w:r>
-      <w:r>
-        <w:rPr>
-          <w:sz w:val="18"/>
-          <w:szCs w:val="18"/>
-        </w:rPr>
-        <w:instrText xml:space="preserve"> HYPERLINK "http://bit.do/blooddonorsunited" \h </w:instrText>
-      </w:r>
-      <w:r>
-        <w:rPr>
-          <w:sz w:val="18"/>
-          <w:szCs w:val="18"/>
-        </w:rPr>
-        <w:fldChar w:fldCharType="separate"/>
-      </w:r>
-      <w:r>
-        <w:rPr>
-          <w:rStyle w:val="18"/>
-          <w:rFonts w:ascii="Georgia" w:hAnsi="Georgia" w:eastAsia="Calibri" w:cs="Calibri"/>
-          <w:b/>
-          <w:bCs/>
-          <w:i w:val="0"/>
-          <w:caps w:val="0"/>
-          <w:smallCaps w:val="0"/>
-          <w:color w:val="004586"/>
-          <w:spacing w:val="0"/>
-          <w:sz w:val="20"/>
-          <w:szCs w:val="20"/>
-        </w:rPr>
-        <w:t>http://bit.do/blooddonorsunited</w:t>
-      </w:r>
-      <w:r>
-        <w:rPr>
-          <w:rStyle w:val="18"/>
-          <w:rFonts w:ascii="Georgia" w:hAnsi="Georgia" w:eastAsia="Calibri" w:cs="Calibri"/>
-          <w:b/>
-          <w:bCs/>
-          <w:i w:val="0"/>
-          <w:caps w:val="0"/>
-          <w:smallCaps w:val="0"/>
-          <w:color w:val="004586"/>
-          <w:spacing w:val="0"/>
-          <w:sz w:val="20"/>
-          <w:szCs w:val="20"/>
-        </w:rPr>
-        <w:fldChar w:fldCharType="end"/>
-      </w:r>
-    </w:p>
-    <w:p>
-      <w:pPr>
-        <w:widowControl/>
-        <w:bidi w:val="0"/>
-        <w:spacing w:before="0" w:after="0" w:line="240" w:lineRule="auto"/>
-        <w:ind w:left="0" w:right="0" w:hanging="1587"/>
-        <w:jc w:val="both"/>
-        <w:rPr>
-          <w:rFonts w:ascii="Georgia" w:hAnsi="Georgia"/>
-          <w:sz w:val="18"/>
-          <w:szCs w:val="18"/>
-        </w:rPr>
-      </w:pPr>
-      <w:r>
-        <w:rPr>
-          <w:rFonts w:ascii="Georgia" w:hAnsi="Georgia" w:eastAsia="Calibri" w:cs="Calibri"/>
-          <w:b w:val="0"/>
-          <w:bCs w:val="0"/>
-          <w:color w:val="444444"/>
-          <w:sz w:val="20"/>
-          <w:szCs w:val="20"/>
-        </w:rPr>
-        <w:tab/>
-      </w:r>
-      <w:r>
-        <w:rPr>
-          <w:rFonts w:ascii="Georgia" w:hAnsi="Georgia" w:eastAsia="Calibri" w:cs="Calibri"/>
-          <w:b w:val="0"/>
-          <w:bCs w:val="0"/>
-          <w:color w:val="444444"/>
-          <w:sz w:val="20"/>
-          <w:szCs w:val="20"/>
-        </w:rPr>
-        <w:t xml:space="preserve">    </w:t>
+          <w:b w:val="0"/>
+          <w:bCs w:val="0"/>
+          <w:color w:val="444444"/>
+          <w:sz w:val="20"/>
+          <w:szCs w:val="20"/>
+        </w:rPr>
+        <w:tab/>
       </w:r>
       <w:r>
         <w:rPr>
@@ -2505,7 +2012,7 @@
         </w:rPr>
         <w:drawing>
           <wp:inline distT="0" distB="0" distL="0" distR="0">
-            <wp:extent cx="5581650" cy="19050"/>
+            <wp:extent cx="5939790" cy="19050"/>
             <wp:effectExtent l="0" t="0" r="0" b="0"/>
             <wp:docPr id="1" name="Image2"/>
             <wp:cNvGraphicFramePr>
@@ -2529,7 +2036,7 @@
                   <pic:spPr>
                     <a:xfrm>
                       <a:off x="0" y="0"/>
-                      <a:ext cx="5581650" cy="19050"/>
+                      <a:ext cx="5939790" cy="19050"/>
                     </a:xfrm>
                     <a:prstGeom prst="rect">
                       <a:avLst/>
@@ -2541,50 +2048,16 @@
           </wp:inline>
         </w:drawing>
       </w:r>
-    </w:p>
-    <w:p>
-      <w:pPr>
-        <w:spacing w:line="240" w:lineRule="auto"/>
-        <w:ind w:left="0" w:right="0" w:firstLine="0"/>
-        <w:jc w:val="both"/>
-        <w:rPr>
-          <w:rFonts w:ascii="Georgia" w:hAnsi="Georgia"/>
-          <w:sz w:val="18"/>
-          <w:szCs w:val="18"/>
-        </w:rPr>
-      </w:pPr>
-      <w:r>
-        <w:rPr>
-          <w:rFonts w:ascii="Georgia" w:hAnsi="Georgia" w:eastAsia="Calibri" w:cs="Calibri"/>
-          <w:b/>
-          <w:bCs/>
-          <w:color w:val="444444"/>
-          <w:sz w:val="20"/>
-          <w:szCs w:val="20"/>
-        </w:rPr>
-        <w:t>Organisation:</w:t>
-      </w:r>
-      <w:r>
-        <w:rPr>
-          <w:rFonts w:ascii="Georgia" w:hAnsi="Georgia" w:eastAsia="Calibri" w:cs="Calibri"/>
-          <w:b/>
-          <w:bCs/>
-          <w:color w:val="444444"/>
-          <w:sz w:val="20"/>
-          <w:szCs w:val="20"/>
-        </w:rPr>
-        <w:tab/>
-      </w:r>
-      <w:r>
-        <w:rPr>
-          <w:rFonts w:ascii="Georgia" w:hAnsi="Georgia" w:eastAsia="Calibri" w:cs="Calibri"/>
-          <w:b w:val="0"/>
-          <w:bCs w:val="0"/>
-          <w:color w:val="444444"/>
-          <w:sz w:val="20"/>
-          <w:szCs w:val="20"/>
-        </w:rPr>
-        <w:t>DuckDuckGo (an open source internet browser application)</w:t>
+      <w:r>
+        <w:rPr>
+          <w:rFonts w:ascii="Georgia" w:hAnsi="Georgia" w:eastAsia="Calibri" w:cs="Calibri"/>
+          <w:b w:val="0"/>
+          <w:bCs w:val="0"/>
+          <w:color w:val="444444"/>
+          <w:sz w:val="20"/>
+          <w:szCs w:val="20"/>
+        </w:rPr>
+        <w:t xml:space="preserve">    </w:t>
       </w:r>
     </w:p>
     <w:p>
@@ -2593,7 +2066,34 @@
         <w:widowControl/>
         <w:bidi w:val="0"/>
         <w:spacing w:before="0" w:after="0" w:line="240" w:lineRule="auto"/>
-        <w:ind w:left="0" w:right="0" w:hanging="1587"/>
+        <w:ind w:left="0" w:right="0" w:firstLine="0" w:firstLineChars="0"/>
+        <w:jc w:val="both"/>
+        <w:rPr>
+          <w:rFonts w:ascii="Georgia" w:hAnsi="Georgia"/>
+          <w:b/>
+          <w:bCs/>
+          <w:sz w:val="18"/>
+          <w:szCs w:val="18"/>
+        </w:rPr>
+      </w:pPr>
+      <w:r>
+        <w:rPr>
+          <w:rFonts w:ascii="Georgia" w:hAnsi="Georgia" w:eastAsia="Calibri" w:cs="Calibri"/>
+          <w:b/>
+          <w:bCs/>
+          <w:color w:val="444444"/>
+          <w:sz w:val="20"/>
+          <w:szCs w:val="20"/>
+        </w:rPr>
+        <w:t>Blood Donors United</w:t>
+      </w:r>
+    </w:p>
+    <w:p>
+      <w:pPr>
+        <w:widowControl/>
+        <w:bidi w:val="0"/>
+        <w:spacing w:before="0" w:after="0" w:line="240" w:lineRule="auto"/>
+        <w:ind w:right="0"/>
         <w:jc w:val="both"/>
         <w:rPr>
           <w:rFonts w:ascii="Georgia" w:hAnsi="Georgia"/>
@@ -2604,39 +2104,6 @@
       <w:r>
         <w:rPr>
           <w:rFonts w:ascii="Georgia" w:hAnsi="Georgia" w:eastAsia="Calibri" w:cs="Calibri"/>
-          <w:b/>
-          <w:bCs/>
-          <w:color w:val="444444"/>
-          <w:sz w:val="20"/>
-          <w:szCs w:val="20"/>
-        </w:rPr>
-        <w:tab/>
-      </w:r>
-      <w:r>
-        <w:rPr>
-          <w:rFonts w:ascii="Georgia" w:hAnsi="Georgia" w:eastAsia="Calibri" w:cs="Calibri"/>
-          <w:b/>
-          <w:bCs/>
-          <w:color w:val="444444"/>
-          <w:sz w:val="20"/>
-          <w:szCs w:val="20"/>
-        </w:rPr>
-        <w:t>Technology:</w:t>
-      </w:r>
-      <w:r>
-        <w:rPr>
-          <w:rFonts w:ascii="Georgia" w:hAnsi="Georgia" w:eastAsia="Calibri" w:cs="Calibri"/>
-          <w:b/>
-          <w:bCs/>
-          <w:color w:val="444444"/>
-          <w:sz w:val="20"/>
-          <w:szCs w:val="20"/>
-        </w:rPr>
-        <w:tab/>
-      </w:r>
-      <w:r>
-        <w:rPr>
-          <w:rFonts w:ascii="Georgia" w:hAnsi="Georgia" w:eastAsia="Calibri" w:cs="Calibri"/>
           <w:b w:val="0"/>
           <w:bCs w:val="0"/>
           <w:color w:val="444444"/>
@@ -2645,341 +2112,123 @@
         </w:rPr>
         <w:t>Android</w:t>
       </w:r>
-    </w:p>
-    <w:p>
-      <w:pPr>
-        <w:pageBreakBefore w:val="0"/>
+      <w:r>
+        <w:rPr>
+          <w:rFonts w:ascii="Georgia" w:hAnsi="Georgia" w:eastAsia="Calibri" w:cs="Calibri"/>
+          <w:b w:val="0"/>
+          <w:bCs w:val="0"/>
+          <w:color w:val="444444"/>
+          <w:sz w:val="20"/>
+          <w:szCs w:val="20"/>
+        </w:rPr>
+        <w:t>, PHP</w:t>
+      </w:r>
+    </w:p>
+    <w:p>
+      <w:pPr>
         <w:widowControl/>
         <w:bidi w:val="0"/>
         <w:spacing w:before="0" w:after="0" w:line="240" w:lineRule="auto"/>
         <w:ind w:left="0" w:right="0" w:hanging="1587"/>
         <w:jc w:val="both"/>
         <w:rPr>
-          <w:rFonts w:ascii="Georgia" w:hAnsi="Georgia"/>
+          <w:rStyle w:val="18"/>
+          <w:rFonts w:ascii="Georgia" w:hAnsi="Georgia" w:eastAsia="Calibri" w:cs="Calibri"/>
+          <w:b/>
+          <w:bCs/>
+          <w:i w:val="0"/>
+          <w:caps w:val="0"/>
+          <w:smallCaps w:val="0"/>
+          <w:color w:val="004586"/>
+          <w:spacing w:val="0"/>
+          <w:sz w:val="20"/>
+          <w:szCs w:val="20"/>
+        </w:rPr>
+      </w:pPr>
+      <w:r>
+        <w:rPr>
+          <w:rFonts w:ascii="Georgia" w:hAnsi="Georgia" w:eastAsia="Calibri" w:cs="Calibri"/>
+          <w:b w:val="0"/>
+          <w:bCs w:val="0"/>
+          <w:color w:val="444444"/>
+          <w:sz w:val="20"/>
+          <w:szCs w:val="20"/>
+        </w:rPr>
+        <w:tab/>
+      </w:r>
+      <w:r>
+        <w:rPr>
           <w:sz w:val="18"/>
           <w:szCs w:val="18"/>
         </w:rPr>
-      </w:pPr>
-      <w:r>
-        <w:rPr>
-          <w:rFonts w:ascii="Georgia" w:hAnsi="Georgia" w:eastAsia="Calibri" w:cs="Calibri"/>
-          <w:b w:val="0"/>
-          <w:bCs w:val="0"/>
-          <w:color w:val="444444"/>
-          <w:sz w:val="20"/>
-          <w:szCs w:val="20"/>
-        </w:rPr>
-        <w:tab/>
-      </w:r>
-      <w:r>
-        <w:rPr>
-          <w:rFonts w:ascii="Georgia" w:hAnsi="Georgia" w:eastAsia="Calibri" w:cs="Calibri"/>
-          <w:b/>
-          <w:bCs/>
-          <w:color w:val="444444"/>
-          <w:sz w:val="20"/>
-          <w:szCs w:val="20"/>
-        </w:rPr>
-        <w:t>Role:</w:t>
-      </w:r>
-      <w:r>
-        <w:rPr>
-          <w:rFonts w:ascii="Georgia" w:hAnsi="Georgia" w:eastAsia="Calibri" w:cs="Calibri"/>
-          <w:b/>
-          <w:bCs/>
-          <w:color w:val="444444"/>
-          <w:sz w:val="20"/>
-          <w:szCs w:val="20"/>
-        </w:rPr>
-        <w:tab/>
-      </w:r>
-      <w:r>
-        <w:rPr>
-          <w:rFonts w:ascii="Georgia" w:hAnsi="Georgia" w:eastAsia="Calibri" w:cs="Calibri"/>
-          <w:b/>
-          <w:bCs/>
-          <w:color w:val="444444"/>
-          <w:sz w:val="20"/>
-          <w:szCs w:val="20"/>
-        </w:rPr>
-        <w:tab/>
-      </w:r>
-      <w:r>
-        <w:rPr>
-          <w:rFonts w:ascii="Georgia" w:hAnsi="Georgia" w:eastAsia="Calibri" w:cs="Calibri"/>
-          <w:b/>
-          <w:bCs/>
-          <w:color w:val="444444"/>
-          <w:sz w:val="20"/>
-          <w:szCs w:val="20"/>
-        </w:rPr>
-        <w:tab/>
-      </w:r>
-      <w:r>
-        <w:rPr>
-          <w:rFonts w:ascii="Georgia" w:hAnsi="Georgia" w:eastAsia="Calibri" w:cs="Calibri"/>
-          <w:b w:val="0"/>
-          <w:bCs w:val="0"/>
-          <w:color w:val="444444"/>
-          <w:sz w:val="20"/>
-          <w:szCs w:val="20"/>
-        </w:rPr>
-        <w:t>DuckDuckGo Android app contributor</w:t>
-      </w:r>
-    </w:p>
-    <w:p>
-      <w:pPr>
-        <w:pageBreakBefore w:val="0"/>
+        <w:fldChar w:fldCharType="begin"/>
+      </w:r>
+      <w:r>
+        <w:rPr>
+          <w:sz w:val="18"/>
+          <w:szCs w:val="18"/>
+        </w:rPr>
+        <w:instrText xml:space="preserve"> HYPERLINK "http://bit.do/blooddonorsunited" \h </w:instrText>
+      </w:r>
+      <w:r>
+        <w:rPr>
+          <w:sz w:val="18"/>
+          <w:szCs w:val="18"/>
+        </w:rPr>
+        <w:fldChar w:fldCharType="separate"/>
+      </w:r>
+      <w:r>
+        <w:rPr>
+          <w:rStyle w:val="18"/>
+          <w:rFonts w:ascii="Georgia" w:hAnsi="Georgia" w:eastAsia="Calibri" w:cs="Calibri"/>
+          <w:b/>
+          <w:bCs/>
+          <w:i w:val="0"/>
+          <w:caps w:val="0"/>
+          <w:smallCaps w:val="0"/>
+          <w:color w:val="004586"/>
+          <w:spacing w:val="0"/>
+          <w:sz w:val="20"/>
+          <w:szCs w:val="20"/>
+        </w:rPr>
+        <w:t>http://bit.do/blooddonorsunited</w:t>
+      </w:r>
+      <w:r>
+        <w:rPr>
+          <w:rStyle w:val="18"/>
+          <w:rFonts w:ascii="Georgia" w:hAnsi="Georgia" w:eastAsia="Calibri" w:cs="Calibri"/>
+          <w:b/>
+          <w:bCs/>
+          <w:i w:val="0"/>
+          <w:caps w:val="0"/>
+          <w:smallCaps w:val="0"/>
+          <w:color w:val="004586"/>
+          <w:spacing w:val="0"/>
+          <w:sz w:val="20"/>
+          <w:szCs w:val="20"/>
+        </w:rPr>
+        <w:fldChar w:fldCharType="end"/>
+      </w:r>
+    </w:p>
+    <w:p>
+      <w:pPr>
         <w:widowControl/>
         <w:bidi w:val="0"/>
         <w:spacing w:before="0" w:after="0" w:line="240" w:lineRule="auto"/>
-        <w:ind w:left="0" w:right="0" w:hanging="1587"/>
-        <w:jc w:val="both"/>
-        <w:rPr>
-          <w:rFonts w:ascii="Georgia" w:hAnsi="Georgia"/>
-          <w:sz w:val="18"/>
-          <w:szCs w:val="18"/>
-        </w:rPr>
-      </w:pPr>
-      <w:r>
-        <w:rPr>
-          <w:rFonts w:ascii="Georgia" w:hAnsi="Georgia" w:eastAsia="Calibri" w:cs="Calibri"/>
-          <w:b w:val="0"/>
-          <w:bCs w:val="0"/>
-          <w:color w:val="444444"/>
-          <w:sz w:val="20"/>
-          <w:szCs w:val="20"/>
-        </w:rPr>
-        <w:tab/>
-      </w:r>
-      <w:r>
-        <w:rPr>
-          <w:rFonts w:ascii="Georgia" w:hAnsi="Georgia" w:eastAsia="Calibri" w:cs="Calibri"/>
-          <w:b/>
-          <w:bCs/>
-          <w:color w:val="444444"/>
-          <w:sz w:val="20"/>
-          <w:szCs w:val="20"/>
-        </w:rPr>
-        <w:t xml:space="preserve">Work brief:  </w:t>
-      </w:r>
-      <w:r>
-        <w:rPr>
-          <w:rFonts w:ascii="Georgia" w:hAnsi="Georgia" w:eastAsia="Calibri" w:cs="Calibri"/>
-          <w:b/>
-          <w:bCs/>
-          <w:color w:val="444444"/>
-          <w:sz w:val="20"/>
-          <w:szCs w:val="20"/>
-        </w:rPr>
-        <w:tab/>
-      </w:r>
-      <w:r>
-        <w:rPr>
-          <w:rFonts w:ascii="Georgia" w:hAnsi="Georgia" w:eastAsia="Calibri" w:cs="Calibri"/>
-          <w:b w:val="0"/>
-          <w:bCs w:val="0"/>
-          <w:color w:val="444444"/>
-          <w:sz w:val="20"/>
-          <w:szCs w:val="20"/>
-        </w:rPr>
-        <w:t xml:space="preserve">Working as a contributor to the open-source DuckDuckGo internet </w:t>
-      </w:r>
-      <w:r>
-        <w:rPr>
-          <w:rFonts w:ascii="Georgia" w:hAnsi="Georgia" w:eastAsia="Calibri" w:cs="Calibri"/>
-          <w:b w:val="0"/>
-          <w:bCs w:val="0"/>
-          <w:color w:val="444444"/>
-          <w:sz w:val="20"/>
-          <w:szCs w:val="20"/>
-        </w:rPr>
-        <w:tab/>
-      </w:r>
-      <w:r>
-        <w:rPr>
-          <w:rFonts w:ascii="Georgia" w:hAnsi="Georgia" w:eastAsia="Calibri" w:cs="Calibri"/>
-          <w:b w:val="0"/>
-          <w:bCs w:val="0"/>
-          <w:color w:val="444444"/>
-          <w:sz w:val="20"/>
-          <w:szCs w:val="20"/>
-        </w:rPr>
-        <w:tab/>
-      </w:r>
-      <w:r>
-        <w:rPr>
-          <w:rFonts w:ascii="Georgia" w:hAnsi="Georgia" w:eastAsia="Calibri" w:cs="Calibri"/>
-          <w:b w:val="0"/>
-          <w:bCs w:val="0"/>
-          <w:color w:val="444444"/>
-          <w:sz w:val="20"/>
-          <w:szCs w:val="20"/>
-        </w:rPr>
-        <w:t xml:space="preserve">     </w:t>
-      </w:r>
-      <w:r>
-        <w:rPr>
-          <w:rFonts w:ascii="Georgia" w:hAnsi="Georgia" w:eastAsia="Calibri" w:cs="Calibri"/>
-          <w:b w:val="0"/>
-          <w:bCs w:val="0"/>
-          <w:color w:val="444444"/>
-          <w:sz w:val="20"/>
-          <w:szCs w:val="20"/>
-        </w:rPr>
-        <w:tab/>
-      </w:r>
-      <w:r>
-        <w:rPr>
-          <w:rFonts w:ascii="Georgia" w:hAnsi="Georgia" w:eastAsia="Calibri" w:cs="Calibri"/>
-          <w:b w:val="0"/>
-          <w:bCs w:val="0"/>
-          <w:color w:val="444444"/>
-          <w:sz w:val="20"/>
-          <w:szCs w:val="20"/>
-        </w:rPr>
-        <w:tab/>
-      </w:r>
-      <w:r>
-        <w:rPr>
-          <w:rFonts w:ascii="Georgia" w:hAnsi="Georgia" w:eastAsia="Calibri" w:cs="Calibri"/>
-          <w:b w:val="0"/>
-          <w:bCs w:val="0"/>
-          <w:color w:val="444444"/>
-          <w:sz w:val="20"/>
-          <w:szCs w:val="20"/>
-        </w:rPr>
-        <w:t>browser android app.</w:t>
-      </w:r>
-    </w:p>
-    <w:p>
-      <w:pPr>
-        <w:widowControl/>
-        <w:bidi w:val="0"/>
-        <w:spacing w:before="0" w:after="0" w:line="240" w:lineRule="auto"/>
-        <w:ind w:left="0" w:right="0" w:hanging="1587"/>
-        <w:jc w:val="both"/>
-        <w:rPr>
-          <w:rFonts w:ascii="Georgia" w:hAnsi="Georgia" w:eastAsia="Calibri" w:cs="Calibri"/>
-          <w:b w:val="0"/>
-          <w:bCs w:val="0"/>
-          <w:color w:val="444444"/>
-          <w:sz w:val="20"/>
-          <w:szCs w:val="20"/>
-        </w:rPr>
-      </w:pPr>
-      <w:r>
-        <w:rPr>
-          <w:rFonts w:ascii="Georgia" w:hAnsi="Georgia" w:eastAsia="Calibri" w:cs="Calibri"/>
-          <w:b/>
-          <w:bCs/>
-          <w:color w:val="444444"/>
-          <w:sz w:val="20"/>
-          <w:szCs w:val="20"/>
-        </w:rPr>
-        <w:tab/>
-      </w:r>
-      <w:r>
-        <w:rPr>
-          <w:rFonts w:ascii="Georgia" w:hAnsi="Georgia" w:eastAsia="Calibri" w:cs="Calibri"/>
-          <w:b/>
-          <w:bCs/>
-          <w:color w:val="444444"/>
-          <w:sz w:val="20"/>
-          <w:szCs w:val="20"/>
-        </w:rPr>
-        <w:t>Link:</w:t>
-      </w:r>
-      <w:r>
-        <w:rPr>
-          <w:rFonts w:ascii="Georgia" w:hAnsi="Georgia" w:eastAsia="Calibri" w:cs="Calibri"/>
-          <w:b/>
-          <w:bCs/>
-          <w:color w:val="444444"/>
-          <w:sz w:val="20"/>
-          <w:szCs w:val="20"/>
-        </w:rPr>
-        <w:tab/>
-      </w:r>
-      <w:r>
-        <w:rPr>
-          <w:rFonts w:ascii="Georgia" w:hAnsi="Georgia" w:eastAsia="Calibri" w:cs="Calibri"/>
-          <w:b/>
-          <w:bCs/>
-          <w:color w:val="444444"/>
-          <w:sz w:val="20"/>
-          <w:szCs w:val="20"/>
-        </w:rPr>
-        <w:tab/>
-      </w:r>
-      <w:r>
-        <w:rPr>
-          <w:rFonts w:ascii="Georgia" w:hAnsi="Georgia" w:eastAsia="Calibri" w:cs="Calibri"/>
-          <w:b/>
-          <w:bCs/>
-          <w:color w:val="444444"/>
-          <w:sz w:val="20"/>
-          <w:szCs w:val="20"/>
-        </w:rPr>
-        <w:tab/>
-      </w:r>
-      <w:r>
-        <w:rPr>
-          <w:sz w:val="18"/>
-          <w:szCs w:val="18"/>
-        </w:rPr>
-        <w:fldChar w:fldCharType="begin"/>
-      </w:r>
-      <w:r>
-        <w:rPr>
-          <w:sz w:val="18"/>
-          <w:szCs w:val="18"/>
-        </w:rPr>
-        <w:instrText xml:space="preserve"> HYPERLINK "https://github.com/duckduckgo/Android" \h </w:instrText>
-      </w:r>
-      <w:r>
-        <w:rPr>
-          <w:sz w:val="18"/>
-          <w:szCs w:val="18"/>
-        </w:rPr>
-        <w:fldChar w:fldCharType="separate"/>
-      </w:r>
-      <w:r>
+        <w:ind w:left="0" w:leftChars="0" w:right="0" w:firstLine="0" w:firstLineChars="0"/>
+        <w:jc w:val="both"/>
         <w:rPr>
           <w:rStyle w:val="18"/>
           <w:rFonts w:ascii="Georgia" w:hAnsi="Georgia" w:eastAsia="Calibri" w:cs="Calibri"/>
           <w:b/>
           <w:bCs/>
+          <w:i w:val="0"/>
+          <w:caps w:val="0"/>
+          <w:smallCaps w:val="0"/>
           <w:color w:val="004586"/>
-          <w:sz w:val="20"/>
-          <w:szCs w:val="20"/>
-          <w:u w:val="single"/>
-        </w:rPr>
-        <w:t>https://github.com/duckduckgo/Android</w:t>
-      </w:r>
-      <w:r>
-        <w:rPr>
-          <w:rStyle w:val="18"/>
-          <w:rFonts w:ascii="Georgia" w:hAnsi="Georgia" w:eastAsia="Calibri" w:cs="Calibri"/>
-          <w:b/>
-          <w:bCs/>
-          <w:color w:val="004586"/>
-          <w:sz w:val="20"/>
-          <w:szCs w:val="20"/>
-          <w:u w:val="single"/>
-        </w:rPr>
-        <w:fldChar w:fldCharType="end"/>
-      </w:r>
-    </w:p>
-    <w:p>
-      <w:pPr>
-        <w:spacing w:line="240" w:lineRule="auto"/>
-        <w:ind w:right="0"/>
-        <w:jc w:val="both"/>
-        <w:rPr>
-          <w:rFonts w:ascii="Georgia" w:hAnsi="Georgia"/>
-          <w:sz w:val="18"/>
-          <w:szCs w:val="18"/>
+          <w:spacing w:val="0"/>
+          <w:sz w:val="20"/>
+          <w:szCs w:val="20"/>
         </w:rPr>
       </w:pPr>
       <w:r>
@@ -2993,9 +2242,9 @@
         </w:rPr>
         <w:drawing>
           <wp:inline distT="0" distB="0" distL="0" distR="0">
-            <wp:extent cx="5581650" cy="19050"/>
+            <wp:extent cx="5939790" cy="19050"/>
             <wp:effectExtent l="0" t="0" r="0" b="0"/>
-            <wp:docPr id="2" name="graphics3"/>
+            <wp:docPr id="5" name="Image2"/>
             <wp:cNvGraphicFramePr>
               <a:graphicFrameLocks xmlns:a="http://schemas.openxmlformats.org/drawingml/2006/main" noChangeAspect="1"/>
             </wp:cNvGraphicFramePr>
@@ -3003,7 +2252,7 @@
               <a:graphicData uri="http://schemas.openxmlformats.org/drawingml/2006/picture">
                 <pic:pic xmlns:pic="http://schemas.openxmlformats.org/drawingml/2006/picture">
                   <pic:nvPicPr>
-                    <pic:cNvPr id="2" name="graphics3"/>
+                    <pic:cNvPr id="5" name="Image2"/>
                     <pic:cNvPicPr>
                       <a:picLocks noChangeAspect="1" noChangeArrowheads="1"/>
                     </pic:cNvPicPr>
@@ -3017,7 +2266,7 @@
                   <pic:spPr>
                     <a:xfrm>
                       <a:off x="0" y="0"/>
-                      <a:ext cx="5581650" cy="19050"/>
+                      <a:ext cx="5939790" cy="19050"/>
                     </a:xfrm>
                     <a:prstGeom prst="rect">
                       <a:avLst/>
@@ -3029,36 +2278,31 @@
           </wp:inline>
         </w:drawing>
       </w:r>
-      <w:r>
-        <w:rPr>
-          <w:rFonts w:ascii="Georgia" w:hAnsi="Georgia" w:eastAsia="Calibri" w:cs="Calibri"/>
-          <w:b w:val="0"/>
-          <w:bCs w:val="0"/>
-          <w:color w:val="444444"/>
-          <w:sz w:val="20"/>
-          <w:szCs w:val="20"/>
-        </w:rPr>
-        <w:tab/>
-      </w:r>
-      <w:r>
-        <w:rPr>
-          <w:rFonts w:ascii="Georgia" w:hAnsi="Georgia" w:eastAsia="Calibri" w:cs="Calibri"/>
-          <w:b w:val="0"/>
-          <w:bCs w:val="0"/>
-          <w:color w:val="444444"/>
-          <w:sz w:val="20"/>
-          <w:szCs w:val="20"/>
-        </w:rPr>
-        <w:tab/>
-      </w:r>
-    </w:p>
-    <w:p>
-      <w:pPr>
-        <w:spacing w:line="240" w:lineRule="auto"/>
-        <w:ind w:left="1620" w:right="0" w:hanging="1620"/>
+    </w:p>
+    <w:p>
+      <w:pPr>
+        <w:spacing w:line="240" w:lineRule="auto"/>
+        <w:ind w:left="0" w:right="0" w:firstLine="0"/>
+        <w:jc w:val="both"/>
+        <w:rPr>
+          <w:rFonts w:ascii="Georgia" w:hAnsi="Georgia" w:eastAsia="Calibri" w:cs="Calibri"/>
+          <w:b/>
+          <w:bCs/>
+          <w:color w:val="444444"/>
+          <w:sz w:val="20"/>
+          <w:szCs w:val="20"/>
+        </w:rPr>
+      </w:pPr>
+    </w:p>
+    <w:p>
+      <w:pPr>
+        <w:spacing w:line="240" w:lineRule="auto"/>
+        <w:ind w:left="0" w:right="0" w:firstLine="0"/>
         <w:jc w:val="both"/>
         <w:rPr>
           <w:rFonts w:ascii="Georgia" w:hAnsi="Georgia"/>
+          <w:b/>
+          <w:bCs/>
           <w:sz w:val="18"/>
           <w:szCs w:val="18"/>
         </w:rPr>
@@ -3072,29 +2316,29 @@
           <w:sz w:val="20"/>
           <w:szCs w:val="20"/>
         </w:rPr>
-        <w:t>Organisation:</w:t>
-      </w:r>
-      <w:r>
-        <w:rPr>
-          <w:rFonts w:ascii="Georgia" w:hAnsi="Georgia" w:eastAsia="Calibri" w:cs="Calibri"/>
-          <w:b/>
-          <w:bCs/>
-          <w:color w:val="444444"/>
-          <w:sz w:val="20"/>
-          <w:szCs w:val="20"/>
-        </w:rPr>
-        <w:tab/>
-      </w:r>
-      <w:r>
-        <w:rPr>
-          <w:rFonts w:ascii="Georgia" w:hAnsi="Georgia" w:eastAsia="Calibri" w:cs="Calibri"/>
-          <w:b w:val="0"/>
-          <w:bCs w:val="0"/>
-          <w:color w:val="444444"/>
-          <w:sz w:val="20"/>
-          <w:szCs w:val="20"/>
-        </w:rPr>
-        <w:t>Zulip (an open source chatting application)</w:t>
+        <w:t>DuckDuckGo (</w:t>
+      </w:r>
+      <w:r>
+        <w:rPr>
+          <w:rFonts w:ascii="Georgia" w:hAnsi="Georgia" w:eastAsia="Calibri" w:cs="Calibri"/>
+          <w:b/>
+          <w:bCs/>
+          <w:color w:val="444444"/>
+          <w:sz w:val="20"/>
+          <w:szCs w:val="20"/>
+        </w:rPr>
+        <w:t>Open Source Contributor</w:t>
+      </w:r>
+      <w:r>
+        <w:rPr>
+          <w:rFonts w:ascii="Georgia" w:hAnsi="Georgia" w:eastAsia="Calibri" w:cs="Calibri"/>
+          <w:b/>
+          <w:bCs/>
+          <w:color w:val="444444"/>
+          <w:sz w:val="20"/>
+          <w:szCs w:val="20"/>
+        </w:rPr>
+        <w:t>)</w:t>
       </w:r>
     </w:p>
     <w:p>
@@ -3125,28 +2369,6 @@
       <w:r>
         <w:rPr>
           <w:rFonts w:ascii="Georgia" w:hAnsi="Georgia" w:eastAsia="Calibri" w:cs="Calibri"/>
-          <w:b/>
-          <w:bCs/>
-          <w:color w:val="444444"/>
-          <w:sz w:val="20"/>
-          <w:szCs w:val="20"/>
-        </w:rPr>
-        <w:t>Technology:</w:t>
-      </w:r>
-      <w:r>
-        <w:rPr>
-          <w:rFonts w:ascii="Georgia" w:hAnsi="Georgia" w:eastAsia="Calibri" w:cs="Calibri"/>
-          <w:b/>
-          <w:bCs/>
-          <w:color w:val="444444"/>
-          <w:sz w:val="20"/>
-          <w:szCs w:val="20"/>
-        </w:rPr>
-        <w:tab/>
-      </w:r>
-      <w:r>
-        <w:rPr>
-          <w:rFonts w:ascii="Georgia" w:hAnsi="Georgia" w:eastAsia="Calibri" w:cs="Calibri"/>
           <w:b w:val="0"/>
           <w:bCs w:val="0"/>
           <w:color w:val="444444"/>
@@ -3158,235 +2380,37 @@
     </w:p>
     <w:p>
       <w:pPr>
-        <w:pageBreakBefore w:val="0"/>
-        <w:widowControl/>
-        <w:bidi w:val="0"/>
-        <w:spacing w:before="0" w:after="0" w:line="240" w:lineRule="auto"/>
-        <w:ind w:left="0" w:right="0" w:hanging="1587"/>
-        <w:jc w:val="both"/>
-        <w:rPr>
-          <w:rFonts w:ascii="Georgia" w:hAnsi="Georgia"/>
+        <w:spacing w:line="240" w:lineRule="auto"/>
+        <w:ind w:right="0"/>
+        <w:jc w:val="both"/>
+        <w:rPr>
+          <w:rFonts w:ascii="Georgia" w:hAnsi="Georgia" w:eastAsia="Calibri" w:cs="Calibri"/>
+          <w:b w:val="0"/>
+          <w:bCs w:val="0"/>
+          <w:color w:val="444444"/>
+          <w:sz w:val="20"/>
+          <w:szCs w:val="20"/>
+        </w:rPr>
+      </w:pPr>
+      <w:r>
+        <w:rPr>
           <w:sz w:val="18"/>
           <w:szCs w:val="18"/>
         </w:rPr>
-      </w:pPr>
-      <w:r>
-        <w:rPr>
-          <w:rFonts w:ascii="Georgia" w:hAnsi="Georgia" w:eastAsia="Calibri" w:cs="Calibri"/>
-          <w:b w:val="0"/>
-          <w:bCs w:val="0"/>
-          <w:color w:val="444444"/>
-          <w:sz w:val="20"/>
-          <w:szCs w:val="20"/>
-        </w:rPr>
-        <w:tab/>
-      </w:r>
-      <w:r>
-        <w:rPr>
-          <w:rFonts w:ascii="Georgia" w:hAnsi="Georgia" w:eastAsia="Calibri" w:cs="Calibri"/>
-          <w:b/>
-          <w:bCs/>
-          <w:color w:val="444444"/>
-          <w:sz w:val="20"/>
-          <w:szCs w:val="20"/>
-        </w:rPr>
-        <w:t>Role:</w:t>
-      </w:r>
-      <w:r>
-        <w:rPr>
-          <w:rFonts w:ascii="Georgia" w:hAnsi="Georgia" w:eastAsia="Calibri" w:cs="Calibri"/>
-          <w:b/>
-          <w:bCs/>
-          <w:color w:val="444444"/>
-          <w:sz w:val="20"/>
-          <w:szCs w:val="20"/>
-        </w:rPr>
-        <w:tab/>
-      </w:r>
-      <w:r>
-        <w:rPr>
-          <w:rFonts w:ascii="Georgia" w:hAnsi="Georgia" w:eastAsia="Calibri" w:cs="Calibri"/>
-          <w:b/>
-          <w:bCs/>
-          <w:color w:val="444444"/>
-          <w:sz w:val="20"/>
-          <w:szCs w:val="20"/>
-        </w:rPr>
-        <w:tab/>
-      </w:r>
-      <w:r>
-        <w:rPr>
-          <w:rFonts w:ascii="Georgia" w:hAnsi="Georgia" w:eastAsia="Calibri" w:cs="Calibri"/>
-          <w:b/>
-          <w:bCs/>
-          <w:color w:val="444444"/>
-          <w:sz w:val="20"/>
-          <w:szCs w:val="20"/>
-        </w:rPr>
-        <w:tab/>
-      </w:r>
-      <w:r>
-        <w:rPr>
-          <w:rFonts w:ascii="Georgia" w:hAnsi="Georgia" w:eastAsia="Calibri" w:cs="Calibri"/>
-          <w:b w:val="0"/>
-          <w:bCs w:val="0"/>
-          <w:color w:val="444444"/>
-          <w:sz w:val="20"/>
-          <w:szCs w:val="20"/>
-        </w:rPr>
-        <w:t>Zulip Android app contributor</w:t>
-      </w:r>
-    </w:p>
-    <w:p>
-      <w:pPr>
-        <w:pageBreakBefore w:val="0"/>
-        <w:widowControl/>
-        <w:bidi w:val="0"/>
-        <w:spacing w:before="0" w:after="0" w:line="240" w:lineRule="auto"/>
-        <w:ind w:left="0" w:right="0" w:hanging="1587"/>
-        <w:jc w:val="both"/>
-        <w:rPr>
-          <w:rFonts w:ascii="Georgia" w:hAnsi="Georgia"/>
+        <w:fldChar w:fldCharType="begin"/>
+      </w:r>
+      <w:r>
+        <w:rPr>
           <w:sz w:val="18"/>
           <w:szCs w:val="18"/>
         </w:rPr>
-      </w:pPr>
-      <w:r>
-        <w:rPr>
-          <w:rFonts w:ascii="Georgia" w:hAnsi="Georgia" w:eastAsia="Calibri" w:cs="Calibri"/>
-          <w:b w:val="0"/>
-          <w:bCs w:val="0"/>
-          <w:color w:val="444444"/>
-          <w:sz w:val="20"/>
-          <w:szCs w:val="20"/>
-        </w:rPr>
-        <w:tab/>
-      </w:r>
-      <w:r>
-        <w:rPr>
-          <w:rFonts w:ascii="Georgia" w:hAnsi="Georgia" w:eastAsia="Calibri" w:cs="Calibri"/>
-          <w:b/>
-          <w:bCs/>
-          <w:color w:val="444444"/>
-          <w:sz w:val="20"/>
-          <w:szCs w:val="20"/>
-        </w:rPr>
-        <w:t>Work brief:</w:t>
-      </w:r>
-      <w:r>
-        <w:rPr>
-          <w:rFonts w:ascii="Georgia" w:hAnsi="Georgia" w:eastAsia="Calibri" w:cs="Calibri"/>
-          <w:b/>
-          <w:bCs/>
-          <w:color w:val="444444"/>
-          <w:sz w:val="20"/>
-          <w:szCs w:val="20"/>
-        </w:rPr>
-        <w:tab/>
-      </w:r>
-      <w:r>
-        <w:rPr>
-          <w:rFonts w:ascii="Georgia" w:hAnsi="Georgia" w:eastAsia="Calibri" w:cs="Calibri"/>
-          <w:b w:val="0"/>
-          <w:bCs w:val="0"/>
-          <w:color w:val="444444"/>
-          <w:sz w:val="20"/>
-          <w:szCs w:val="20"/>
-        </w:rPr>
-        <w:t>Working as a contributor to the open-source Zulip-android app.</w:t>
-      </w:r>
-    </w:p>
-    <w:p>
-      <w:pPr>
-        <w:pageBreakBefore w:val="0"/>
-        <w:widowControl/>
-        <w:bidi w:val="0"/>
-        <w:spacing w:before="0" w:after="0" w:line="240" w:lineRule="auto"/>
-        <w:ind w:left="0" w:right="0" w:hanging="1587"/>
-        <w:jc w:val="both"/>
-        <w:rPr>
-          <w:rFonts w:ascii="Georgia" w:hAnsi="Georgia" w:eastAsia="Calibri" w:cs="Calibri"/>
-          <w:b w:val="0"/>
-          <w:bCs w:val="0"/>
-          <w:color w:val="444444"/>
-          <w:sz w:val="20"/>
-          <w:szCs w:val="20"/>
-        </w:rPr>
-      </w:pPr>
-      <w:r>
-        <w:rPr>
-          <w:rFonts w:ascii="Georgia" w:hAnsi="Georgia" w:eastAsia="Calibri" w:cs="Calibri"/>
-          <w:b w:val="0"/>
-          <w:bCs w:val="0"/>
-          <w:color w:val="444444"/>
-          <w:sz w:val="20"/>
-          <w:szCs w:val="20"/>
-        </w:rPr>
-        <w:tab/>
-      </w:r>
-      <w:r>
-        <w:rPr>
-          <w:rFonts w:ascii="Georgia" w:hAnsi="Georgia" w:eastAsia="Calibri" w:cs="Calibri"/>
-          <w:b/>
-          <w:bCs/>
-          <w:color w:val="444444"/>
-          <w:sz w:val="20"/>
-          <w:szCs w:val="20"/>
-        </w:rPr>
-        <w:t>Link:</w:t>
-      </w:r>
-      <w:r>
-        <w:rPr>
-          <w:rFonts w:ascii="Georgia" w:hAnsi="Georgia" w:eastAsia="Calibri" w:cs="Calibri"/>
-          <w:b/>
-          <w:bCs/>
-          <w:color w:val="444444"/>
-          <w:sz w:val="20"/>
-          <w:szCs w:val="20"/>
-        </w:rPr>
-        <w:tab/>
-      </w:r>
-      <w:r>
-        <w:rPr>
-          <w:rFonts w:ascii="Georgia" w:hAnsi="Georgia" w:eastAsia="Calibri" w:cs="Calibri"/>
-          <w:b/>
-          <w:bCs/>
-          <w:color w:val="444444"/>
-          <w:sz w:val="20"/>
-          <w:szCs w:val="20"/>
-        </w:rPr>
-        <w:tab/>
-      </w:r>
-      <w:r>
-        <w:rPr>
-          <w:rFonts w:ascii="Georgia" w:hAnsi="Georgia" w:eastAsia="Calibri" w:cs="Calibri"/>
-          <w:b/>
-          <w:bCs/>
-          <w:color w:val="444444"/>
-          <w:sz w:val="20"/>
-          <w:szCs w:val="20"/>
-        </w:rPr>
-        <w:tab/>
+        <w:instrText xml:space="preserve"> HYPERLINK "https://github.com/duckduckgo/Android" \h </w:instrText>
       </w:r>
       <w:r>
         <w:rPr>
           <w:sz w:val="18"/>
           <w:szCs w:val="18"/>
         </w:rPr>
-        <w:fldChar w:fldCharType="begin"/>
-      </w:r>
-      <w:r>
-        <w:rPr>
-          <w:sz w:val="18"/>
-          <w:szCs w:val="18"/>
-        </w:rPr>
-        <w:instrText xml:space="preserve"> HYPERLINK "https://github.com/zulip/zulip-android" \h </w:instrText>
-      </w:r>
-      <w:r>
-        <w:rPr>
-          <w:sz w:val="18"/>
-          <w:szCs w:val="18"/>
-        </w:rPr>
         <w:fldChar w:fldCharType="separate"/>
       </w:r>
       <w:r>
@@ -3398,8 +2422,9 @@
           <w:color w:val="004586"/>
           <w:sz w:val="20"/>
           <w:szCs w:val="20"/>
-        </w:rPr>
-        <w:t>https://github.com/zulip/zulip-android</w:t>
+          <w:u w:val="single"/>
+        </w:rPr>
+        <w:t>https://github.com/duckduckgo/Android</w:t>
       </w:r>
       <w:r>
         <w:rPr>
@@ -3410,34 +2435,25 @@
           <w:color w:val="004586"/>
           <w:sz w:val="20"/>
           <w:szCs w:val="20"/>
+          <w:u w:val="single"/>
         </w:rPr>
         <w:fldChar w:fldCharType="end"/>
       </w:r>
     </w:p>
     <w:p>
       <w:pPr>
-        <w:widowControl/>
-        <w:bidi w:val="0"/>
-        <w:spacing w:before="0" w:after="0" w:line="240" w:lineRule="auto"/>
-        <w:ind w:left="0" w:right="0" w:hanging="1587"/>
-        <w:jc w:val="both"/>
-        <w:rPr>
-          <w:rFonts w:ascii="Georgia" w:hAnsi="Georgia"/>
-          <w:sz w:val="18"/>
-          <w:szCs w:val="18"/>
-        </w:rPr>
-      </w:pPr>
-      <w:r>
-        <w:rPr>
-          <w:rFonts w:ascii="Georgia" w:hAnsi="Georgia" w:eastAsia="Calibri" w:cs="Calibri"/>
-          <w:b w:val="0"/>
-          <w:bCs w:val="0"/>
-          <w:color w:val="444444"/>
-          <w:sz w:val="20"/>
-          <w:szCs w:val="20"/>
-        </w:rPr>
-        <w:tab/>
-      </w:r>
+        <w:spacing w:line="240" w:lineRule="auto"/>
+        <w:ind w:left="1620" w:right="0" w:hanging="1620"/>
+        <w:jc w:val="both"/>
+        <w:rPr>
+          <w:rFonts w:ascii="Georgia" w:hAnsi="Georgia" w:eastAsia="Calibri" w:cs="Calibri"/>
+          <w:b w:val="0"/>
+          <w:bCs w:val="0"/>
+          <w:color w:val="444444"/>
+          <w:sz w:val="20"/>
+          <w:szCs w:val="20"/>
+        </w:rPr>
+      </w:pPr>
       <w:r>
         <w:rPr>
           <w:rFonts w:ascii="Georgia" w:hAnsi="Georgia" w:eastAsia="Calibri" w:cs="Calibri"/>
@@ -3449,7 +2465,7 @@
         </w:rPr>
         <w:drawing>
           <wp:inline distT="0" distB="0" distL="0" distR="0">
-            <wp:extent cx="5581650" cy="19050"/>
+            <wp:extent cx="5939790" cy="19050"/>
             <wp:effectExtent l="0" t="0" r="0" b="0"/>
             <wp:docPr id="3" name="Image1"/>
             <wp:cNvGraphicFramePr>
@@ -3473,7 +2489,7 @@
                   <pic:spPr>
                     <a:xfrm>
                       <a:off x="0" y="0"/>
-                      <a:ext cx="5581650" cy="19050"/>
+                      <a:ext cx="5939790" cy="19050"/>
                     </a:xfrm>
                     <a:prstGeom prst="rect">
                       <a:avLst/>
@@ -3485,35 +2501,78 @@
           </wp:inline>
         </w:drawing>
       </w:r>
-      <w:r>
-        <w:rPr>
-          <w:rFonts w:ascii="Georgia" w:hAnsi="Georgia" w:eastAsia="Calibri" w:cs="Calibri"/>
-          <w:b w:val="0"/>
-          <w:bCs w:val="0"/>
-          <w:color w:val="444444"/>
-          <w:sz w:val="20"/>
-          <w:szCs w:val="20"/>
-        </w:rPr>
-        <w:tab/>
-      </w:r>
-      <w:r>
-        <w:rPr>
-          <w:rFonts w:ascii="Georgia" w:hAnsi="Georgia" w:eastAsia="Calibri" w:cs="Calibri"/>
-          <w:b w:val="0"/>
-          <w:bCs w:val="0"/>
-          <w:color w:val="444444"/>
-          <w:sz w:val="20"/>
-          <w:szCs w:val="20"/>
-        </w:rPr>
-        <w:tab/>
-      </w:r>
-    </w:p>
-    <w:p>
-      <w:pPr>
+    </w:p>
+    <w:p>
+      <w:pPr>
+        <w:spacing w:line="240" w:lineRule="auto"/>
+        <w:ind w:left="1620" w:right="0" w:hanging="1620"/>
+        <w:jc w:val="both"/>
+        <w:rPr>
+          <w:rFonts w:ascii="Georgia" w:hAnsi="Georgia" w:eastAsia="Calibri" w:cs="Calibri"/>
+          <w:b w:val="0"/>
+          <w:bCs w:val="0"/>
+          <w:color w:val="444444"/>
+          <w:sz w:val="20"/>
+          <w:szCs w:val="20"/>
+        </w:rPr>
+      </w:pPr>
+    </w:p>
+    <w:p>
+      <w:pPr>
+        <w:spacing w:line="240" w:lineRule="auto"/>
+        <w:ind w:left="1620" w:right="0" w:hanging="1620"/>
+        <w:jc w:val="both"/>
+        <w:rPr>
+          <w:rFonts w:ascii="Georgia" w:hAnsi="Georgia"/>
+          <w:b/>
+          <w:bCs/>
+          <w:sz w:val="18"/>
+          <w:szCs w:val="18"/>
+        </w:rPr>
+      </w:pPr>
+      <w:r>
+        <w:rPr>
+          <w:rFonts w:ascii="Georgia" w:hAnsi="Georgia" w:eastAsia="Calibri" w:cs="Calibri"/>
+          <w:b/>
+          <w:bCs/>
+          <w:color w:val="444444"/>
+          <w:sz w:val="20"/>
+          <w:szCs w:val="20"/>
+        </w:rPr>
+        <w:t>Zulip (</w:t>
+      </w:r>
+      <w:r>
+        <w:rPr>
+          <w:rFonts w:ascii="Georgia" w:hAnsi="Georgia" w:eastAsia="Calibri" w:cs="Calibri"/>
+          <w:b/>
+          <w:bCs/>
+          <w:color w:val="444444"/>
+          <w:sz w:val="20"/>
+          <w:szCs w:val="20"/>
+        </w:rPr>
+        <w:t>Open Source Contributor</w:t>
+      </w:r>
+      <w:bookmarkStart w:id="0" w:name="_GoBack"/>
+      <w:bookmarkEnd w:id="0"/>
+      <w:r>
+        <w:rPr>
+          <w:rFonts w:ascii="Georgia" w:hAnsi="Georgia" w:eastAsia="Calibri" w:cs="Calibri"/>
+          <w:b/>
+          <w:bCs/>
+          <w:color w:val="444444"/>
+          <w:sz w:val="20"/>
+          <w:szCs w:val="20"/>
+        </w:rPr>
+        <w:t>)</w:t>
+      </w:r>
+    </w:p>
+    <w:p>
+      <w:pPr>
+        <w:pageBreakBefore w:val="0"/>
         <w:widowControl/>
         <w:bidi w:val="0"/>
         <w:spacing w:before="0" w:after="0" w:line="240" w:lineRule="auto"/>
-        <w:ind w:left="15" w:right="0" w:firstLine="0"/>
+        <w:ind w:left="0" w:right="0" w:firstLine="0" w:firstLineChars="0"/>
         <w:jc w:val="both"/>
         <w:rPr>
           <w:rFonts w:ascii="Georgia" w:hAnsi="Georgia"/>
@@ -3524,41 +2583,21 @@
       <w:r>
         <w:rPr>
           <w:rFonts w:ascii="Georgia" w:hAnsi="Georgia" w:eastAsia="Calibri" w:cs="Calibri"/>
-          <w:b/>
-          <w:bCs/>
-          <w:color w:val="444444"/>
-          <w:sz w:val="20"/>
-          <w:szCs w:val="20"/>
-        </w:rPr>
-        <w:t>Organisation:</w:t>
-      </w:r>
-      <w:r>
-        <w:rPr>
-          <w:rFonts w:ascii="Georgia" w:hAnsi="Georgia" w:eastAsia="Calibri" w:cs="Calibri"/>
-          <w:b/>
-          <w:bCs/>
-          <w:color w:val="444444"/>
-          <w:sz w:val="20"/>
-          <w:szCs w:val="20"/>
-        </w:rPr>
-        <w:tab/>
-      </w:r>
-      <w:r>
-        <w:rPr>
-          <w:rFonts w:ascii="Georgia" w:hAnsi="Georgia" w:eastAsia="Calibri" w:cs="Calibri"/>
-          <w:b w:val="0"/>
-          <w:bCs w:val="0"/>
-          <w:color w:val="444444"/>
-          <w:sz w:val="20"/>
-          <w:szCs w:val="20"/>
-        </w:rPr>
-        <w:t>HotWax Systems Pvt. Ltd.</w:t>
-      </w:r>
-    </w:p>
-    <w:p>
-      <w:pPr>
-        <w:spacing w:line="240" w:lineRule="auto"/>
-        <w:ind w:left="1620" w:right="0" w:hanging="1620"/>
+          <w:b w:val="0"/>
+          <w:bCs w:val="0"/>
+          <w:color w:val="444444"/>
+          <w:sz w:val="20"/>
+          <w:szCs w:val="20"/>
+        </w:rPr>
+        <w:t>Android</w:t>
+      </w:r>
+    </w:p>
+    <w:p>
+      <w:pPr>
+        <w:widowControl/>
+        <w:bidi w:val="0"/>
+        <w:spacing w:before="0" w:after="0" w:line="240" w:lineRule="auto"/>
+        <w:ind w:left="0" w:right="0" w:hanging="1587"/>
         <w:jc w:val="both"/>
         <w:rPr>
           <w:rFonts w:ascii="Georgia" w:hAnsi="Georgia"/>
@@ -3569,74 +2608,196 @@
       <w:r>
         <w:rPr>
           <w:rFonts w:ascii="Georgia" w:hAnsi="Georgia" w:eastAsia="Calibri" w:cs="Calibri"/>
-          <w:b/>
-          <w:bCs/>
-          <w:color w:val="444444"/>
-          <w:sz w:val="20"/>
-          <w:szCs w:val="20"/>
-        </w:rPr>
-        <w:t>Technology:</w:t>
-      </w:r>
-      <w:r>
-        <w:rPr>
-          <w:rFonts w:ascii="Georgia" w:hAnsi="Georgia" w:eastAsia="Calibri" w:cs="Calibri"/>
-          <w:b/>
-          <w:bCs/>
-          <w:color w:val="444444"/>
-          <w:sz w:val="20"/>
-          <w:szCs w:val="20"/>
-        </w:rPr>
-        <w:tab/>
-      </w:r>
-      <w:r>
-        <w:rPr>
-          <w:rFonts w:ascii="Georgia" w:hAnsi="Georgia" w:eastAsia="Calibri" w:cs="Calibri"/>
-          <w:b/>
-          <w:bCs/>
-          <w:color w:val="444444"/>
-          <w:sz w:val="20"/>
-          <w:szCs w:val="20"/>
-        </w:rPr>
-        <w:tab/>
-      </w:r>
-      <w:r>
-        <w:rPr>
-          <w:rFonts w:ascii="Georgia" w:hAnsi="Georgia" w:eastAsia="Calibri" w:cs="Calibri"/>
-          <w:b w:val="0"/>
-          <w:bCs w:val="0"/>
-          <w:color w:val="444444"/>
-          <w:sz w:val="20"/>
-          <w:szCs w:val="20"/>
-        </w:rPr>
-        <w:t>Raspberry Pi, WiFi,</w:t>
-      </w:r>
-      <w:r>
-        <w:rPr>
-          <w:rFonts w:ascii="Georgia" w:hAnsi="Georgia" w:eastAsia="Calibri" w:cs="Calibri"/>
-          <w:b/>
-          <w:bCs/>
-          <w:color w:val="444444"/>
-          <w:sz w:val="20"/>
-          <w:szCs w:val="20"/>
-        </w:rPr>
-        <w:t xml:space="preserve"> </w:t>
-      </w:r>
-      <w:r>
-        <w:rPr>
-          <w:rFonts w:ascii="Georgia" w:hAnsi="Georgia" w:eastAsia="Calibri" w:cs="Calibri"/>
-          <w:b w:val="0"/>
-          <w:bCs w:val="0"/>
-          <w:color w:val="444444"/>
-          <w:sz w:val="20"/>
-          <w:szCs w:val="20"/>
-        </w:rPr>
-        <w:t>Android, Retrofit 2.x</w:t>
-      </w:r>
-    </w:p>
-    <w:p>
-      <w:pPr>
-        <w:spacing w:line="240" w:lineRule="auto"/>
-        <w:ind w:left="1620" w:right="0" w:hanging="1620"/>
+          <w:b w:val="0"/>
+          <w:bCs w:val="0"/>
+          <w:color w:val="444444"/>
+          <w:sz w:val="20"/>
+          <w:szCs w:val="20"/>
+        </w:rPr>
+        <w:tab/>
+      </w:r>
+      <w:r>
+        <w:rPr>
+          <w:sz w:val="18"/>
+          <w:szCs w:val="18"/>
+        </w:rPr>
+        <w:fldChar w:fldCharType="begin"/>
+      </w:r>
+      <w:r>
+        <w:rPr>
+          <w:sz w:val="18"/>
+          <w:szCs w:val="18"/>
+        </w:rPr>
+        <w:instrText xml:space="preserve"> HYPERLINK "https://github.com/zulip/zulip-android" \h </w:instrText>
+      </w:r>
+      <w:r>
+        <w:rPr>
+          <w:sz w:val="18"/>
+          <w:szCs w:val="18"/>
+        </w:rPr>
+        <w:fldChar w:fldCharType="separate"/>
+      </w:r>
+      <w:r>
+        <w:rPr>
+          <w:rStyle w:val="18"/>
+          <w:rFonts w:ascii="Georgia" w:hAnsi="Georgia" w:eastAsia="Calibri" w:cs="Calibri"/>
+          <w:b/>
+          <w:bCs/>
+          <w:color w:val="004586"/>
+          <w:sz w:val="20"/>
+          <w:szCs w:val="20"/>
+        </w:rPr>
+        <w:t>https://github.com/zulip/zulip-android</w:t>
+      </w:r>
+      <w:r>
+        <w:rPr>
+          <w:rStyle w:val="18"/>
+          <w:rFonts w:ascii="Georgia" w:hAnsi="Georgia" w:eastAsia="Calibri" w:cs="Calibri"/>
+          <w:b/>
+          <w:bCs/>
+          <w:color w:val="004586"/>
+          <w:sz w:val="20"/>
+          <w:szCs w:val="20"/>
+        </w:rPr>
+        <w:fldChar w:fldCharType="end"/>
+      </w:r>
+    </w:p>
+    <w:p>
+      <w:pPr>
+        <w:spacing w:line="240" w:lineRule="auto"/>
+        <w:ind w:right="0"/>
+        <w:jc w:val="both"/>
+        <w:rPr>
+          <w:rFonts w:ascii="Georgia" w:hAnsi="Georgia" w:eastAsia="Calibri" w:cs="Calibri"/>
+          <w:b w:val="0"/>
+          <w:bCs w:val="0"/>
+          <w:color w:val="444444"/>
+          <w:sz w:val="20"/>
+          <w:szCs w:val="20"/>
+        </w:rPr>
+      </w:pPr>
+    </w:p>
+    <w:p>
+      <w:pPr>
+        <w:shd w:val="clear" w:fill="DDDDDD"/>
+        <w:spacing w:line="240" w:lineRule="auto"/>
+        <w:ind w:left="0" w:right="0" w:firstLine="0"/>
+        <w:jc w:val="both"/>
+        <w:rPr>
+          <w:rFonts w:ascii="Georgia" w:hAnsi="Georgia" w:eastAsia="Calibri" w:cs="Calibri"/>
+          <w:b w:val="0"/>
+          <w:bCs w:val="0"/>
+          <w:color w:val="444444"/>
+          <w:sz w:val="20"/>
+          <w:szCs w:val="20"/>
+        </w:rPr>
+      </w:pPr>
+      <w:r>
+        <w:rPr>
+          <w:rFonts w:ascii="Georgia" w:hAnsi="Georgia" w:eastAsia="Calibri" w:cs="Calibri"/>
+          <w:b/>
+          <w:bCs/>
+          <w:color w:val="3D85C6"/>
+          <w:sz w:val="24"/>
+          <w:szCs w:val="24"/>
+        </w:rPr>
+        <w:t xml:space="preserve">Training &amp; Certification </w:t>
+      </w:r>
+      <w:r>
+        <w:rPr>
+          <w:rFonts w:ascii="Georgia" w:hAnsi="Georgia" w:eastAsia="Calibri" w:cs="Calibri"/>
+          <w:b/>
+          <w:bCs/>
+          <w:color w:val="3D85C6"/>
+          <w:sz w:val="24"/>
+          <w:szCs w:val="24"/>
+        </w:rPr>
+        <w:tab/>
+      </w:r>
+      <w:r>
+        <w:rPr>
+          <w:rFonts w:ascii="Georgia" w:hAnsi="Georgia" w:eastAsia="Calibri" w:cs="Calibri"/>
+          <w:color w:val="3D85C6"/>
+          <w:sz w:val="24"/>
+          <w:szCs w:val="24"/>
+        </w:rPr>
+        <w:tab/>
+      </w:r>
+      <w:r>
+        <w:rPr>
+          <w:rFonts w:ascii="Georgia" w:hAnsi="Georgia" w:eastAsia="Calibri" w:cs="Calibri"/>
+          <w:color w:val="3D85C6"/>
+          <w:sz w:val="24"/>
+          <w:szCs w:val="24"/>
+        </w:rPr>
+        <w:tab/>
+      </w:r>
+      <w:r>
+        <w:rPr>
+          <w:rFonts w:ascii="Georgia" w:hAnsi="Georgia" w:eastAsia="Calibri" w:cs="Calibri"/>
+          <w:color w:val="3D85C6"/>
+          <w:sz w:val="24"/>
+          <w:szCs w:val="24"/>
+        </w:rPr>
+        <w:tab/>
+      </w:r>
+      <w:r>
+        <w:rPr>
+          <w:rFonts w:ascii="Georgia" w:hAnsi="Georgia" w:eastAsia="Calibri" w:cs="Calibri"/>
+          <w:color w:val="3D85C6"/>
+          <w:sz w:val="24"/>
+          <w:szCs w:val="24"/>
+        </w:rPr>
+        <w:tab/>
+      </w:r>
+      <w:r>
+        <w:rPr>
+          <w:rFonts w:ascii="Georgia" w:hAnsi="Georgia" w:eastAsia="Calibri" w:cs="Calibri"/>
+          <w:color w:val="3D85C6"/>
+          <w:sz w:val="24"/>
+          <w:szCs w:val="24"/>
+        </w:rPr>
+        <w:tab/>
+      </w:r>
+      <w:r>
+        <w:rPr>
+          <w:rFonts w:ascii="Georgia" w:hAnsi="Georgia" w:eastAsia="Calibri" w:cs="Calibri"/>
+          <w:color w:val="3D85C6"/>
+          <w:sz w:val="24"/>
+          <w:szCs w:val="24"/>
+        </w:rPr>
+        <w:tab/>
+      </w:r>
+      <w:r>
+        <w:rPr>
+          <w:rFonts w:ascii="Georgia" w:hAnsi="Georgia" w:eastAsia="Calibri" w:cs="Calibri"/>
+          <w:color w:val="3D85C6"/>
+          <w:sz w:val="24"/>
+          <w:szCs w:val="24"/>
+        </w:rPr>
+        <w:tab/>
+      </w:r>
+      <w:r>
+        <w:rPr>
+          <w:rFonts w:ascii="Georgia" w:hAnsi="Georgia" w:eastAsia="Calibri" w:cs="Calibri"/>
+          <w:color w:val="3D85C6"/>
+          <w:sz w:val="24"/>
+          <w:szCs w:val="24"/>
+        </w:rPr>
+        <w:tab/>
+      </w:r>
+    </w:p>
+    <w:p>
+      <w:pPr>
+        <w:numPr>
+          <w:ilvl w:val="0"/>
+          <w:numId w:val="2"/>
+        </w:numPr>
+        <w:tabs>
+          <w:tab w:val="left" w:pos="420"/>
+        </w:tabs>
+        <w:spacing w:line="240" w:lineRule="auto"/>
+        <w:ind w:left="420" w:leftChars="0" w:right="0" w:rightChars="0" w:hanging="420" w:firstLineChars="0"/>
         <w:jc w:val="both"/>
         <w:rPr>
           <w:rFonts w:ascii="Georgia" w:hAnsi="Georgia"/>
@@ -3647,338 +2808,534 @@
       <w:r>
         <w:rPr>
           <w:rFonts w:ascii="Georgia" w:hAnsi="Georgia" w:eastAsia="Calibri" w:cs="Calibri"/>
-          <w:b/>
-          <w:bCs/>
-          <w:color w:val="444444"/>
-          <w:sz w:val="20"/>
-          <w:szCs w:val="20"/>
-        </w:rPr>
-        <w:t>Role:</w:t>
-      </w:r>
-      <w:r>
-        <w:rPr>
-          <w:rFonts w:ascii="Georgia" w:hAnsi="Georgia" w:eastAsia="Calibri" w:cs="Calibri"/>
-          <w:b/>
-          <w:bCs/>
-          <w:color w:val="444444"/>
-          <w:sz w:val="20"/>
-          <w:szCs w:val="20"/>
-        </w:rPr>
-        <w:tab/>
-      </w:r>
-      <w:r>
-        <w:rPr>
-          <w:rFonts w:ascii="Georgia" w:hAnsi="Georgia" w:eastAsia="Calibri" w:cs="Calibri"/>
-          <w:b/>
-          <w:bCs/>
-          <w:color w:val="444444"/>
-          <w:sz w:val="20"/>
-          <w:szCs w:val="20"/>
-        </w:rPr>
-        <w:tab/>
-      </w:r>
-      <w:r>
-        <w:rPr>
-          <w:rFonts w:ascii="Georgia" w:hAnsi="Georgia" w:eastAsia="Calibri" w:cs="Calibri"/>
-          <w:b w:val="0"/>
-          <w:bCs w:val="0"/>
-          <w:color w:val="444444"/>
-          <w:sz w:val="20"/>
-          <w:szCs w:val="20"/>
-        </w:rPr>
-        <w:t>Intern</w:t>
-      </w:r>
-    </w:p>
-    <w:p>
-      <w:pPr>
+          <w:b w:val="0"/>
+          <w:bCs w:val="0"/>
+          <w:color w:val="444444"/>
+          <w:sz w:val="20"/>
+          <w:szCs w:val="20"/>
+        </w:rPr>
+        <w:t xml:space="preserve">Done industrial training from </w:t>
+      </w:r>
+      <w:r>
+        <w:rPr>
+          <w:rFonts w:ascii="Georgia" w:hAnsi="Georgia" w:eastAsia="Calibri" w:cs="Calibri"/>
+          <w:b/>
+          <w:bCs/>
+          <w:color w:val="444444"/>
+          <w:sz w:val="20"/>
+          <w:szCs w:val="20"/>
+        </w:rPr>
+        <w:t>HotWax Systems, Indore</w:t>
+      </w:r>
+      <w:r>
+        <w:rPr>
+          <w:rFonts w:ascii="Georgia" w:hAnsi="Georgia" w:eastAsia="Calibri" w:cs="Calibri"/>
+          <w:b w:val="0"/>
+          <w:bCs w:val="0"/>
+          <w:color w:val="444444"/>
+          <w:sz w:val="20"/>
+          <w:szCs w:val="20"/>
+        </w:rPr>
+        <w:t>.</w:t>
+      </w:r>
+    </w:p>
+    <w:p>
+      <w:pPr>
+        <w:numPr>
+          <w:ilvl w:val="0"/>
+          <w:numId w:val="2"/>
+        </w:numPr>
         <w:tabs>
-          <w:tab w:val="left" w:pos="1988"/>
+          <w:tab w:val="left" w:pos="420"/>
         </w:tabs>
         <w:spacing w:line="240" w:lineRule="auto"/>
-        <w:ind w:left="1620" w:right="0" w:hanging="1620"/>
-        <w:jc w:val="both"/>
-        <w:rPr>
-          <w:rFonts w:ascii="Georgia" w:hAnsi="Georgia" w:eastAsia="Calibri" w:cs="Calibri"/>
-          <w:b w:val="0"/>
-          <w:bCs w:val="0"/>
-          <w:color w:val="444444"/>
-          <w:sz w:val="20"/>
-          <w:szCs w:val="20"/>
-        </w:rPr>
-      </w:pPr>
-      <w:r>
-        <w:rPr>
-          <w:rFonts w:ascii="Georgia" w:hAnsi="Georgia" w:eastAsia="Calibri" w:cs="Calibri"/>
-          <w:b/>
-          <w:bCs/>
-          <w:color w:val="444444"/>
-          <w:sz w:val="20"/>
-          <w:szCs w:val="20"/>
-        </w:rPr>
-        <w:t>Work brief:</w:t>
-      </w:r>
-      <w:r>
-        <w:rPr>
-          <w:rFonts w:ascii="Georgia" w:hAnsi="Georgia" w:eastAsia="Calibri" w:cs="Calibri"/>
-          <w:b/>
-          <w:bCs/>
-          <w:color w:val="444444"/>
-          <w:sz w:val="20"/>
-          <w:szCs w:val="20"/>
-        </w:rPr>
-        <w:tab/>
-      </w:r>
-      <w:r>
-        <w:rPr>
-          <w:rFonts w:ascii="Georgia" w:hAnsi="Georgia" w:eastAsia="Calibri" w:cs="Calibri"/>
-          <w:b/>
-          <w:bCs/>
-          <w:color w:val="444444"/>
-          <w:sz w:val="20"/>
-          <w:szCs w:val="20"/>
-        </w:rPr>
-        <w:tab/>
-      </w:r>
-      <w:r>
-        <w:rPr>
-          <w:rFonts w:ascii="Georgia" w:hAnsi="Georgia" w:eastAsia="Calibri" w:cs="Calibri"/>
-          <w:b/>
-          <w:bCs/>
-          <w:color w:val="444444"/>
-          <w:sz w:val="20"/>
-          <w:szCs w:val="20"/>
-        </w:rPr>
-        <w:tab/>
-      </w:r>
-      <w:r>
-        <w:rPr>
-          <w:rFonts w:ascii="Georgia" w:hAnsi="Georgia" w:eastAsia="Calibri" w:cs="Calibri"/>
-          <w:b w:val="0"/>
-          <w:bCs w:val="0"/>
-          <w:color w:val="444444"/>
-          <w:sz w:val="20"/>
-          <w:szCs w:val="20"/>
-        </w:rPr>
-        <w:t xml:space="preserve">Worked as a Android developer on LabelPrint and developing </w:t>
-      </w:r>
-      <w:r>
-        <w:rPr>
-          <w:rFonts w:ascii="Georgia" w:hAnsi="Georgia" w:eastAsia="Calibri" w:cs="Calibri"/>
-          <w:b w:val="0"/>
-          <w:bCs w:val="0"/>
-          <w:color w:val="444444"/>
-          <w:sz w:val="20"/>
-          <w:szCs w:val="20"/>
-        </w:rPr>
-        <w:tab/>
-      </w:r>
-      <w:r>
-        <w:rPr>
-          <w:rFonts w:ascii="Georgia" w:hAnsi="Georgia" w:eastAsia="Calibri" w:cs="Calibri"/>
-          <w:b w:val="0"/>
-          <w:bCs w:val="0"/>
-          <w:color w:val="444444"/>
-          <w:sz w:val="20"/>
-          <w:szCs w:val="20"/>
-        </w:rPr>
-        <w:tab/>
-      </w:r>
-      <w:r>
-        <w:rPr>
-          <w:rFonts w:ascii="Georgia" w:hAnsi="Georgia" w:eastAsia="Calibri" w:cs="Calibri"/>
-          <w:b w:val="0"/>
-          <w:bCs w:val="0"/>
-          <w:color w:val="444444"/>
-          <w:sz w:val="20"/>
-          <w:szCs w:val="20"/>
-        </w:rPr>
-        <w:tab/>
-      </w:r>
-      <w:r>
-        <w:rPr>
-          <w:rFonts w:ascii="Georgia" w:hAnsi="Georgia" w:eastAsia="Calibri" w:cs="Calibri"/>
-          <w:b w:val="0"/>
-          <w:bCs w:val="0"/>
-          <w:color w:val="444444"/>
-          <w:sz w:val="20"/>
-          <w:szCs w:val="20"/>
-        </w:rPr>
-        <w:t>business solution using Raspberry Pi and Packet Sniffer tool</w:t>
-      </w:r>
-      <w:r>
-        <w:rPr>
-          <w:rFonts w:ascii="Georgia" w:hAnsi="Georgia" w:eastAsia="Calibri" w:cs="Calibri"/>
-          <w:b w:val="0"/>
-          <w:bCs w:val="0"/>
-          <w:color w:val="444444"/>
-          <w:sz w:val="20"/>
-          <w:szCs w:val="20"/>
-        </w:rPr>
-        <w:tab/>
-      </w:r>
-      <w:r>
-        <w:rPr>
-          <w:rFonts w:ascii="Georgia" w:hAnsi="Georgia" w:eastAsia="Calibri" w:cs="Calibri"/>
-          <w:b w:val="0"/>
-          <w:bCs w:val="0"/>
-          <w:color w:val="444444"/>
-          <w:sz w:val="20"/>
-          <w:szCs w:val="20"/>
-        </w:rPr>
-        <w:tab/>
-      </w:r>
-      <w:r>
-        <w:rPr>
-          <w:rFonts w:ascii="Georgia" w:hAnsi="Georgia" w:eastAsia="Calibri" w:cs="Calibri"/>
-          <w:b w:val="0"/>
-          <w:bCs w:val="0"/>
-          <w:color w:val="444444"/>
-          <w:sz w:val="20"/>
-          <w:szCs w:val="20"/>
-        </w:rPr>
-        <w:tab/>
-      </w:r>
-      <w:r>
-        <w:rPr>
-          <w:rFonts w:ascii="Georgia" w:hAnsi="Georgia" w:eastAsia="Calibri" w:cs="Calibri"/>
-          <w:b w:val="0"/>
-          <w:bCs w:val="0"/>
-          <w:color w:val="444444"/>
-          <w:sz w:val="20"/>
-          <w:szCs w:val="20"/>
-        </w:rPr>
-        <w:tab/>
-      </w:r>
-      <w:r>
-        <w:rPr>
-          <w:rFonts w:ascii="Georgia" w:hAnsi="Georgia" w:eastAsia="Calibri" w:cs="Calibri"/>
-          <w:b w:val="0"/>
-          <w:bCs w:val="0"/>
-          <w:color w:val="444444"/>
-          <w:sz w:val="20"/>
-          <w:szCs w:val="20"/>
-        </w:rPr>
-        <w:t>Kismet.</w:t>
-      </w:r>
-    </w:p>
-    <w:p>
-      <w:pPr>
-        <w:spacing w:line="240" w:lineRule="auto"/>
-        <w:ind w:left="1620" w:right="0" w:hanging="1620"/>
-        <w:jc w:val="both"/>
-        <w:rPr>
-          <w:rFonts w:ascii="Georgia" w:hAnsi="Georgia" w:eastAsia="Calibri" w:cs="Calibri"/>
-          <w:b w:val="0"/>
-          <w:bCs w:val="0"/>
-          <w:color w:val="444444"/>
-          <w:sz w:val="20"/>
-          <w:szCs w:val="20"/>
-        </w:rPr>
-      </w:pPr>
-    </w:p>
-    <w:p>
-      <w:pPr>
-        <w:shd w:val="clear" w:fill="DDDDDD"/>
-        <w:spacing w:line="240" w:lineRule="auto"/>
-        <w:ind w:left="0" w:right="0" w:firstLine="0"/>
+        <w:ind w:left="420" w:leftChars="0" w:right="0" w:rightChars="0" w:hanging="420" w:firstLineChars="0"/>
         <w:jc w:val="both"/>
         <w:rPr>
           <w:rFonts w:ascii="Georgia" w:hAnsi="Georgia"/>
-        </w:rPr>
-      </w:pPr>
-      <w:r>
-        <w:rPr>
-          <w:rFonts w:ascii="Georgia" w:hAnsi="Georgia" w:eastAsia="Calibri" w:cs="Calibri"/>
-          <w:b/>
-          <w:bCs/>
-          <w:color w:val="3D85C6"/>
-          <w:sz w:val="24"/>
-          <w:szCs w:val="24"/>
-        </w:rPr>
-        <w:t xml:space="preserve">Training &amp; Certification </w:t>
-      </w:r>
-      <w:r>
-        <w:rPr>
-          <w:rFonts w:ascii="Georgia" w:hAnsi="Georgia" w:eastAsia="Calibri" w:cs="Calibri"/>
-          <w:b/>
-          <w:bCs/>
-          <w:color w:val="3D85C6"/>
-          <w:sz w:val="24"/>
-          <w:szCs w:val="24"/>
-        </w:rPr>
-        <w:tab/>
-      </w:r>
-      <w:r>
-        <w:rPr>
-          <w:rFonts w:ascii="Georgia" w:hAnsi="Georgia" w:eastAsia="Calibri" w:cs="Calibri"/>
-          <w:color w:val="3D85C6"/>
-          <w:sz w:val="24"/>
-          <w:szCs w:val="24"/>
-        </w:rPr>
-        <w:tab/>
-      </w:r>
-      <w:r>
-        <w:rPr>
-          <w:rFonts w:ascii="Georgia" w:hAnsi="Georgia" w:eastAsia="Calibri" w:cs="Calibri"/>
-          <w:color w:val="3D85C6"/>
-          <w:sz w:val="24"/>
-          <w:szCs w:val="24"/>
-        </w:rPr>
-        <w:tab/>
-      </w:r>
-      <w:r>
-        <w:rPr>
-          <w:rFonts w:ascii="Georgia" w:hAnsi="Georgia" w:eastAsia="Calibri" w:cs="Calibri"/>
-          <w:color w:val="3D85C6"/>
-          <w:sz w:val="24"/>
-          <w:szCs w:val="24"/>
-        </w:rPr>
-        <w:tab/>
-      </w:r>
-      <w:r>
-        <w:rPr>
-          <w:rFonts w:ascii="Georgia" w:hAnsi="Georgia" w:eastAsia="Calibri" w:cs="Calibri"/>
-          <w:color w:val="3D85C6"/>
-          <w:sz w:val="24"/>
-          <w:szCs w:val="24"/>
-        </w:rPr>
-        <w:tab/>
-      </w:r>
-      <w:r>
-        <w:rPr>
-          <w:rFonts w:ascii="Georgia" w:hAnsi="Georgia" w:eastAsia="Calibri" w:cs="Calibri"/>
-          <w:color w:val="3D85C6"/>
-          <w:sz w:val="24"/>
-          <w:szCs w:val="24"/>
-        </w:rPr>
-        <w:tab/>
-      </w:r>
-      <w:r>
-        <w:rPr>
-          <w:rFonts w:ascii="Georgia" w:hAnsi="Georgia" w:eastAsia="Calibri" w:cs="Calibri"/>
-          <w:color w:val="3D85C6"/>
-          <w:sz w:val="24"/>
-          <w:szCs w:val="24"/>
-        </w:rPr>
-        <w:tab/>
-      </w:r>
-      <w:r>
-        <w:rPr>
-          <w:rFonts w:ascii="Georgia" w:hAnsi="Georgia" w:eastAsia="Calibri" w:cs="Calibri"/>
-          <w:color w:val="3D85C6"/>
-          <w:sz w:val="24"/>
-          <w:szCs w:val="24"/>
-        </w:rPr>
-        <w:tab/>
-      </w:r>
-      <w:r>
-        <w:rPr>
-          <w:rFonts w:ascii="Georgia" w:hAnsi="Georgia" w:eastAsia="Calibri" w:cs="Calibri"/>
-          <w:color w:val="3D85C6"/>
-          <w:sz w:val="24"/>
-          <w:szCs w:val="24"/>
-        </w:rPr>
-        <w:tab/>
+          <w:sz w:val="18"/>
+          <w:szCs w:val="18"/>
+        </w:rPr>
+      </w:pPr>
+      <w:r>
+        <w:rPr>
+          <w:rFonts w:ascii="Georgia" w:hAnsi="Georgia" w:eastAsia="Calibri" w:cs="Calibri"/>
+          <w:b w:val="0"/>
+          <w:bCs w:val="0"/>
+          <w:color w:val="444444"/>
+          <w:sz w:val="20"/>
+          <w:szCs w:val="20"/>
+        </w:rPr>
+        <w:t xml:space="preserve">Completed </w:t>
+      </w:r>
+      <w:r>
+        <w:rPr>
+          <w:rFonts w:ascii="Georgia" w:hAnsi="Georgia" w:eastAsia="Calibri" w:cs="Calibri"/>
+          <w:b/>
+          <w:bCs/>
+          <w:color w:val="444444"/>
+          <w:sz w:val="20"/>
+          <w:szCs w:val="20"/>
+        </w:rPr>
+        <w:t xml:space="preserve">Python Data Science Toolbox </w:t>
+      </w:r>
+      <w:r>
+        <w:rPr>
+          <w:rFonts w:ascii="Georgia" w:hAnsi="Georgia" w:eastAsia="Calibri" w:cs="Calibri"/>
+          <w:b w:val="0"/>
+          <w:bCs w:val="0"/>
+          <w:color w:val="444444"/>
+          <w:sz w:val="20"/>
+          <w:szCs w:val="20"/>
+        </w:rPr>
+        <w:t>course on DataCamp.</w:t>
+      </w:r>
+    </w:p>
+    <w:p>
+      <w:pPr>
+        <w:numPr>
+          <w:ilvl w:val="0"/>
+          <w:numId w:val="2"/>
+        </w:numPr>
+        <w:tabs>
+          <w:tab w:val="left" w:pos="420"/>
+        </w:tabs>
+        <w:spacing w:line="240" w:lineRule="auto"/>
+        <w:ind w:left="420" w:leftChars="0" w:right="0" w:rightChars="0" w:hanging="420" w:firstLineChars="0"/>
+        <w:jc w:val="both"/>
+        <w:rPr>
+          <w:rFonts w:ascii="Georgia" w:hAnsi="Georgia"/>
+          <w:sz w:val="18"/>
+          <w:szCs w:val="18"/>
+        </w:rPr>
+      </w:pPr>
+      <w:r>
+        <w:rPr>
+          <w:rFonts w:ascii="Georgia" w:hAnsi="Georgia" w:eastAsia="Calibri" w:cs="Calibri"/>
+          <w:b w:val="0"/>
+          <w:bCs w:val="0"/>
+          <w:color w:val="444444"/>
+          <w:sz w:val="20"/>
+          <w:szCs w:val="20"/>
+        </w:rPr>
+        <w:t xml:space="preserve">Ongoing Course: </w:t>
+      </w:r>
+      <w:r>
+        <w:rPr>
+          <w:rFonts w:ascii="Georgia" w:hAnsi="Georgia" w:eastAsia="Calibri" w:cs="Calibri"/>
+          <w:b/>
+          <w:bCs/>
+          <w:color w:val="444444"/>
+          <w:sz w:val="20"/>
+          <w:szCs w:val="20"/>
+        </w:rPr>
+        <w:t xml:space="preserve">Python for Everybody specialization </w:t>
+      </w:r>
+      <w:r>
+        <w:rPr>
+          <w:rFonts w:ascii="Georgia" w:hAnsi="Georgia" w:eastAsia="Calibri" w:cs="Calibri"/>
+          <w:b w:val="0"/>
+          <w:bCs w:val="0"/>
+          <w:color w:val="444444"/>
+          <w:sz w:val="20"/>
+          <w:szCs w:val="20"/>
+        </w:rPr>
+        <w:t>from Coursera.</w:t>
+      </w:r>
+    </w:p>
+    <w:p>
+      <w:pPr>
+        <w:numPr>
+          <w:ilvl w:val="0"/>
+          <w:numId w:val="2"/>
+        </w:numPr>
+        <w:tabs>
+          <w:tab w:val="left" w:pos="420"/>
+        </w:tabs>
+        <w:spacing w:line="240" w:lineRule="auto"/>
+        <w:ind w:left="420" w:leftChars="0" w:right="0" w:rightChars="0" w:hanging="420" w:firstLineChars="0"/>
+        <w:jc w:val="both"/>
+        <w:rPr>
+          <w:rFonts w:ascii="Georgia" w:hAnsi="Georgia"/>
+          <w:sz w:val="18"/>
+          <w:szCs w:val="18"/>
+        </w:rPr>
+      </w:pPr>
+      <w:r>
+        <w:rPr>
+          <w:rFonts w:ascii="Georgia" w:hAnsi="Georgia" w:eastAsia="Calibri" w:cs="Calibri"/>
+          <w:b w:val="0"/>
+          <w:bCs w:val="0"/>
+          <w:color w:val="444444"/>
+          <w:sz w:val="20"/>
+          <w:szCs w:val="20"/>
+        </w:rPr>
+        <w:t xml:space="preserve">Completed </w:t>
+      </w:r>
+      <w:r>
+        <w:rPr>
+          <w:rFonts w:ascii="Georgia" w:hAnsi="Georgia" w:eastAsia="Calibri" w:cs="Calibri"/>
+          <w:b/>
+          <w:bCs/>
+          <w:color w:val="444444"/>
+          <w:sz w:val="20"/>
+          <w:szCs w:val="20"/>
+        </w:rPr>
+        <w:t>Linux CLI Fundamentals</w:t>
+      </w:r>
+      <w:r>
+        <w:rPr>
+          <w:rFonts w:ascii="Georgia" w:hAnsi="Georgia" w:eastAsia="Calibri" w:cs="Calibri"/>
+          <w:b w:val="0"/>
+          <w:bCs w:val="0"/>
+          <w:color w:val="444444"/>
+          <w:sz w:val="20"/>
+          <w:szCs w:val="20"/>
+        </w:rPr>
+        <w:t xml:space="preserve"> course by Andrew Mallett on Pluralsight.</w:t>
+      </w:r>
+    </w:p>
+    <w:p>
+      <w:pPr>
+        <w:numPr>
+          <w:ilvl w:val="0"/>
+          <w:numId w:val="2"/>
+        </w:numPr>
+        <w:tabs>
+          <w:tab w:val="left" w:pos="420"/>
+        </w:tabs>
+        <w:spacing w:line="240" w:lineRule="auto"/>
+        <w:ind w:left="420" w:leftChars="0" w:right="0" w:rightChars="0" w:hanging="420" w:firstLineChars="0"/>
+        <w:jc w:val="both"/>
+        <w:rPr>
+          <w:rFonts w:ascii="Georgia" w:hAnsi="Georgia"/>
+          <w:sz w:val="18"/>
+          <w:szCs w:val="18"/>
+        </w:rPr>
+      </w:pPr>
+      <w:r>
+        <w:rPr>
+          <w:rFonts w:ascii="Georgia" w:hAnsi="Georgia" w:eastAsia="Calibri" w:cs="Calibri"/>
+          <w:b w:val="0"/>
+          <w:bCs w:val="0"/>
+          <w:color w:val="444444"/>
+          <w:sz w:val="20"/>
+          <w:szCs w:val="20"/>
+        </w:rPr>
+        <w:t xml:space="preserve">Completed </w:t>
+      </w:r>
+      <w:r>
+        <w:rPr>
+          <w:rFonts w:ascii="Georgia" w:hAnsi="Georgia" w:eastAsia="Calibri" w:cs="Calibri"/>
+          <w:b/>
+          <w:bCs/>
+          <w:color w:val="444444"/>
+          <w:sz w:val="20"/>
+          <w:szCs w:val="20"/>
+        </w:rPr>
+        <w:t xml:space="preserve">HTML, CSS and JavaScript </w:t>
+      </w:r>
+      <w:r>
+        <w:rPr>
+          <w:rFonts w:ascii="Georgia" w:hAnsi="Georgia" w:eastAsia="Calibri" w:cs="Calibri"/>
+          <w:b w:val="0"/>
+          <w:bCs w:val="0"/>
+          <w:color w:val="444444"/>
+          <w:sz w:val="20"/>
+          <w:szCs w:val="20"/>
+        </w:rPr>
+        <w:t>course by Coursera.</w:t>
+      </w:r>
+    </w:p>
+    <w:p>
+      <w:pPr>
+        <w:numPr>
+          <w:ilvl w:val="0"/>
+          <w:numId w:val="2"/>
+        </w:numPr>
+        <w:tabs>
+          <w:tab w:val="left" w:pos="420"/>
+        </w:tabs>
+        <w:spacing w:line="240" w:lineRule="auto"/>
+        <w:ind w:left="420" w:leftChars="0" w:right="0" w:rightChars="0" w:hanging="420" w:firstLineChars="0"/>
+        <w:jc w:val="both"/>
+        <w:rPr>
+          <w:rFonts w:ascii="Georgia" w:hAnsi="Georgia"/>
+          <w:sz w:val="18"/>
+          <w:szCs w:val="18"/>
+        </w:rPr>
+      </w:pPr>
+      <w:r>
+        <w:rPr>
+          <w:rFonts w:ascii="Georgia" w:hAnsi="Georgia" w:eastAsia="Calibri" w:cs="Calibri"/>
+          <w:b w:val="0"/>
+          <w:bCs w:val="0"/>
+          <w:color w:val="444444"/>
+          <w:sz w:val="20"/>
+          <w:szCs w:val="20"/>
+        </w:rPr>
+        <w:t xml:space="preserve">Completed </w:t>
+      </w:r>
+      <w:r>
+        <w:rPr>
+          <w:rFonts w:ascii="Georgia" w:hAnsi="Georgia" w:eastAsia="Calibri" w:cs="Calibri"/>
+          <w:b/>
+          <w:bCs/>
+          <w:color w:val="444444"/>
+          <w:sz w:val="20"/>
+          <w:szCs w:val="20"/>
+        </w:rPr>
+        <w:t xml:space="preserve">Applied Computer Science with Android </w:t>
+      </w:r>
+      <w:r>
+        <w:rPr>
+          <w:rFonts w:ascii="Georgia" w:hAnsi="Georgia" w:eastAsia="Calibri" w:cs="Calibri"/>
+          <w:b w:val="0"/>
+          <w:bCs w:val="0"/>
+          <w:color w:val="444444"/>
+          <w:sz w:val="20"/>
+          <w:szCs w:val="20"/>
+        </w:rPr>
+        <w:t>course by Google.</w:t>
+      </w:r>
+    </w:p>
+    <w:p>
+      <w:pPr>
+        <w:numPr>
+          <w:ilvl w:val="0"/>
+          <w:numId w:val="2"/>
+        </w:numPr>
+        <w:tabs>
+          <w:tab w:val="left" w:pos="420"/>
+        </w:tabs>
+        <w:spacing w:line="240" w:lineRule="auto"/>
+        <w:ind w:left="420" w:leftChars="0" w:right="0" w:rightChars="0" w:hanging="420" w:firstLineChars="0"/>
+        <w:jc w:val="both"/>
+        <w:rPr>
+          <w:rFonts w:ascii="Georgia" w:hAnsi="Georgia"/>
+          <w:sz w:val="18"/>
+          <w:szCs w:val="18"/>
+        </w:rPr>
+      </w:pPr>
+      <w:r>
+        <w:rPr>
+          <w:rFonts w:ascii="Georgia" w:hAnsi="Georgia" w:eastAsia="Calibri" w:cs="Calibri"/>
+          <w:b w:val="0"/>
+          <w:bCs w:val="0"/>
+          <w:color w:val="444444"/>
+          <w:sz w:val="20"/>
+          <w:szCs w:val="20"/>
+        </w:rPr>
+        <w:t xml:space="preserve">Completed </w:t>
+      </w:r>
+      <w:r>
+        <w:rPr>
+          <w:rFonts w:ascii="Georgia" w:hAnsi="Georgia" w:eastAsia="Calibri" w:cs="Calibri"/>
+          <w:b/>
+          <w:bCs/>
+          <w:color w:val="444444"/>
+          <w:sz w:val="20"/>
+          <w:szCs w:val="20"/>
+        </w:rPr>
+        <w:t>Android Development</w:t>
+      </w:r>
+      <w:r>
+        <w:rPr>
+          <w:rFonts w:ascii="Georgia" w:hAnsi="Georgia" w:eastAsia="Calibri" w:cs="Calibri"/>
+          <w:b w:val="0"/>
+          <w:bCs w:val="0"/>
+          <w:color w:val="444444"/>
+          <w:sz w:val="20"/>
+          <w:szCs w:val="20"/>
+        </w:rPr>
+        <w:t xml:space="preserve"> course by Internshala.</w:t>
+      </w:r>
+    </w:p>
+    <w:p>
+      <w:pPr>
+        <w:numPr>
+          <w:ilvl w:val="0"/>
+          <w:numId w:val="2"/>
+        </w:numPr>
+        <w:tabs>
+          <w:tab w:val="left" w:pos="420"/>
+        </w:tabs>
+        <w:spacing w:line="240" w:lineRule="auto"/>
+        <w:ind w:left="420" w:leftChars="0" w:right="0" w:rightChars="0" w:hanging="420" w:firstLineChars="0"/>
+        <w:jc w:val="both"/>
+        <w:rPr>
+          <w:rFonts w:ascii="Georgia" w:hAnsi="Georgia" w:eastAsia="Calibri" w:cs="Calibri"/>
+          <w:b w:val="0"/>
+          <w:bCs w:val="0"/>
+          <w:color w:val="444444"/>
+          <w:sz w:val="20"/>
+          <w:szCs w:val="20"/>
+        </w:rPr>
+      </w:pPr>
+      <w:r>
+        <w:rPr>
+          <w:rFonts w:ascii="Georgia" w:hAnsi="Georgia" w:eastAsia="Calibri" w:cs="Calibri"/>
+          <w:b w:val="0"/>
+          <w:bCs w:val="0"/>
+          <w:color w:val="444444"/>
+          <w:sz w:val="20"/>
+          <w:szCs w:val="20"/>
+        </w:rPr>
+        <w:t xml:space="preserve">Completed </w:t>
+      </w:r>
+      <w:r>
+        <w:rPr>
+          <w:rFonts w:ascii="Georgia" w:hAnsi="Georgia" w:eastAsia="Calibri" w:cs="Calibri"/>
+          <w:b/>
+          <w:bCs/>
+          <w:color w:val="444444"/>
+          <w:sz w:val="20"/>
+          <w:szCs w:val="20"/>
+        </w:rPr>
+        <w:t>SQL Fundamentals</w:t>
+      </w:r>
+      <w:r>
+        <w:rPr>
+          <w:rFonts w:ascii="Georgia" w:hAnsi="Georgia" w:eastAsia="Calibri" w:cs="Calibri"/>
+          <w:b w:val="0"/>
+          <w:bCs w:val="0"/>
+          <w:color w:val="444444"/>
+          <w:sz w:val="20"/>
+          <w:szCs w:val="20"/>
+        </w:rPr>
+        <w:t xml:space="preserve"> course by SoloLearn.</w:t>
+      </w:r>
+    </w:p>
+    <w:p>
+      <w:pPr>
+        <w:numPr>
+          <w:ilvl w:val="0"/>
+          <w:numId w:val="2"/>
+        </w:numPr>
+        <w:tabs>
+          <w:tab w:val="left" w:pos="420"/>
+        </w:tabs>
+        <w:spacing w:line="240" w:lineRule="auto"/>
+        <w:ind w:left="420" w:leftChars="0" w:right="0" w:rightChars="0" w:hanging="420" w:firstLineChars="0"/>
+        <w:jc w:val="both"/>
+        <w:rPr>
+          <w:rFonts w:ascii="Georgia" w:hAnsi="Georgia"/>
+          <w:sz w:val="18"/>
+          <w:szCs w:val="18"/>
+        </w:rPr>
+      </w:pPr>
+      <w:r>
+        <w:rPr>
+          <w:rFonts w:ascii="Georgia" w:hAnsi="Georgia" w:eastAsia="Calibri" w:cs="Calibri"/>
+          <w:b w:val="0"/>
+          <w:bCs w:val="0"/>
+          <w:color w:val="444444"/>
+          <w:sz w:val="20"/>
+          <w:szCs w:val="20"/>
+        </w:rPr>
+        <w:t>Participated in Lucideus Certified Cyber Security Expert, Grade 1 workshop at IIT-Indore.</w:t>
+      </w:r>
+    </w:p>
+    <w:p>
+      <w:pPr>
+        <w:numPr>
+          <w:ilvl w:val="0"/>
+          <w:numId w:val="2"/>
+        </w:numPr>
+        <w:tabs>
+          <w:tab w:val="left" w:pos="420"/>
+        </w:tabs>
+        <w:spacing w:line="240" w:lineRule="auto"/>
+        <w:ind w:left="420" w:leftChars="0" w:right="0" w:rightChars="0" w:hanging="420" w:firstLineChars="0"/>
+        <w:jc w:val="both"/>
+        <w:rPr>
+          <w:rFonts w:ascii="Georgia" w:hAnsi="Georgia"/>
+          <w:sz w:val="18"/>
+          <w:szCs w:val="18"/>
+        </w:rPr>
+      </w:pPr>
+      <w:r>
+        <w:rPr>
+          <w:rFonts w:ascii="Georgia" w:hAnsi="Georgia" w:eastAsia="Calibri" w:cs="Calibri"/>
+          <w:b w:val="0"/>
+          <w:bCs w:val="0"/>
+          <w:color w:val="444444"/>
+          <w:sz w:val="20"/>
+          <w:szCs w:val="20"/>
+        </w:rPr>
+        <w:t xml:space="preserve">Completed </w:t>
+      </w:r>
+      <w:r>
+        <w:rPr>
+          <w:rFonts w:ascii="Georgia" w:hAnsi="Georgia" w:eastAsia="Calibri" w:cs="Calibri"/>
+          <w:b/>
+          <w:bCs/>
+          <w:color w:val="444444"/>
+          <w:sz w:val="20"/>
+          <w:szCs w:val="20"/>
+        </w:rPr>
+        <w:t xml:space="preserve">JAVA </w:t>
+      </w:r>
+      <w:r>
+        <w:rPr>
+          <w:rFonts w:ascii="Georgia" w:hAnsi="Georgia" w:eastAsia="Calibri" w:cs="Calibri"/>
+          <w:b w:val="0"/>
+          <w:bCs w:val="0"/>
+          <w:color w:val="444444"/>
+          <w:sz w:val="20"/>
+          <w:szCs w:val="20"/>
+        </w:rPr>
+        <w:t xml:space="preserve">course at AKSOFT Technologies, Dewas. </w:t>
+      </w:r>
+    </w:p>
+    <w:p>
+      <w:pPr>
+        <w:numPr>
+          <w:ilvl w:val="0"/>
+          <w:numId w:val="2"/>
+        </w:numPr>
+        <w:tabs>
+          <w:tab w:val="left" w:pos="420"/>
+        </w:tabs>
+        <w:spacing w:line="240" w:lineRule="auto"/>
+        <w:ind w:left="420" w:leftChars="0" w:right="0" w:rightChars="0" w:hanging="420" w:firstLineChars="0"/>
+        <w:jc w:val="both"/>
+        <w:rPr>
+          <w:rFonts w:ascii="Georgia" w:hAnsi="Georgia"/>
+        </w:rPr>
+      </w:pPr>
+      <w:r>
+        <w:rPr>
+          <w:rFonts w:ascii="Georgia" w:hAnsi="Georgia" w:eastAsia="Calibri" w:cs="Calibri"/>
+          <w:b w:val="0"/>
+          <w:bCs w:val="0"/>
+          <w:color w:val="444444"/>
+          <w:sz w:val="20"/>
+          <w:szCs w:val="20"/>
+        </w:rPr>
+        <w:t xml:space="preserve">Completed </w:t>
+      </w:r>
+      <w:r>
+        <w:rPr>
+          <w:rFonts w:ascii="Georgia" w:hAnsi="Georgia" w:eastAsia="Calibri" w:cs="Calibri"/>
+          <w:b/>
+          <w:bCs/>
+          <w:color w:val="444444"/>
+          <w:sz w:val="20"/>
+          <w:szCs w:val="20"/>
+        </w:rPr>
+        <w:t>C/C++</w:t>
+      </w:r>
+      <w:r>
+        <w:rPr>
+          <w:rFonts w:ascii="Georgia" w:hAnsi="Georgia" w:eastAsia="Calibri" w:cs="Calibri"/>
+          <w:b w:val="0"/>
+          <w:bCs w:val="0"/>
+          <w:color w:val="444444"/>
+          <w:sz w:val="20"/>
+          <w:szCs w:val="20"/>
+        </w:rPr>
+        <w:t xml:space="preserve"> course at AKSOFT Technologies, Dewas.</w:t>
       </w:r>
     </w:p>
     <w:p>
@@ -3995,581 +3352,7 @@
         <w:ind w:leftChars="0" w:right="0" w:rightChars="0"/>
         <w:jc w:val="both"/>
         <w:rPr>
-          <w:rFonts w:ascii="Georgia" w:hAnsi="Georgia" w:eastAsia="Calibri" w:cs="Calibri"/>
-          <w:b w:val="0"/>
-          <w:bCs w:val="0"/>
-          <w:color w:val="444444"/>
-          <w:sz w:val="20"/>
-          <w:szCs w:val="20"/>
-        </w:rPr>
-      </w:pPr>
-    </w:p>
-    <w:p>
-      <w:pPr>
-        <w:numPr>
-          <w:ilvl w:val="0"/>
-          <w:numId w:val="2"/>
-        </w:numPr>
-        <w:tabs>
-          <w:tab w:val="left" w:pos="420"/>
-        </w:tabs>
-        <w:spacing w:line="240" w:lineRule="auto"/>
-        <w:ind w:left="420" w:leftChars="0" w:right="0" w:rightChars="0" w:hanging="420" w:firstLineChars="0"/>
-        <w:jc w:val="both"/>
-        <w:rPr>
           <w:rFonts w:ascii="Georgia" w:hAnsi="Georgia"/>
-          <w:sz w:val="18"/>
-          <w:szCs w:val="18"/>
-        </w:rPr>
-      </w:pPr>
-      <w:r>
-        <w:rPr>
-          <w:rFonts w:ascii="Georgia" w:hAnsi="Georgia" w:eastAsia="Calibri" w:cs="Calibri"/>
-          <w:b w:val="0"/>
-          <w:bCs w:val="0"/>
-          <w:color w:val="444444"/>
-          <w:sz w:val="20"/>
-          <w:szCs w:val="20"/>
-        </w:rPr>
-        <w:t xml:space="preserve">Done industrial training from </w:t>
-      </w:r>
-      <w:r>
-        <w:rPr>
-          <w:rFonts w:ascii="Georgia" w:hAnsi="Georgia" w:eastAsia="Calibri" w:cs="Calibri"/>
-          <w:b/>
-          <w:bCs/>
-          <w:color w:val="444444"/>
-          <w:sz w:val="20"/>
-          <w:szCs w:val="20"/>
-        </w:rPr>
-        <w:t>HotWax Systems, Indore</w:t>
-      </w:r>
-      <w:r>
-        <w:rPr>
-          <w:rFonts w:ascii="Georgia" w:hAnsi="Georgia" w:eastAsia="Calibri" w:cs="Calibri"/>
-          <w:b w:val="0"/>
-          <w:bCs w:val="0"/>
-          <w:color w:val="444444"/>
-          <w:sz w:val="20"/>
-          <w:szCs w:val="20"/>
-        </w:rPr>
-        <w:t>.</w:t>
-      </w:r>
-    </w:p>
-    <w:p>
-      <w:pPr>
-        <w:numPr>
-          <w:ilvl w:val="0"/>
-          <w:numId w:val="2"/>
-        </w:numPr>
-        <w:tabs>
-          <w:tab w:val="left" w:pos="420"/>
-        </w:tabs>
-        <w:spacing w:line="240" w:lineRule="auto"/>
-        <w:ind w:left="420" w:leftChars="0" w:right="0" w:rightChars="0" w:hanging="420" w:firstLineChars="0"/>
-        <w:jc w:val="both"/>
-        <w:rPr>
-          <w:rFonts w:ascii="Georgia" w:hAnsi="Georgia"/>
-          <w:sz w:val="18"/>
-          <w:szCs w:val="18"/>
-        </w:rPr>
-      </w:pPr>
-      <w:r>
-        <w:rPr>
-          <w:rFonts w:ascii="Georgia" w:hAnsi="Georgia" w:eastAsia="Calibri" w:cs="Calibri"/>
-          <w:b w:val="0"/>
-          <w:bCs w:val="0"/>
-          <w:color w:val="444444"/>
-          <w:sz w:val="20"/>
-          <w:szCs w:val="20"/>
-        </w:rPr>
-        <w:t xml:space="preserve">Completed </w:t>
-      </w:r>
-      <w:r>
-        <w:rPr>
-          <w:rFonts w:ascii="Georgia" w:hAnsi="Georgia" w:eastAsia="Calibri" w:cs="Calibri"/>
-          <w:b/>
-          <w:bCs/>
-          <w:color w:val="444444"/>
-          <w:sz w:val="20"/>
-          <w:szCs w:val="20"/>
-        </w:rPr>
-        <w:t xml:space="preserve">Python Data Science Toolbox </w:t>
-      </w:r>
-      <w:r>
-        <w:rPr>
-          <w:rFonts w:ascii="Georgia" w:hAnsi="Georgia" w:eastAsia="Calibri" w:cs="Calibri"/>
-          <w:b w:val="0"/>
-          <w:bCs w:val="0"/>
-          <w:color w:val="444444"/>
-          <w:sz w:val="20"/>
-          <w:szCs w:val="20"/>
-        </w:rPr>
-        <w:t>course on DataCamp.</w:t>
-      </w:r>
-    </w:p>
-    <w:p>
-      <w:pPr>
-        <w:numPr>
-          <w:ilvl w:val="0"/>
-          <w:numId w:val="2"/>
-        </w:numPr>
-        <w:tabs>
-          <w:tab w:val="left" w:pos="420"/>
-        </w:tabs>
-        <w:spacing w:line="240" w:lineRule="auto"/>
-        <w:ind w:left="420" w:leftChars="0" w:right="0" w:rightChars="0" w:hanging="420" w:firstLineChars="0"/>
-        <w:jc w:val="both"/>
-        <w:rPr>
-          <w:rFonts w:ascii="Georgia" w:hAnsi="Georgia"/>
-          <w:sz w:val="18"/>
-          <w:szCs w:val="18"/>
-        </w:rPr>
-      </w:pPr>
-      <w:r>
-        <w:rPr>
-          <w:rFonts w:ascii="Georgia" w:hAnsi="Georgia" w:eastAsia="Calibri" w:cs="Calibri"/>
-          <w:b w:val="0"/>
-          <w:bCs w:val="0"/>
-          <w:color w:val="444444"/>
-          <w:sz w:val="20"/>
-          <w:szCs w:val="20"/>
-        </w:rPr>
-        <w:t xml:space="preserve">Ongoing Course: </w:t>
-      </w:r>
-      <w:r>
-        <w:rPr>
-          <w:rFonts w:ascii="Georgia" w:hAnsi="Georgia" w:eastAsia="Calibri" w:cs="Calibri"/>
-          <w:b/>
-          <w:bCs/>
-          <w:color w:val="444444"/>
-          <w:sz w:val="20"/>
-          <w:szCs w:val="20"/>
-        </w:rPr>
-        <w:t xml:space="preserve">Python for Everybody specialization </w:t>
-      </w:r>
-      <w:r>
-        <w:rPr>
-          <w:rFonts w:ascii="Georgia" w:hAnsi="Georgia" w:eastAsia="Calibri" w:cs="Calibri"/>
-          <w:b w:val="0"/>
-          <w:bCs w:val="0"/>
-          <w:color w:val="444444"/>
-          <w:sz w:val="20"/>
-          <w:szCs w:val="20"/>
-        </w:rPr>
-        <w:t>from Coursera.</w:t>
-      </w:r>
-    </w:p>
-    <w:p>
-      <w:pPr>
-        <w:numPr>
-          <w:ilvl w:val="0"/>
-          <w:numId w:val="2"/>
-        </w:numPr>
-        <w:tabs>
-          <w:tab w:val="left" w:pos="420"/>
-        </w:tabs>
-        <w:spacing w:line="240" w:lineRule="auto"/>
-        <w:ind w:left="420" w:leftChars="0" w:right="0" w:rightChars="0" w:hanging="420" w:firstLineChars="0"/>
-        <w:jc w:val="both"/>
-        <w:rPr>
-          <w:rFonts w:ascii="Georgia" w:hAnsi="Georgia"/>
-          <w:sz w:val="18"/>
-          <w:szCs w:val="18"/>
-        </w:rPr>
-      </w:pPr>
-      <w:r>
-        <w:rPr>
-          <w:rFonts w:ascii="Georgia" w:hAnsi="Georgia" w:eastAsia="Calibri" w:cs="Calibri"/>
-          <w:b w:val="0"/>
-          <w:bCs w:val="0"/>
-          <w:color w:val="444444"/>
-          <w:sz w:val="20"/>
-          <w:szCs w:val="20"/>
-        </w:rPr>
-        <w:t xml:space="preserve">Completed </w:t>
-      </w:r>
-      <w:r>
-        <w:rPr>
-          <w:rFonts w:ascii="Georgia" w:hAnsi="Georgia" w:eastAsia="Calibri" w:cs="Calibri"/>
-          <w:b/>
-          <w:bCs/>
-          <w:color w:val="444444"/>
-          <w:sz w:val="20"/>
-          <w:szCs w:val="20"/>
-        </w:rPr>
-        <w:t>Linux CLI Fundamentals</w:t>
-      </w:r>
-      <w:r>
-        <w:rPr>
-          <w:rFonts w:ascii="Georgia" w:hAnsi="Georgia" w:eastAsia="Calibri" w:cs="Calibri"/>
-          <w:b w:val="0"/>
-          <w:bCs w:val="0"/>
-          <w:color w:val="444444"/>
-          <w:sz w:val="20"/>
-          <w:szCs w:val="20"/>
-        </w:rPr>
-        <w:t xml:space="preserve"> course by Andrew Mallett on Pluralsight.</w:t>
-      </w:r>
-    </w:p>
-    <w:p>
-      <w:pPr>
-        <w:numPr>
-          <w:ilvl w:val="0"/>
-          <w:numId w:val="2"/>
-        </w:numPr>
-        <w:tabs>
-          <w:tab w:val="left" w:pos="420"/>
-        </w:tabs>
-        <w:spacing w:line="240" w:lineRule="auto"/>
-        <w:ind w:left="420" w:leftChars="0" w:right="0" w:rightChars="0" w:hanging="420" w:firstLineChars="0"/>
-        <w:jc w:val="both"/>
-        <w:rPr>
-          <w:rFonts w:ascii="Georgia" w:hAnsi="Georgia"/>
-          <w:sz w:val="18"/>
-          <w:szCs w:val="18"/>
-        </w:rPr>
-      </w:pPr>
-      <w:r>
-        <w:rPr>
-          <w:rFonts w:ascii="Georgia" w:hAnsi="Georgia" w:eastAsia="Calibri" w:cs="Calibri"/>
-          <w:b w:val="0"/>
-          <w:bCs w:val="0"/>
-          <w:color w:val="444444"/>
-          <w:sz w:val="20"/>
-          <w:szCs w:val="20"/>
-        </w:rPr>
-        <w:t xml:space="preserve">Completed </w:t>
-      </w:r>
-      <w:r>
-        <w:rPr>
-          <w:rFonts w:ascii="Georgia" w:hAnsi="Georgia" w:eastAsia="Calibri" w:cs="Calibri"/>
-          <w:b/>
-          <w:bCs/>
-          <w:color w:val="444444"/>
-          <w:sz w:val="20"/>
-          <w:szCs w:val="20"/>
-        </w:rPr>
-        <w:t xml:space="preserve">HTML, CSS and JavaScript </w:t>
-      </w:r>
-      <w:r>
-        <w:rPr>
-          <w:rFonts w:ascii="Georgia" w:hAnsi="Georgia" w:eastAsia="Calibri" w:cs="Calibri"/>
-          <w:b w:val="0"/>
-          <w:bCs w:val="0"/>
-          <w:color w:val="444444"/>
-          <w:sz w:val="20"/>
-          <w:szCs w:val="20"/>
-        </w:rPr>
-        <w:t>course by Coursera.</w:t>
-      </w:r>
-    </w:p>
-    <w:p>
-      <w:pPr>
-        <w:numPr>
-          <w:ilvl w:val="0"/>
-          <w:numId w:val="2"/>
-        </w:numPr>
-        <w:tabs>
-          <w:tab w:val="left" w:pos="420"/>
-        </w:tabs>
-        <w:spacing w:line="240" w:lineRule="auto"/>
-        <w:ind w:left="420" w:leftChars="0" w:right="0" w:rightChars="0" w:hanging="420" w:firstLineChars="0"/>
-        <w:jc w:val="both"/>
-        <w:rPr>
-          <w:rFonts w:ascii="Georgia" w:hAnsi="Georgia"/>
-          <w:sz w:val="18"/>
-          <w:szCs w:val="18"/>
-        </w:rPr>
-      </w:pPr>
-      <w:r>
-        <w:rPr>
-          <w:rFonts w:ascii="Georgia" w:hAnsi="Georgia" w:eastAsia="Calibri" w:cs="Calibri"/>
-          <w:b w:val="0"/>
-          <w:bCs w:val="0"/>
-          <w:color w:val="444444"/>
-          <w:sz w:val="20"/>
-          <w:szCs w:val="20"/>
-        </w:rPr>
-        <w:t xml:space="preserve">Completed </w:t>
-      </w:r>
-      <w:r>
-        <w:rPr>
-          <w:rFonts w:ascii="Georgia" w:hAnsi="Georgia" w:eastAsia="Calibri" w:cs="Calibri"/>
-          <w:b/>
-          <w:bCs/>
-          <w:color w:val="444444"/>
-          <w:sz w:val="20"/>
-          <w:szCs w:val="20"/>
-        </w:rPr>
-        <w:t xml:space="preserve">Applied Computer Science with Android </w:t>
-      </w:r>
-      <w:r>
-        <w:rPr>
-          <w:rFonts w:ascii="Georgia" w:hAnsi="Georgia" w:eastAsia="Calibri" w:cs="Calibri"/>
-          <w:b w:val="0"/>
-          <w:bCs w:val="0"/>
-          <w:color w:val="444444"/>
-          <w:sz w:val="20"/>
-          <w:szCs w:val="20"/>
-        </w:rPr>
-        <w:t>course by Google.</w:t>
-      </w:r>
-    </w:p>
-    <w:p>
-      <w:pPr>
-        <w:numPr>
-          <w:ilvl w:val="0"/>
-          <w:numId w:val="2"/>
-        </w:numPr>
-        <w:tabs>
-          <w:tab w:val="left" w:pos="420"/>
-        </w:tabs>
-        <w:spacing w:line="240" w:lineRule="auto"/>
-        <w:ind w:left="420" w:leftChars="0" w:right="0" w:rightChars="0" w:hanging="420" w:firstLineChars="0"/>
-        <w:jc w:val="both"/>
-        <w:rPr>
-          <w:rFonts w:ascii="Georgia" w:hAnsi="Georgia"/>
-          <w:sz w:val="18"/>
-          <w:szCs w:val="18"/>
-        </w:rPr>
-      </w:pPr>
-      <w:r>
-        <w:rPr>
-          <w:rFonts w:ascii="Georgia" w:hAnsi="Georgia" w:eastAsia="Calibri" w:cs="Calibri"/>
-          <w:b w:val="0"/>
-          <w:bCs w:val="0"/>
-          <w:color w:val="444444"/>
-          <w:sz w:val="20"/>
-          <w:szCs w:val="20"/>
-        </w:rPr>
-        <w:t xml:space="preserve">Completed </w:t>
-      </w:r>
-      <w:r>
-        <w:rPr>
-          <w:rFonts w:ascii="Georgia" w:hAnsi="Georgia" w:eastAsia="Calibri" w:cs="Calibri"/>
-          <w:b/>
-          <w:bCs/>
-          <w:color w:val="444444"/>
-          <w:sz w:val="20"/>
-          <w:szCs w:val="20"/>
-        </w:rPr>
-        <w:t>Android Development</w:t>
-      </w:r>
-      <w:r>
-        <w:rPr>
-          <w:rFonts w:ascii="Georgia" w:hAnsi="Georgia" w:eastAsia="Calibri" w:cs="Calibri"/>
-          <w:b w:val="0"/>
-          <w:bCs w:val="0"/>
-          <w:color w:val="444444"/>
-          <w:sz w:val="20"/>
-          <w:szCs w:val="20"/>
-        </w:rPr>
-        <w:t xml:space="preserve"> course by Internshala.</w:t>
-      </w:r>
-    </w:p>
-    <w:p>
-      <w:pPr>
-        <w:numPr>
-          <w:ilvl w:val="0"/>
-          <w:numId w:val="2"/>
-        </w:numPr>
-        <w:tabs>
-          <w:tab w:val="left" w:pos="420"/>
-        </w:tabs>
-        <w:spacing w:line="240" w:lineRule="auto"/>
-        <w:ind w:left="420" w:leftChars="0" w:right="0" w:rightChars="0" w:hanging="420" w:firstLineChars="0"/>
-        <w:jc w:val="both"/>
-        <w:rPr>
-          <w:rFonts w:ascii="Georgia" w:hAnsi="Georgia" w:eastAsia="Calibri" w:cs="Calibri"/>
-          <w:b w:val="0"/>
-          <w:bCs w:val="0"/>
-          <w:color w:val="444444"/>
-          <w:sz w:val="20"/>
-          <w:szCs w:val="20"/>
-        </w:rPr>
-      </w:pPr>
-      <w:r>
-        <w:rPr>
-          <w:rFonts w:ascii="Georgia" w:hAnsi="Georgia" w:eastAsia="Calibri" w:cs="Calibri"/>
-          <w:b w:val="0"/>
-          <w:bCs w:val="0"/>
-          <w:color w:val="444444"/>
-          <w:sz w:val="20"/>
-          <w:szCs w:val="20"/>
-        </w:rPr>
-        <w:t xml:space="preserve">Completed </w:t>
-      </w:r>
-      <w:r>
-        <w:rPr>
-          <w:rFonts w:ascii="Georgia" w:hAnsi="Georgia" w:eastAsia="Calibri" w:cs="Calibri"/>
-          <w:b/>
-          <w:bCs/>
-          <w:color w:val="444444"/>
-          <w:sz w:val="20"/>
-          <w:szCs w:val="20"/>
-        </w:rPr>
-        <w:t>SQL Fundamentals</w:t>
-      </w:r>
-      <w:r>
-        <w:rPr>
-          <w:rFonts w:ascii="Georgia" w:hAnsi="Georgia" w:eastAsia="Calibri" w:cs="Calibri"/>
-          <w:b w:val="0"/>
-          <w:bCs w:val="0"/>
-          <w:color w:val="444444"/>
-          <w:sz w:val="20"/>
-          <w:szCs w:val="20"/>
-        </w:rPr>
-        <w:t xml:space="preserve"> course by SoloLearn.</w:t>
-      </w:r>
-    </w:p>
-    <w:p>
-      <w:pPr>
-        <w:numPr>
-          <w:ilvl w:val="0"/>
-          <w:numId w:val="2"/>
-        </w:numPr>
-        <w:tabs>
-          <w:tab w:val="left" w:pos="420"/>
-        </w:tabs>
-        <w:spacing w:line="240" w:lineRule="auto"/>
-        <w:ind w:left="420" w:leftChars="0" w:right="0" w:rightChars="0" w:hanging="420" w:firstLineChars="0"/>
-        <w:jc w:val="both"/>
-        <w:rPr>
-          <w:rFonts w:ascii="Georgia" w:hAnsi="Georgia"/>
-          <w:sz w:val="18"/>
-          <w:szCs w:val="18"/>
-        </w:rPr>
-      </w:pPr>
-      <w:r>
-        <w:rPr>
-          <w:rFonts w:ascii="Georgia" w:hAnsi="Georgia" w:eastAsia="Calibri" w:cs="Calibri"/>
-          <w:b w:val="0"/>
-          <w:bCs w:val="0"/>
-          <w:color w:val="444444"/>
-          <w:sz w:val="20"/>
-          <w:szCs w:val="20"/>
-        </w:rPr>
-        <w:t>Participated in Lucideus Certified Cyber Security Expert, Grade 1 workshop at IIT-Indore.</w:t>
-      </w:r>
-    </w:p>
-    <w:p>
-      <w:pPr>
-        <w:numPr>
-          <w:ilvl w:val="0"/>
-          <w:numId w:val="2"/>
-        </w:numPr>
-        <w:tabs>
-          <w:tab w:val="left" w:pos="420"/>
-        </w:tabs>
-        <w:spacing w:line="240" w:lineRule="auto"/>
-        <w:ind w:left="420" w:leftChars="0" w:right="0" w:rightChars="0" w:hanging="420" w:firstLineChars="0"/>
-        <w:jc w:val="both"/>
-        <w:rPr>
-          <w:rFonts w:ascii="Georgia" w:hAnsi="Georgia"/>
-          <w:sz w:val="18"/>
-          <w:szCs w:val="18"/>
-        </w:rPr>
-      </w:pPr>
-      <w:r>
-        <w:rPr>
-          <w:rFonts w:ascii="Georgia" w:hAnsi="Georgia" w:eastAsia="Calibri" w:cs="Calibri"/>
-          <w:b w:val="0"/>
-          <w:bCs w:val="0"/>
-          <w:color w:val="444444"/>
-          <w:sz w:val="20"/>
-          <w:szCs w:val="20"/>
-        </w:rPr>
-        <w:t xml:space="preserve">Completed </w:t>
-      </w:r>
-      <w:r>
-        <w:rPr>
-          <w:rFonts w:ascii="Georgia" w:hAnsi="Georgia" w:eastAsia="Calibri" w:cs="Calibri"/>
-          <w:b/>
-          <w:bCs/>
-          <w:color w:val="444444"/>
-          <w:sz w:val="20"/>
-          <w:szCs w:val="20"/>
-        </w:rPr>
-        <w:t xml:space="preserve">JAVA </w:t>
-      </w:r>
-      <w:r>
-        <w:rPr>
-          <w:rFonts w:ascii="Georgia" w:hAnsi="Georgia" w:eastAsia="Calibri" w:cs="Calibri"/>
-          <w:b w:val="0"/>
-          <w:bCs w:val="0"/>
-          <w:color w:val="444444"/>
-          <w:sz w:val="20"/>
-          <w:szCs w:val="20"/>
-        </w:rPr>
-        <w:t xml:space="preserve">course at AKSOFT Technologies, Dewas. </w:t>
-      </w:r>
-    </w:p>
-    <w:p>
-      <w:pPr>
-        <w:numPr>
-          <w:ilvl w:val="0"/>
-          <w:numId w:val="2"/>
-        </w:numPr>
-        <w:tabs>
-          <w:tab w:val="left" w:pos="420"/>
-        </w:tabs>
-        <w:spacing w:line="240" w:lineRule="auto"/>
-        <w:ind w:left="420" w:leftChars="0" w:right="0" w:rightChars="0" w:hanging="420" w:firstLineChars="0"/>
-        <w:jc w:val="both"/>
-        <w:rPr>
-          <w:rFonts w:ascii="Georgia" w:hAnsi="Georgia"/>
-        </w:rPr>
-      </w:pPr>
-      <w:r>
-        <w:rPr>
-          <w:rFonts w:ascii="Georgia" w:hAnsi="Georgia" w:eastAsia="Calibri" w:cs="Calibri"/>
-          <w:b w:val="0"/>
-          <w:bCs w:val="0"/>
-          <w:color w:val="444444"/>
-          <w:sz w:val="20"/>
-          <w:szCs w:val="20"/>
-        </w:rPr>
-        <w:t xml:space="preserve">Completed </w:t>
-      </w:r>
-      <w:r>
-        <w:rPr>
-          <w:rFonts w:ascii="Georgia" w:hAnsi="Georgia" w:eastAsia="Calibri" w:cs="Calibri"/>
-          <w:b/>
-          <w:bCs/>
-          <w:color w:val="444444"/>
-          <w:sz w:val="20"/>
-          <w:szCs w:val="20"/>
-        </w:rPr>
-        <w:t>C/C++</w:t>
-      </w:r>
-      <w:r>
-        <w:rPr>
-          <w:rFonts w:ascii="Georgia" w:hAnsi="Georgia" w:eastAsia="Calibri" w:cs="Calibri"/>
-          <w:b w:val="0"/>
-          <w:bCs w:val="0"/>
-          <w:color w:val="444444"/>
-          <w:sz w:val="20"/>
-          <w:szCs w:val="20"/>
-        </w:rPr>
-        <w:t xml:space="preserve"> course at AKSOFT Technologies, Dewas.</w:t>
-      </w:r>
-    </w:p>
-    <w:p>
-      <w:pPr>
-        <w:numPr>
-          <w:ilvl w:val="0"/>
-          <w:numId w:val="0"/>
-        </w:numPr>
-        <w:tabs>
-          <w:tab w:val="clear" w:pos="420"/>
-          <w:tab w:val="clear" w:pos="432"/>
-        </w:tabs>
-        <w:spacing w:line="240" w:lineRule="auto"/>
-        <w:ind w:leftChars="0" w:right="0" w:rightChars="0"/>
-        <w:jc w:val="both"/>
-        <w:rPr>
-          <w:rFonts w:ascii="Georgia" w:hAnsi="Georgia"/>
         </w:rPr>
       </w:pPr>
     </w:p>
@@ -4580,7 +3363,12 @@
         <w:ind w:left="1620" w:right="0" w:hanging="1620"/>
         <w:jc w:val="both"/>
         <w:rPr>
-          <w:rFonts w:ascii="Georgia" w:hAnsi="Georgia"/>
+          <w:rFonts w:ascii="Georgia" w:hAnsi="Georgia" w:eastAsia="Calibri" w:cs="Calibri"/>
+          <w:b w:val="0"/>
+          <w:bCs w:val="0"/>
+          <w:color w:val="444444"/>
+          <w:sz w:val="20"/>
+          <w:szCs w:val="20"/>
         </w:rPr>
       </w:pPr>
       <w:r>
@@ -4715,24 +3503,6 @@
         </w:rPr>
         <w:tab/>
       </w:r>
-    </w:p>
-    <w:p>
-      <w:pPr>
-        <w:tabs>
-          <w:tab w:val="left" w:pos="960"/>
-          <w:tab w:val="left" w:pos="1575"/>
-        </w:tabs>
-        <w:spacing w:line="240" w:lineRule="auto"/>
-        <w:jc w:val="both"/>
-        <w:rPr>
-          <w:rFonts w:ascii="Georgia" w:hAnsi="Georgia" w:eastAsia="Calibri" w:cs="Calibri"/>
-          <w:b w:val="0"/>
-          <w:bCs w:val="0"/>
-          <w:color w:val="444444"/>
-          <w:sz w:val="20"/>
-          <w:szCs w:val="20"/>
-        </w:rPr>
-      </w:pPr>
     </w:p>
     <w:p>
       <w:pPr>
@@ -5067,7 +3837,12 @@
         <w:ind w:left="1620" w:right="0" w:hanging="1620"/>
         <w:jc w:val="both"/>
         <w:rPr>
-          <w:rFonts w:ascii="Georgia" w:hAnsi="Georgia"/>
+          <w:rFonts w:ascii="Georgia" w:hAnsi="Georgia" w:eastAsia="Calibri" w:cs="Calibri"/>
+          <w:b w:val="0"/>
+          <w:bCs w:val="0"/>
+          <w:color w:val="444444"/>
+          <w:sz w:val="20"/>
+          <w:szCs w:val="20"/>
         </w:rPr>
       </w:pPr>
       <w:r>
@@ -5202,29 +3977,6 @@
         </w:rPr>
         <w:tab/>
       </w:r>
-    </w:p>
-    <w:p>
-      <w:pPr>
-        <w:numPr>
-          <w:ilvl w:val="0"/>
-          <w:numId w:val="0"/>
-        </w:numPr>
-        <w:tabs>
-          <w:tab w:val="clear" w:pos="420"/>
-          <w:tab w:val="clear" w:pos="432"/>
-        </w:tabs>
-        <w:spacing w:line="240" w:lineRule="auto"/>
-        <w:ind w:left="720" w:right="0" w:firstLine="0"/>
-        <w:jc w:val="both"/>
-        <w:rPr>
-          <w:rFonts w:ascii="Georgia" w:hAnsi="Georgia" w:eastAsia="Calibri" w:cs="Calibri"/>
-          <w:b w:val="0"/>
-          <w:bCs w:val="0"/>
-          <w:color w:val="444444"/>
-          <w:sz w:val="20"/>
-          <w:szCs w:val="20"/>
-        </w:rPr>
-      </w:pPr>
     </w:p>
     <w:p>
       <w:pPr>
@@ -5342,8 +4094,8 @@
           <w:b w:val="0"/>
           <w:bCs w:val="0"/>
           <w:color w:val="444444"/>
-          <w:sz w:val="24"/>
-          <w:szCs w:val="24"/>
+          <w:sz w:val="20"/>
+          <w:szCs w:val="20"/>
         </w:rPr>
       </w:pPr>
       <w:r>
@@ -5360,7 +4112,11 @@
     </w:p>
     <w:p>
       <w:pPr>
-        <w:spacing w:line="240" w:lineRule="auto"/>
+        <w:numPr>
+          <w:numId w:val="0"/>
+        </w:numPr>
+        <w:spacing w:line="240" w:lineRule="auto"/>
+        <w:ind w:leftChars="0" w:right="0" w:rightChars="0"/>
         <w:jc w:val="both"/>
         <w:rPr>
           <w:rFonts w:ascii="Georgia" w:hAnsi="Georgia" w:eastAsia="Calibri" w:cs="Calibri"/>
@@ -5379,7 +4135,12 @@
         <w:ind w:left="1620" w:right="0" w:hanging="1620"/>
         <w:jc w:val="both"/>
         <w:rPr>
-          <w:rFonts w:ascii="Georgia" w:hAnsi="Georgia"/>
+          <w:rFonts w:ascii="Georgia" w:hAnsi="Georgia" w:eastAsia="Calibri" w:cs="Calibri"/>
+          <w:b w:val="0"/>
+          <w:bCs w:val="0"/>
+          <w:color w:val="444444"/>
+          <w:sz w:val="20"/>
+          <w:szCs w:val="20"/>
         </w:rPr>
       </w:pPr>
       <w:r>
@@ -5495,20 +4256,6 @@
     </w:p>
     <w:p>
       <w:pPr>
-        <w:spacing w:line="240" w:lineRule="auto"/>
-        <w:jc w:val="both"/>
-        <w:rPr>
-          <w:rFonts w:ascii="Georgia" w:hAnsi="Georgia" w:eastAsia="Calibri" w:cs="Calibri"/>
-          <w:b w:val="0"/>
-          <w:bCs w:val="0"/>
-          <w:color w:val="444444"/>
-          <w:sz w:val="20"/>
-          <w:szCs w:val="20"/>
-        </w:rPr>
-      </w:pPr>
-    </w:p>
-    <w:p>
-      <w:pPr>
         <w:tabs>
           <w:tab w:val="left" w:pos="0"/>
         </w:tabs>
@@ -5872,61 +4619,36 @@
         <w:jc w:val="both"/>
         <w:rPr>
           <w:rFonts w:ascii="Georgia" w:hAnsi="Georgia" w:eastAsia="Calibri" w:cs="Calibri"/>
+          <w:b w:val="0"/>
+          <w:bCs w:val="0"/>
+          <w:color w:val="444444"/>
+          <w:sz w:val="20"/>
+          <w:szCs w:val="20"/>
+        </w:rPr>
+      </w:pPr>
+      <w:r>
+        <w:rPr>
+          <w:rFonts w:ascii="Georgia" w:hAnsi="Georgia" w:eastAsia="Calibri" w:cs="Calibri"/>
           <w:b/>
           <w:bCs/>
           <w:color w:val="3D85C6"/>
           <w:sz w:val="24"/>
           <w:szCs w:val="24"/>
         </w:rPr>
-      </w:pPr>
-      <w:r>
-        <w:rPr>
-          <w:rFonts w:ascii="Georgia" w:hAnsi="Georgia" w:eastAsia="Calibri" w:cs="Calibri"/>
-          <w:b/>
-          <w:bCs/>
-          <w:color w:val="3D85C6"/>
-          <w:sz w:val="24"/>
-          <w:szCs w:val="24"/>
-        </w:rPr>
-        <w:t>Personal Skills</w:t>
+        <w:t>Strengths</w:t>
       </w:r>
     </w:p>
     <w:p>
       <w:pPr>
         <w:numPr>
           <w:ilvl w:val="0"/>
-          <w:numId w:val="0"/>
-        </w:numPr>
-        <w:tabs>
-          <w:tab w:val="clear" w:pos="420"/>
-          <w:tab w:val="clear" w:pos="432"/>
-        </w:tabs>
-        <w:spacing w:line="240" w:lineRule="auto"/>
-        <w:ind w:right="0"/>
-        <w:jc w:val="both"/>
-        <w:rPr>
-          <w:rFonts w:ascii="Georgia" w:hAnsi="Georgia" w:eastAsia="Calibri" w:cs="Calibri"/>
-          <w:b w:val="0"/>
-          <w:bCs w:val="0"/>
-          <w:color w:val="444444"/>
-          <w:sz w:val="20"/>
-          <w:szCs w:val="20"/>
-        </w:rPr>
-      </w:pPr>
-      <w:bookmarkStart w:id="0" w:name="_GoBack"/>
-      <w:bookmarkEnd w:id="0"/>
-    </w:p>
-    <w:p>
-      <w:pPr>
-        <w:numPr>
-          <w:ilvl w:val="0"/>
-          <w:numId w:val="2"/>
+          <w:numId w:val="3"/>
         </w:numPr>
         <w:tabs>
           <w:tab w:val="left" w:pos="420"/>
         </w:tabs>
         <w:spacing w:line="240" w:lineRule="auto"/>
-        <w:ind w:left="420" w:leftChars="0" w:right="0" w:rightChars="0" w:hanging="420" w:firstLineChars="0"/>
+        <w:ind w:left="0" w:leftChars="0" w:right="0" w:rightChars="0" w:firstLine="0" w:firstLineChars="0"/>
         <w:jc w:val="both"/>
         <w:rPr>
           <w:rFonts w:ascii="Georgia" w:hAnsi="Georgia" w:eastAsia="Calibri" w:cs="Calibri"/>
@@ -5953,13 +4675,13 @@
       <w:pPr>
         <w:numPr>
           <w:ilvl w:val="0"/>
-          <w:numId w:val="2"/>
+          <w:numId w:val="3"/>
         </w:numPr>
         <w:tabs>
           <w:tab w:val="left" w:pos="420"/>
         </w:tabs>
         <w:spacing w:line="240" w:lineRule="auto"/>
-        <w:ind w:left="420" w:leftChars="0" w:right="0" w:rightChars="0" w:hanging="420" w:firstLineChars="0"/>
+        <w:ind w:left="0" w:leftChars="0" w:right="0" w:rightChars="0" w:firstLine="0" w:firstLineChars="0"/>
         <w:jc w:val="both"/>
         <w:rPr>
           <w:rFonts w:ascii="Georgia" w:hAnsi="Georgia" w:eastAsia="Calibri" w:cs="Calibri"/>
@@ -5986,13 +4708,13 @@
       <w:pPr>
         <w:numPr>
           <w:ilvl w:val="0"/>
-          <w:numId w:val="2"/>
+          <w:numId w:val="3"/>
         </w:numPr>
         <w:tabs>
           <w:tab w:val="left" w:pos="420"/>
         </w:tabs>
         <w:spacing w:line="240" w:lineRule="auto"/>
-        <w:ind w:left="420" w:leftChars="0" w:right="0" w:rightChars="0" w:hanging="420" w:firstLineChars="0"/>
+        <w:ind w:left="0" w:leftChars="0" w:right="0" w:rightChars="0" w:firstLine="0" w:firstLineChars="0"/>
         <w:jc w:val="both"/>
         <w:rPr>
           <w:rFonts w:ascii="Georgia" w:hAnsi="Georgia" w:eastAsia="Calibri" w:cs="Calibri"/>
@@ -6019,52 +4741,34 @@
       <w:pPr>
         <w:numPr>
           <w:ilvl w:val="0"/>
-          <w:numId w:val="2"/>
+          <w:numId w:val="3"/>
         </w:numPr>
         <w:tabs>
           <w:tab w:val="left" w:pos="420"/>
         </w:tabs>
         <w:spacing w:line="240" w:lineRule="auto"/>
-        <w:ind w:left="420" w:leftChars="0" w:right="0" w:rightChars="0" w:hanging="420" w:firstLineChars="0"/>
-        <w:jc w:val="both"/>
-        <w:rPr>
-          <w:rFonts w:ascii="Georgia" w:hAnsi="Georgia" w:eastAsia="Calibri" w:cs="Calibri"/>
-          <w:b w:val="0"/>
-          <w:bCs w:val="0"/>
-          <w:color w:val="444444"/>
-          <w:sz w:val="20"/>
-          <w:szCs w:val="20"/>
-        </w:rPr>
-      </w:pPr>
-      <w:r>
-        <w:rPr>
-          <w:rFonts w:ascii="Georgia" w:hAnsi="Georgia" w:eastAsia="Calibri" w:cs="Calibri"/>
-          <w:b w:val="0"/>
-          <w:bCs w:val="0"/>
-          <w:color w:val="444444"/>
-          <w:sz w:val="20"/>
-          <w:szCs w:val="20"/>
-        </w:rPr>
-        <w:t>Quick Learner</w:t>
-      </w:r>
-    </w:p>
-    <w:p>
-      <w:pPr>
-        <w:numPr>
-          <w:numId w:val="0"/>
-        </w:numPr>
-        <w:spacing w:line="240" w:lineRule="auto"/>
-        <w:ind w:leftChars="0" w:right="0" w:rightChars="0"/>
-        <w:jc w:val="both"/>
-        <w:rPr>
-          <w:rFonts w:ascii="Georgia" w:hAnsi="Georgia" w:eastAsia="Calibri" w:cs="Calibri"/>
-          <w:b w:val="0"/>
-          <w:bCs w:val="0"/>
-          <w:color w:val="444444"/>
-          <w:sz w:val="28"/>
-          <w:szCs w:val="28"/>
-        </w:rPr>
-      </w:pPr>
+        <w:ind w:left="0" w:leftChars="0" w:right="0" w:rightChars="0" w:firstLine="0" w:firstLineChars="0"/>
+        <w:jc w:val="both"/>
+        <w:rPr>
+          <w:rFonts w:ascii="Georgia" w:hAnsi="Georgia" w:eastAsia="Calibri" w:cs="Calibri"/>
+          <w:b w:val="0"/>
+          <w:bCs w:val="0"/>
+          <w:color w:val="444444"/>
+          <w:sz w:val="20"/>
+          <w:szCs w:val="20"/>
+        </w:rPr>
+      </w:pPr>
+      <w:r>
+        <w:rPr>
+          <w:rFonts w:ascii="Georgia" w:hAnsi="Georgia" w:eastAsia="Calibri" w:cs="Calibri"/>
+          <w:b w:val="0"/>
+          <w:bCs w:val="0"/>
+          <w:color w:val="444444"/>
+          <w:sz w:val="20"/>
+          <w:szCs w:val="20"/>
+        </w:rPr>
+        <w:t xml:space="preserve">Quick Learner </w:t>
+      </w:r>
     </w:p>
     <w:sectPr>
       <w:pgSz w:w="12240" w:h="15840"/>
@@ -6227,11 +4931,34 @@
       </w:rPr>
     </w:lvl>
   </w:abstractNum>
+  <w:abstractNum w:abstractNumId="1516296237">
+    <w:nsid w:val="5A60D82D"/>
+    <w:multiLevelType w:val="singleLevel"/>
+    <w:tmpl w:val="5A60D82D"/>
+    <w:lvl w:ilvl="0" w:tentative="1">
+      <w:start w:val="1"/>
+      <w:numFmt w:val="bullet"/>
+      <w:lvlText w:val=""/>
+      <w:lvlJc w:val="left"/>
+      <w:pPr>
+        <w:tabs>
+          <w:tab w:val="left" w:pos="420"/>
+        </w:tabs>
+        <w:ind w:left="420" w:leftChars="0" w:hanging="420" w:firstLineChars="0"/>
+      </w:pPr>
+      <w:rPr>
+        <w:rFonts w:hint="default" w:ascii="Wingdings" w:hAnsi="Wingdings"/>
+      </w:rPr>
+    </w:lvl>
+  </w:abstractNum>
   <w:num w:numId="1">
     <w:abstractNumId w:val="1509640044"/>
   </w:num>
   <w:num w:numId="2">
     <w:abstractNumId w:val="1509640189"/>
+  </w:num>
+  <w:num w:numId="3">
+    <w:abstractNumId w:val="1516296237"/>
   </w:num>
 </w:numbering>
 </file>

</xml_diff>

<commit_message>
Fixed: Spacing in resume.
</commit_message>
<xml_diff>
--- a/Abhay Maniyar - CV.docx
+++ b/Abhay Maniyar - CV.docx
@@ -1760,29 +1760,7 @@
           <w:sz w:val="20"/>
           <w:szCs w:val="20"/>
         </w:rPr>
-        <w:t>WittyFeed (</w:t>
-      </w:r>
-      <w:r>
-        <w:rPr>
-          <w:rFonts w:ascii="Georgia" w:hAnsi="Georgia" w:eastAsia="Calibri" w:cs="Calibri"/>
-          <w:b/>
-          <w:bCs/>
-          <w:color w:val="444444"/>
-          <w:sz w:val="20"/>
-          <w:szCs w:val="20"/>
-        </w:rPr>
-        <w:t>Mobile Team Lead</w:t>
-      </w:r>
-      <w:r>
-        <w:rPr>
-          <w:rFonts w:ascii="Georgia" w:hAnsi="Georgia" w:eastAsia="Calibri" w:cs="Calibri"/>
-          <w:b/>
-          <w:bCs/>
-          <w:color w:val="444444"/>
-          <w:sz w:val="20"/>
-          <w:szCs w:val="20"/>
-        </w:rPr>
-        <w:t>)</w:t>
+        <w:t>WittyFeed (Mobile Team Lead)</w:t>
       </w:r>
     </w:p>
     <w:p>
@@ -1918,18 +1896,7 @@
           <w:sz w:val="20"/>
           <w:szCs w:val="20"/>
         </w:rPr>
-        <w:t>HotWax Systems Pvt. Ltd.</w:t>
-      </w:r>
-      <w:r>
-        <w:rPr>
-          <w:rFonts w:ascii="Georgia" w:hAnsi="Georgia" w:eastAsia="Calibri" w:cs="Calibri"/>
-          <w:b/>
-          <w:bCs/>
-          <w:color w:val="444444"/>
-          <w:sz w:val="20"/>
-          <w:szCs w:val="20"/>
-        </w:rPr>
-        <w:t>(Intern)</w:t>
+        <w:t>HotWax Systems Pvt. Ltd.(Intern)</w:t>
       </w:r>
     </w:p>
     <w:p>
@@ -2069,6 +2036,24 @@
         <w:ind w:left="0" w:right="0" w:firstLine="0" w:firstLineChars="0"/>
         <w:jc w:val="both"/>
         <w:rPr>
+          <w:rFonts w:ascii="Georgia" w:hAnsi="Georgia" w:eastAsia="Calibri" w:cs="Calibri"/>
+          <w:b/>
+          <w:bCs/>
+          <w:color w:val="444444"/>
+          <w:sz w:val="20"/>
+          <w:szCs w:val="20"/>
+        </w:rPr>
+      </w:pPr>
+    </w:p>
+    <w:p>
+      <w:pPr>
+        <w:pageBreakBefore w:val="0"/>
+        <w:widowControl/>
+        <w:bidi w:val="0"/>
+        <w:spacing w:before="0" w:after="0" w:line="240" w:lineRule="auto"/>
+        <w:ind w:left="0" w:right="0" w:firstLine="0" w:firstLineChars="0"/>
+        <w:jc w:val="both"/>
+        <w:rPr>
           <w:rFonts w:ascii="Georgia" w:hAnsi="Georgia"/>
           <w:b/>
           <w:bCs/>
@@ -2110,18 +2095,7 @@
           <w:sz w:val="20"/>
           <w:szCs w:val="20"/>
         </w:rPr>
-        <w:t>Android</w:t>
-      </w:r>
-      <w:r>
-        <w:rPr>
-          <w:rFonts w:ascii="Georgia" w:hAnsi="Georgia" w:eastAsia="Calibri" w:cs="Calibri"/>
-          <w:b w:val="0"/>
-          <w:bCs w:val="0"/>
-          <w:color w:val="444444"/>
-          <w:sz w:val="20"/>
-          <w:szCs w:val="20"/>
-        </w:rPr>
-        <w:t>, PHP</w:t>
+        <w:t>Android, PHP</w:t>
       </w:r>
     </w:p>
     <w:p>
@@ -2316,29 +2290,7 @@
           <w:sz w:val="20"/>
           <w:szCs w:val="20"/>
         </w:rPr>
-        <w:t>DuckDuckGo (</w:t>
-      </w:r>
-      <w:r>
-        <w:rPr>
-          <w:rFonts w:ascii="Georgia" w:hAnsi="Georgia" w:eastAsia="Calibri" w:cs="Calibri"/>
-          <w:b/>
-          <w:bCs/>
-          <w:color w:val="444444"/>
-          <w:sz w:val="20"/>
-          <w:szCs w:val="20"/>
-        </w:rPr>
-        <w:t>Open Source Contributor</w:t>
-      </w:r>
-      <w:r>
-        <w:rPr>
-          <w:rFonts w:ascii="Georgia" w:hAnsi="Georgia" w:eastAsia="Calibri" w:cs="Calibri"/>
-          <w:b/>
-          <w:bCs/>
-          <w:color w:val="444444"/>
-          <w:sz w:val="20"/>
-          <w:szCs w:val="20"/>
-        </w:rPr>
-        <w:t>)</w:t>
+        <w:t>DuckDuckGo (Open Source Contributor)</w:t>
       </w:r>
     </w:p>
     <w:p>
@@ -2501,21 +2453,8 @@
           </wp:inline>
         </w:drawing>
       </w:r>
-    </w:p>
-    <w:p>
-      <w:pPr>
-        <w:spacing w:line="240" w:lineRule="auto"/>
-        <w:ind w:left="1620" w:right="0" w:hanging="1620"/>
-        <w:jc w:val="both"/>
-        <w:rPr>
-          <w:rFonts w:ascii="Georgia" w:hAnsi="Georgia" w:eastAsia="Calibri" w:cs="Calibri"/>
-          <w:b w:val="0"/>
-          <w:bCs w:val="0"/>
-          <w:color w:val="444444"/>
-          <w:sz w:val="20"/>
-          <w:szCs w:val="20"/>
-        </w:rPr>
-      </w:pPr>
+      <w:bookmarkStart w:id="0" w:name="_GoBack"/>
+      <w:bookmarkEnd w:id="0"/>
     </w:p>
     <w:p>
       <w:pPr>
@@ -2539,31 +2478,7 @@
           <w:sz w:val="20"/>
           <w:szCs w:val="20"/>
         </w:rPr>
-        <w:t>Zulip (</w:t>
-      </w:r>
-      <w:r>
-        <w:rPr>
-          <w:rFonts w:ascii="Georgia" w:hAnsi="Georgia" w:eastAsia="Calibri" w:cs="Calibri"/>
-          <w:b/>
-          <w:bCs/>
-          <w:color w:val="444444"/>
-          <w:sz w:val="20"/>
-          <w:szCs w:val="20"/>
-        </w:rPr>
-        <w:t>Open Source Contributor</w:t>
-      </w:r>
-      <w:bookmarkStart w:id="0" w:name="_GoBack"/>
-      <w:bookmarkEnd w:id="0"/>
-      <w:r>
-        <w:rPr>
-          <w:rFonts w:ascii="Georgia" w:hAnsi="Georgia" w:eastAsia="Calibri" w:cs="Calibri"/>
-          <w:b/>
-          <w:bCs/>
-          <w:color w:val="444444"/>
-          <w:sz w:val="20"/>
-          <w:szCs w:val="20"/>
-        </w:rPr>
-        <w:t>)</w:t>
+        <w:t>Zulip (Open Source Contributor)</w:t>
       </w:r>
     </w:p>
     <w:p>
@@ -4113,8 +4028,13 @@
     <w:p>
       <w:pPr>
         <w:numPr>
+          <w:ilvl w:val="0"/>
           <w:numId w:val="0"/>
         </w:numPr>
+        <w:tabs>
+          <w:tab w:val="clear" w:pos="420"/>
+          <w:tab w:val="clear" w:pos="432"/>
+        </w:tabs>
         <w:spacing w:line="240" w:lineRule="auto"/>
         <w:ind w:leftChars="0" w:right="0" w:rightChars="0"/>
         <w:jc w:val="both"/>

</xml_diff>

<commit_message>
Fix senior intern designation
</commit_message>
<xml_diff>
--- a/Abhay Maniyar - CV.docx
+++ b/Abhay Maniyar - CV.docx
@@ -224,6 +224,8 @@
         </w:rPr>
         <w:t>@</w:t>
       </w:r>
+      <w:bookmarkStart w:id="0" w:name="_GoBack"/>
+      <w:bookmarkEnd w:id="0"/>
       <w:r>
         <w:rPr>
           <w:rStyle w:val="18"/>
@@ -562,21 +564,7 @@
           <w:sz w:val="20"/>
           <w:szCs w:val="20"/>
         </w:rPr>
-        <w:t>https://github.com/abhay</w:t>
-      </w:r>
-      <w:bookmarkStart w:id="0" w:name="_GoBack"/>
-      <w:bookmarkEnd w:id="0"/>
-      <w:r>
-        <w:rPr>
-          <w:rStyle w:val="13"/>
-          <w:rFonts w:ascii="Georgia" w:hAnsi="Georgia"/>
-          <w:b/>
-          <w:bCs/>
-          <w:color w:val="004586"/>
-          <w:sz w:val="20"/>
-          <w:szCs w:val="20"/>
-        </w:rPr>
-        <w:t>maniyar</w:t>
+        <w:t>https://github.com/abhaymaniyar</w:t>
       </w:r>
       <w:r>
         <w:rPr>
@@ -1192,18 +1180,7 @@
           <w:sz w:val="20"/>
           <w:szCs w:val="20"/>
         </w:rPr>
-        <w:t>Java, C, Python</w:t>
-      </w:r>
-      <w:r>
-        <w:rPr>
-          <w:rFonts w:ascii="Georgia" w:hAnsi="Georgia" w:eastAsia="Calibri" w:cs="Calibri"/>
-          <w:b w:val="0"/>
-          <w:bCs w:val="0"/>
-          <w:color w:val="444444"/>
-          <w:sz w:val="20"/>
-          <w:szCs w:val="20"/>
-        </w:rPr>
-        <w:t>, PHP(Laravel)</w:t>
+        <w:t>Java, C, Python, PHP(Laravel)</w:t>
       </w:r>
     </w:p>
     <w:p>
@@ -1785,29 +1762,7 @@
           <w:sz w:val="20"/>
           <w:szCs w:val="20"/>
         </w:rPr>
-        <w:t>WittyFeed (Mobile Team Lead</w:t>
-      </w:r>
-      <w:r>
-        <w:rPr>
-          <w:rFonts w:ascii="Georgia" w:hAnsi="Georgia" w:eastAsia="Calibri" w:cs="Calibri"/>
-          <w:b/>
-          <w:bCs/>
-          <w:color w:val="444444"/>
-          <w:sz w:val="20"/>
-          <w:szCs w:val="20"/>
-        </w:rPr>
-        <w:t xml:space="preserve"> - Android</w:t>
-      </w:r>
-      <w:r>
-        <w:rPr>
-          <w:rFonts w:ascii="Georgia" w:hAnsi="Georgia" w:eastAsia="Calibri" w:cs="Calibri"/>
-          <w:b/>
-          <w:bCs/>
-          <w:color w:val="444444"/>
-          <w:sz w:val="20"/>
-          <w:szCs w:val="20"/>
-        </w:rPr>
-        <w:t>)</w:t>
+        <w:t>WittyFeed (Senior Intern)</w:t>
       </w:r>
     </w:p>
     <w:p>
@@ -1835,7 +1790,18 @@
           <w:sz w:val="20"/>
           <w:szCs w:val="20"/>
         </w:rPr>
-        <w:t>Android, Laravel</w:t>
+        <w:t>Android, Laravel, C</w:t>
+      </w:r>
+      <w:r>
+        <w:rPr>
+          <w:rFonts w:hint="default" w:ascii="Georgia" w:hAnsi="Georgia" w:eastAsia="Calibri" w:cs="Calibri"/>
+          <w:b w:val="0"/>
+          <w:bCs w:val="0"/>
+          <w:color w:val="444444"/>
+          <w:sz w:val="20"/>
+          <w:szCs w:val="20"/>
+        </w:rPr>
+        <w:t>odeIgniter</w:t>
       </w:r>
     </w:p>
     <w:p>

</xml_diff>

<commit_message>
Fix BE pointer to 6.91
</commit_message>
<xml_diff>
--- a/Abhay Maniyar - CV.docx
+++ b/Abhay Maniyar - CV.docx
@@ -27,6 +27,17 @@
           <w:sz w:val="32"/>
           <w:szCs w:val="32"/>
         </w:rPr>
+        <w:t>aa</w:t>
+      </w:r>
+      <w:r>
+        <w:rPr>
+          <w:rFonts w:ascii="Georgia" w:hAnsi="Georgia" w:eastAsia="Calibri" w:cs="Calibri"/>
+          <w:b/>
+          <w:bCs/>
+          <w:color w:val="3D85C6"/>
+          <w:sz w:val="32"/>
+          <w:szCs w:val="32"/>
+        </w:rPr>
         <w:t>Abhay Maniyar</w:t>
       </w:r>
     </w:p>
@@ -224,8 +235,6 @@
         </w:rPr>
         <w:t>@</w:t>
       </w:r>
-      <w:bookmarkStart w:id="0" w:name="_GoBack"/>
-      <w:bookmarkEnd w:id="0"/>
       <w:r>
         <w:rPr>
           <w:rStyle w:val="18"/>
@@ -797,7 +806,27 @@
           <w:sz w:val="20"/>
           <w:szCs w:val="20"/>
         </w:rPr>
-        <w:t>CGPA 6.86 (scale of 10)</w:t>
+        <w:t>CGPA 6.</w:t>
+      </w:r>
+      <w:r>
+        <w:rPr>
+          <w:rFonts w:ascii="Georgia" w:hAnsi="Georgia" w:eastAsia="Calibri" w:cs="Calibri"/>
+          <w:color w:val="666666"/>
+          <w:sz w:val="20"/>
+          <w:szCs w:val="20"/>
+        </w:rPr>
+        <w:t>91</w:t>
+      </w:r>
+      <w:bookmarkStart w:id="0" w:name="_GoBack"/>
+      <w:bookmarkEnd w:id="0"/>
+      <w:r>
+        <w:rPr>
+          <w:rFonts w:ascii="Georgia" w:hAnsi="Georgia" w:eastAsia="Calibri" w:cs="Calibri"/>
+          <w:color w:val="666666"/>
+          <w:sz w:val="20"/>
+          <w:szCs w:val="20"/>
+        </w:rPr>
+        <w:t xml:space="preserve"> (scale of 10)</w:t>
       </w:r>
     </w:p>
     <w:p>

</xml_diff>